<commit_message>
finished prob 2 of hw 5
</commit_message>
<xml_diff>
--- a/wk6/CS325HW5FA17-400.docx
+++ b/wk6/CS325HW5FA17-400.docx
@@ -158,7 +158,7 @@
           </mc:Choice>
           <mc:Fallback>
             <w:pict>
-              <v:oval w14:anchorId="139E9249" id="Oval 29" o:spid="_x0000_s1026" style="position:absolute;margin-left:68.95pt;margin-top:55.9pt;width:25.6pt;height:26.05pt;z-index:251674624;visibility:visible;mso-wrap-style:square;mso-wrap-distance-left:9pt;mso-wrap-distance-top:0;mso-wrap-distance-right:9pt;mso-wrap-distance-bottom:0;mso-position-horizontal:absolute;mso-position-horizontal-relative:text;mso-position-vertical:absolute;mso-position-vertical-relative:text;v-text-anchor:middle" o:gfxdata="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" fillcolor="#002060" strokecolor="#243f60 [1604]" strokeweight="2pt">
+              <v:oval w14:anchorId="75EC6A2A" id="Oval 29" o:spid="_x0000_s1026" style="position:absolute;margin-left:68.95pt;margin-top:55.9pt;width:25.6pt;height:26.05pt;z-index:251674624;visibility:visible;mso-wrap-style:square;mso-wrap-distance-left:9pt;mso-wrap-distance-top:0;mso-wrap-distance-right:9pt;mso-wrap-distance-bottom:0;mso-position-horizontal:absolute;mso-position-horizontal-relative:text;mso-position-vertical:absolute;mso-position-vertical-relative:text;v-text-anchor:middle" o:gfxdata="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" fillcolor="#002060" strokecolor="#243f60 [1604]" strokeweight="2pt">
                 <v:fill opacity="10537f"/>
               </v:oval>
             </w:pict>
@@ -230,7 +230,7 @@
           </mc:Choice>
           <mc:Fallback>
             <w:pict>
-              <v:oval w14:anchorId="78FAD0D8" id="Oval 26" o:spid="_x0000_s1026" style="position:absolute;margin-left:246.05pt;margin-top:154.65pt;width:25.6pt;height:26.05pt;z-index:250448384;visibility:visible;mso-wrap-style:square;mso-wrap-distance-left:9pt;mso-wrap-distance-top:0;mso-wrap-distance-right:9pt;mso-wrap-distance-bottom:0;mso-position-horizontal:absolute;mso-position-horizontal-relative:text;mso-position-vertical:absolute;mso-position-vertical-relative:text;v-text-anchor:middle" o:gfxdata="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" fillcolor="#002060" strokecolor="#243f60 [1604]" strokeweight="2pt">
+              <v:oval w14:anchorId="04827B32" id="Oval 26" o:spid="_x0000_s1026" style="position:absolute;margin-left:246.05pt;margin-top:154.65pt;width:25.6pt;height:26.05pt;z-index:250448384;visibility:visible;mso-wrap-style:square;mso-wrap-distance-left:9pt;mso-wrap-distance-top:0;mso-wrap-distance-right:9pt;mso-wrap-distance-bottom:0;mso-position-horizontal:absolute;mso-position-horizontal-relative:text;mso-position-vertical:absolute;mso-position-vertical-relative:text;v-text-anchor:middle" o:gfxdata="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" fillcolor="#002060" strokecolor="#243f60 [1604]" strokeweight="2pt">
                 <v:fill opacity="10537f"/>
               </v:oval>
             </w:pict>
@@ -305,7 +305,7 @@
           </mc:Choice>
           <mc:Fallback>
             <w:pict>
-              <v:oval w14:anchorId="466F08FF" id="Oval 23" o:spid="_x0000_s1026" style="position:absolute;margin-left:288.35pt;margin-top:57.55pt;width:25.6pt;height:26.05pt;z-index:249904640;visibility:visible;mso-wrap-style:square;mso-wrap-distance-left:9pt;mso-wrap-distance-top:0;mso-wrap-distance-right:9pt;mso-wrap-distance-bottom:0;mso-position-horizontal:absolute;mso-position-horizontal-relative:text;mso-position-vertical:absolute;mso-position-vertical-relative:text;v-text-anchor:middle" o:gfxdata="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" fillcolor="#002060" strokecolor="#243f60 [1604]" strokeweight="2pt">
+              <v:oval w14:anchorId="6CE810AA" id="Oval 23" o:spid="_x0000_s1026" style="position:absolute;margin-left:288.35pt;margin-top:57.55pt;width:25.6pt;height:26.05pt;z-index:249904640;visibility:visible;mso-wrap-style:square;mso-wrap-distance-left:9pt;mso-wrap-distance-top:0;mso-wrap-distance-right:9pt;mso-wrap-distance-bottom:0;mso-position-horizontal:absolute;mso-position-horizontal-relative:text;mso-position-vertical:absolute;mso-position-vertical-relative:text;v-text-anchor:middle" o:gfxdata="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" fillcolor="#002060" strokecolor="#243f60 [1604]" strokeweight="2pt">
                 <v:fill opacity="10537f"/>
               </v:oval>
             </w:pict>
@@ -423,7 +423,7 @@
           </mc:Choice>
           <mc:Fallback>
             <w:pict>
-              <v:line w14:anchorId="40A0DA1F" id="Straight Connector 7" o:spid="_x0000_s1026" style="position:absolute;flip:x;z-index:249350656;visibility:visible;mso-wrap-style:square;mso-wrap-distance-left:9pt;mso-wrap-distance-top:0;mso-wrap-distance-right:9pt;mso-wrap-distance-bottom:0;mso-position-horizontal:absolute;mso-position-horizontal-relative:text;mso-position-vertical:absolute;mso-position-vertical-relative:text" from="265pt,84.1pt" to="297.4pt,153.7pt" o:gfxdata="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" strokecolor="#4579b8 [3044]" strokeweight="2.25pt"/>
+              <v:line w14:anchorId="7BA0D093" id="Straight Connector 7" o:spid="_x0000_s1026" style="position:absolute;flip:x;z-index:249350656;visibility:visible;mso-wrap-style:square;mso-wrap-distance-left:9pt;mso-wrap-distance-top:0;mso-wrap-distance-right:9pt;mso-wrap-distance-bottom:0;mso-position-horizontal:absolute;mso-position-horizontal-relative:text;mso-position-vertical:absolute;mso-position-vertical-relative:text" from="265pt,84.1pt" to="297.4pt,153.7pt" o:gfxdata="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" strokecolor="#4579b8 [3044]" strokeweight="2.25pt"/>
             </w:pict>
           </mc:Fallback>
         </mc:AlternateContent>
@@ -786,7 +786,7 @@
           </mc:Choice>
           <mc:Fallback>
             <w:pict>
-              <v:group w14:anchorId="2F6461EF" id="Group 45" o:spid="_x0000_s1026" style="position:absolute;margin-left:243.4pt;margin-top:3.2pt;width:183.05pt;height:191.25pt;z-index:250752512" coordsize="23247,24288" o:gfxdata="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">
+              <v:group w14:anchorId="4F09B9DF" id="Group 45" o:spid="_x0000_s1026" style="position:absolute;margin-left:243.4pt;margin-top:3.2pt;width:183.05pt;height:191.25pt;z-index:250752512" coordsize="23247,24288" o:gfxdata="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">
                 <v:shapetype id="_x0000_t75" coordsize="21600,21600" o:spt="75" o:preferrelative="t" path="m@4@5l@4@11@9@11@9@5xe" filled="f" stroked="f">
                   <v:stroke joinstyle="miter"/>
                   <v:formulas>
@@ -948,7 +948,7 @@
           </mc:Choice>
           <mc:Fallback>
             <w:pict>
-              <v:oval w14:anchorId="2329B6A3" id="Oval 25" o:spid="_x0000_s1026" style="position:absolute;margin-left:51.2pt;margin-top:5.1pt;width:25.6pt;height:26.05pt;z-index:250373632;visibility:visible;mso-wrap-style:square;mso-wrap-distance-left:9pt;mso-wrap-distance-top:0;mso-wrap-distance-right:9pt;mso-wrap-distance-bottom:0;mso-position-horizontal:absolute;mso-position-horizontal-relative:text;mso-position-vertical:absolute;mso-position-vertical-relative:text;v-text-anchor:middle" o:gfxdata="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" fillcolor="#002060" strokecolor="#243f60 [1604]" strokeweight="2pt">
+              <v:oval w14:anchorId="3044AADF" id="Oval 25" o:spid="_x0000_s1026" style="position:absolute;margin-left:51.2pt;margin-top:5.1pt;width:25.6pt;height:26.05pt;z-index:250373632;visibility:visible;mso-wrap-style:square;mso-wrap-distance-left:9pt;mso-wrap-distance-top:0;mso-wrap-distance-right:9pt;mso-wrap-distance-bottom:0;mso-position-horizontal:absolute;mso-position-horizontal-relative:text;mso-position-vertical:absolute;mso-position-vertical-relative:text;v-text-anchor:middle" o:gfxdata="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" fillcolor="#002060" strokecolor="#243f60 [1604]" strokeweight="2pt">
                 <v:fill opacity="10537f"/>
               </v:oval>
             </w:pict>
@@ -1011,7 +1011,7 @@
           </mc:Choice>
           <mc:Fallback>
             <w:pict>
-              <v:line w14:anchorId="701A2B2D" id="Straight Connector 24" o:spid="_x0000_s1026" style="position:absolute;flip:x;z-index:250173952;visibility:visible;mso-wrap-style:square;mso-wrap-distance-left:9pt;mso-wrap-distance-top:0;mso-wrap-distance-right:9pt;mso-wrap-distance-bottom:0;mso-position-horizontal:absolute;mso-position-horizontal-relative:text;mso-position-vertical:absolute;mso-position-vertical-relative:text" from="27.85pt,7.7pt" to="60.25pt,77.3pt" o:gfxdata="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" strokecolor="#4579b8 [3044]" strokeweight="2.25pt"/>
+              <v:line w14:anchorId="175BAFFF" id="Straight Connector 24" o:spid="_x0000_s1026" style="position:absolute;flip:x;z-index:250173952;visibility:visible;mso-wrap-style:square;mso-wrap-distance-left:9pt;mso-wrap-distance-top:0;mso-wrap-distance-right:9pt;mso-wrap-distance-bottom:0;mso-position-horizontal:absolute;mso-position-horizontal-relative:text;mso-position-vertical:absolute;mso-position-vertical-relative:text" from="27.85pt,7.7pt" to="60.25pt,77.3pt" o:gfxdata="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" strokecolor="#4579b8 [3044]" strokeweight="2.25pt"/>
             </w:pict>
           </mc:Fallback>
         </mc:AlternateContent>
@@ -1076,7 +1076,7 @@
           </mc:Choice>
           <mc:Fallback>
             <w:pict>
-              <v:line w14:anchorId="7DF4EDAC" id="Straight Connector 22" o:spid="_x0000_s1026" style="position:absolute;z-index:249601536;visibility:visible;mso-wrap-style:square;mso-width-percent:0;mso-height-percent:0;mso-wrap-distance-left:9pt;mso-wrap-distance-top:0;mso-wrap-distance-right:9pt;mso-wrap-distance-bottom:0;mso-position-horizontal:absolute;mso-position-horizontal-relative:text;mso-position-vertical:absolute;mso-position-vertical-relative:text;mso-width-percent:0;mso-height-percent:0;mso-width-relative:margin;mso-height-relative:margin" from="73.75pt,2.9pt" to="109.55pt,39.55pt" o:gfxdata="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" strokecolor="#4579b8 [3044]" strokeweight="2.25pt"/>
+              <v:line w14:anchorId="2EA3933A" id="Straight Connector 22" o:spid="_x0000_s1026" style="position:absolute;z-index:249601536;visibility:visible;mso-wrap-style:square;mso-width-percent:0;mso-height-percent:0;mso-wrap-distance-left:9pt;mso-wrap-distance-top:0;mso-wrap-distance-right:9pt;mso-wrap-distance-bottom:0;mso-position-horizontal:absolute;mso-position-horizontal-relative:text;mso-position-vertical:absolute;mso-position-vertical-relative:text;mso-width-percent:0;mso-height-percent:0;mso-width-relative:margin;mso-height-relative:margin" from="73.75pt,2.9pt" to="109.55pt,39.55pt" o:gfxdata="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" strokecolor="#4579b8 [3044]" strokeweight="2.25pt"/>
             </w:pict>
           </mc:Fallback>
         </mc:AlternateContent>
@@ -1138,7 +1138,7 @@
           </mc:Choice>
           <mc:Fallback>
             <w:pict>
-              <v:line w14:anchorId="33224B8E" id="Straight Connector 19" o:spid="_x0000_s1026" style="position:absolute;flip:x;z-index:249410048;visibility:visible;mso-wrap-style:square;mso-wrap-distance-left:9pt;mso-wrap-distance-top:0;mso-wrap-distance-right:9pt;mso-wrap-distance-bottom:0;mso-position-horizontal:absolute;mso-position-horizontal-relative:text;mso-position-vertical:absolute;mso-position-vertical-relative:text" from="27.85pt,7.35pt" to="60.25pt,76.95pt" o:gfxdata="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" strokecolor="#4579b8 [3044]" strokeweight="2.25pt"/>
+              <v:line w14:anchorId="2DEF80AA" id="Straight Connector 19" o:spid="_x0000_s1026" style="position:absolute;flip:x;z-index:249410048;visibility:visible;mso-wrap-style:square;mso-wrap-distance-left:9pt;mso-wrap-distance-top:0;mso-wrap-distance-right:9pt;mso-wrap-distance-bottom:0;mso-position-horizontal:absolute;mso-position-horizontal-relative:text;mso-position-vertical:absolute;mso-position-vertical-relative:text" from="27.85pt,7.35pt" to="60.25pt,76.95pt" o:gfxdata="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" strokecolor="#4579b8 [3044]" strokeweight="2.25pt"/>
             </w:pict>
           </mc:Fallback>
         </mc:AlternateContent>
@@ -1210,7 +1210,7 @@
           </mc:Choice>
           <mc:Fallback>
             <w:pict>
-              <v:oval w14:anchorId="3752BA9D" id="Oval 28" o:spid="_x0000_s1026" style="position:absolute;margin-left:107.4pt;margin-top:10.55pt;width:25.6pt;height:26.05pt;z-index:250467840;visibility:visible;mso-wrap-style:square;mso-wrap-distance-left:9pt;mso-wrap-distance-top:0;mso-wrap-distance-right:9pt;mso-wrap-distance-bottom:0;mso-position-horizontal:absolute;mso-position-horizontal-relative:text;mso-position-vertical:absolute;mso-position-vertical-relative:text;v-text-anchor:middle" o:gfxdata="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" fillcolor="#002060" strokecolor="#243f60 [1604]" strokeweight="2pt">
+              <v:oval w14:anchorId="3F15EAEE" id="Oval 28" o:spid="_x0000_s1026" style="position:absolute;margin-left:107.4pt;margin-top:10.55pt;width:25.6pt;height:26.05pt;z-index:250467840;visibility:visible;mso-wrap-style:square;mso-wrap-distance-left:9pt;mso-wrap-distance-top:0;mso-wrap-distance-right:9pt;mso-wrap-distance-bottom:0;mso-position-horizontal:absolute;mso-position-horizontal-relative:text;mso-position-vertical:absolute;mso-position-vertical-relative:text;v-text-anchor:middle" o:gfxdata="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" fillcolor="#002060" strokecolor="#243f60 [1604]" strokeweight="2pt">
                 <v:fill opacity="10537f"/>
               </v:oval>
             </w:pict>
@@ -1285,7 +1285,7 @@
           </mc:Choice>
           <mc:Fallback>
             <w:pict>
-              <v:oval w14:anchorId="6850FB2D" id="Oval 27" o:spid="_x0000_s1026" style="position:absolute;margin-left:9.3pt;margin-top:2.1pt;width:25.6pt;height:26.05pt;z-index:250457600;visibility:visible;mso-wrap-style:square;mso-wrap-distance-left:9pt;mso-wrap-distance-top:0;mso-wrap-distance-right:9pt;mso-wrap-distance-bottom:0;mso-position-horizontal:absolute;mso-position-horizontal-relative:text;mso-position-vertical:absolute;mso-position-vertical-relative:text;v-text-anchor:middle" o:gfxdata="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" fillcolor="#002060" strokecolor="#243f60 [1604]" strokeweight="2pt">
+              <v:oval w14:anchorId="1DA50F64" id="Oval 27" o:spid="_x0000_s1026" style="position:absolute;margin-left:9.3pt;margin-top:2.1pt;width:25.6pt;height:26.05pt;z-index:250457600;visibility:visible;mso-wrap-style:square;mso-wrap-distance-left:9pt;mso-wrap-distance-top:0;mso-wrap-distance-right:9pt;mso-wrap-distance-bottom:0;mso-position-horizontal:absolute;mso-position-horizontal-relative:text;mso-position-vertical:absolute;mso-position-vertical-relative:text;v-text-anchor:middle" o:gfxdata="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" fillcolor="#002060" strokecolor="#243f60 [1604]" strokeweight="2pt">
                 <v:fill opacity="10537f"/>
               </v:oval>
             </w:pict>
@@ -1360,7 +1360,7 @@
           </mc:Choice>
           <mc:Fallback>
             <w:pict>
-              <v:oval w14:anchorId="0201811D" id="Oval 71" o:spid="_x0000_s1026" style="position:absolute;margin-left:319.4pt;margin-top:22.95pt;width:25.6pt;height:26.05pt;z-index:250914304;visibility:visible;mso-wrap-style:square;mso-wrap-distance-left:9pt;mso-wrap-distance-top:0;mso-wrap-distance-right:9pt;mso-wrap-distance-bottom:0;mso-position-horizontal:absolute;mso-position-horizontal-relative:text;mso-position-vertical:absolute;mso-position-vertical-relative:text;v-text-anchor:middle" o:gfxdata="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" fillcolor="#002060" strokecolor="#243f60 [1604]" strokeweight="2pt">
+              <v:oval w14:anchorId="666214EF" id="Oval 71" o:spid="_x0000_s1026" style="position:absolute;margin-left:319.4pt;margin-top:22.95pt;width:25.6pt;height:26.05pt;z-index:250914304;visibility:visible;mso-wrap-style:square;mso-wrap-distance-left:9pt;mso-wrap-distance-top:0;mso-wrap-distance-right:9pt;mso-wrap-distance-bottom:0;mso-position-horizontal:absolute;mso-position-horizontal-relative:text;mso-position-vertical:absolute;mso-position-vertical-relative:text;v-text-anchor:middle" o:gfxdata="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" fillcolor="#002060" strokecolor="#243f60 [1604]" strokeweight="2pt">
                 <v:fill opacity="10537f"/>
               </v:oval>
             </w:pict>
@@ -1764,7 +1764,7 @@
           </mc:Choice>
           <mc:Fallback>
             <w:pict>
-              <v:group w14:anchorId="0222F595" id="Group 58" o:spid="_x0000_s1026" style="position:absolute;margin-left:240.35pt;margin-top:10pt;width:183.05pt;height:191.25pt;z-index:250874368" coordsize="23247,24288" o:gfxdata="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">
+              <v:group w14:anchorId="5627BF0F" id="Group 58" o:spid="_x0000_s1026" style="position:absolute;margin-left:240.35pt;margin-top:10pt;width:183.05pt;height:191.25pt;z-index:250874368" coordsize="23247,24288" o:gfxdata="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">
                 <v:group id="Group 59" o:spid="_x0000_s1027" style="position:absolute;width:23247;height:24288" coordsize="23247,24288" o:gfxdata="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">
                   <v:shape id="Picture 60" o:spid="_x0000_s1028" type="#_x0000_t75" style="position:absolute;width:23247;height:24288;visibility:visible;mso-wrap-style:square" o:gfxdata="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">
                     <v:imagedata r:id="rId9" o:title=""/>
@@ -2191,7 +2191,7 @@
           </mc:Choice>
           <mc:Fallback>
             <w:pict>
-              <v:group w14:anchorId="5C2C726C" id="Group 57" o:spid="_x0000_s1026" style="position:absolute;margin-left:3.55pt;margin-top:.2pt;width:183.05pt;height:191.25pt;z-index:250849792" coordsize="23247,24288" o:gfxdata="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">
+              <v:group w14:anchorId="44823C74" id="Group 57" o:spid="_x0000_s1026" style="position:absolute;margin-left:3.55pt;margin-top:.2pt;width:183.05pt;height:191.25pt;z-index:250849792" coordsize="23247,24288" o:gfxdata="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">
                 <v:group id="Group 46" o:spid="_x0000_s1027" style="position:absolute;width:23247;height:24288" coordsize="23247,24288" o:gfxdata="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">
                   <v:shape id="Picture 47" o:spid="_x0000_s1028" type="#_x0000_t75" style="position:absolute;width:23247;height:24288;visibility:visible;mso-wrap-style:square" o:gfxdata="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">
                     <v:imagedata r:id="rId9" o:title=""/>
@@ -2283,7 +2283,7 @@
           </mc:Choice>
           <mc:Fallback>
             <w:pict>
-              <v:line w14:anchorId="76E2D216" id="Straight Connector 70" o:spid="_x0000_s1026" style="position:absolute;z-index:250905088;visibility:visible;mso-wrap-style:square;mso-width-percent:0;mso-height-percent:0;mso-wrap-distance-left:9pt;mso-wrap-distance-top:0;mso-wrap-distance-right:9pt;mso-wrap-distance-bottom:0;mso-position-horizontal:absolute;mso-position-horizontal-relative:text;mso-position-vertical:absolute;mso-position-vertical-relative:text;mso-width-percent:0;mso-height-percent:0;mso-width-relative:margin;mso-height-relative:margin" from="276.95pt,11pt" to="318.4pt,11pt" o:gfxdata="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" strokecolor="#4579b8 [3044]" strokeweight="2.25pt"/>
+              <v:line w14:anchorId="7CECD03E" id="Straight Connector 70" o:spid="_x0000_s1026" style="position:absolute;z-index:250905088;visibility:visible;mso-wrap-style:square;mso-width-percent:0;mso-height-percent:0;mso-wrap-distance-left:9pt;mso-wrap-distance-top:0;mso-wrap-distance-right:9pt;mso-wrap-distance-bottom:0;mso-position-horizontal:absolute;mso-position-horizontal-relative:text;mso-position-vertical:absolute;mso-position-vertical-relative:text;mso-width-percent:0;mso-height-percent:0;mso-width-relative:margin;mso-height-relative:margin" from="276.95pt,11pt" to="318.4pt,11pt" o:gfxdata="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" strokecolor="#4579b8 [3044]" strokeweight="2.25pt"/>
             </w:pict>
           </mc:Fallback>
         </mc:AlternateContent>
@@ -2351,7 +2351,7 @@
           </mc:Choice>
           <mc:Fallback>
             <w:pict>
-              <v:line w14:anchorId="6B953CA7" id="Straight Connector 228" o:spid="_x0000_s1026" style="position:absolute;z-index:251738112;visibility:visible;mso-wrap-style:square;mso-wrap-distance-left:9pt;mso-wrap-distance-top:0;mso-wrap-distance-right:9pt;mso-wrap-distance-bottom:0;mso-position-horizontal:absolute;mso-position-horizontal-relative:text;mso-position-vertical:absolute;mso-position-vertical-relative:text" from="289.35pt,230.15pt" to="330.8pt,230.15pt" o:gfxdata="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" strokecolor="#4579b8 [3044]" strokeweight="2.25pt"/>
+              <v:line w14:anchorId="5D21C89C" id="Straight Connector 228" o:spid="_x0000_s1026" style="position:absolute;z-index:251738112;visibility:visible;mso-wrap-style:square;mso-wrap-distance-left:9pt;mso-wrap-distance-top:0;mso-wrap-distance-right:9pt;mso-wrap-distance-bottom:0;mso-position-horizontal:absolute;mso-position-horizontal-relative:text;mso-position-vertical:absolute;mso-position-vertical-relative:text" from="289.35pt,230.15pt" to="330.8pt,230.15pt" o:gfxdata="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" strokecolor="#4579b8 [3044]" strokeweight="2.25pt"/>
             </w:pict>
           </mc:Fallback>
         </mc:AlternateContent>
@@ -3024,7 +3024,7 @@
           </mc:Choice>
           <mc:Fallback>
             <w:pict>
-              <v:group w14:anchorId="5541FDFD" id="Group 202" o:spid="_x0000_s1026" style="position:absolute;margin-left:1.3pt;margin-top:203.6pt;width:183.05pt;height:191.25pt;z-index:253270528" coordsize="23247,24288" o:gfxdata="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">
+              <v:group w14:anchorId="012AA593" id="Group 202" o:spid="_x0000_s1026" style="position:absolute;margin-left:1.3pt;margin-top:203.6pt;width:183.05pt;height:191.25pt;z-index:253270528" coordsize="23247,24288" o:gfxdata="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">
                 <v:group id="Group 181" o:spid="_x0000_s1027" style="position:absolute;width:23247;height:24288" coordsize="23247,24288" o:gfxdata="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">
                   <v:group id="Group 182" o:spid="_x0000_s1028" style="position:absolute;width:23247;height:24288" coordsize="23247,24288" o:gfxdata="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">
                     <v:group id="Group 183" o:spid="_x0000_s1029" style="position:absolute;width:23247;height:24288" coordsize="23247,24288" o:gfxdata="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">
@@ -3127,7 +3127,7 @@
           </mc:Choice>
           <mc:Fallback>
             <w:pict>
-              <v:line w14:anchorId="59E06201" id="Straight Connector 226" o:spid="_x0000_s1026" style="position:absolute;z-index:253927936;visibility:visible;mso-wrap-style:square;mso-wrap-distance-left:9pt;mso-wrap-distance-top:0;mso-wrap-distance-right:9pt;mso-wrap-distance-bottom:0;mso-position-horizontal:absolute;mso-position-horizontal-relative:text;mso-position-vertical:absolute;mso-position-vertical-relative:text" from="36.2pt,229.65pt" to="77.65pt,229.65pt" o:gfxdata="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" strokecolor="#4579b8 [3044]" strokeweight="2.25pt"/>
+              <v:line w14:anchorId="29B9BACD" id="Straight Connector 226" o:spid="_x0000_s1026" style="position:absolute;z-index:253927936;visibility:visible;mso-wrap-style:square;mso-wrap-distance-left:9pt;mso-wrap-distance-top:0;mso-wrap-distance-right:9pt;mso-wrap-distance-bottom:0;mso-position-horizontal:absolute;mso-position-horizontal-relative:text;mso-position-vertical:absolute;mso-position-vertical-relative:text" from="36.2pt,229.65pt" to="77.65pt,229.65pt" o:gfxdata="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" strokecolor="#4579b8 [3044]" strokeweight="2.25pt"/>
             </w:pict>
           </mc:Fallback>
         </mc:AlternateContent>
@@ -3192,7 +3192,7 @@
           </mc:Choice>
           <mc:Fallback>
             <w:pict>
-              <v:line w14:anchorId="0B9B305F" id="Straight Connector 224" o:spid="_x0000_s1026" style="position:absolute;z-index:253507072;visibility:visible;mso-wrap-style:square;mso-width-percent:0;mso-height-percent:0;mso-wrap-distance-left:9pt;mso-wrap-distance-top:0;mso-wrap-distance-right:9pt;mso-wrap-distance-bottom:0;mso-position-horizontal:absolute;mso-position-horizontal-relative:text;mso-position-vertical:absolute;mso-position-vertical-relative:text;mso-width-percent:0;mso-height-percent:0;mso-width-relative:margin;mso-height-relative:margin" from="290.6pt,372.7pt" to="332.05pt,372.7pt" o:gfxdata="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" strokecolor="#4579b8 [3044]" strokeweight="2.25pt"/>
+              <v:line w14:anchorId="21434D69" id="Straight Connector 224" o:spid="_x0000_s1026" style="position:absolute;z-index:253507072;visibility:visible;mso-wrap-style:square;mso-width-percent:0;mso-height-percent:0;mso-wrap-distance-left:9pt;mso-wrap-distance-top:0;mso-wrap-distance-right:9pt;mso-wrap-distance-bottom:0;mso-position-horizontal:absolute;mso-position-horizontal-relative:text;mso-position-vertical:absolute;mso-position-vertical-relative:text;mso-width-percent:0;mso-height-percent:0;mso-width-relative:margin;mso-height-relative:margin" from="290.6pt,372.7pt" to="332.05pt,372.7pt" o:gfxdata="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" strokecolor="#4579b8 [3044]" strokeweight="2.25pt"/>
             </w:pict>
           </mc:Fallback>
         </mc:AlternateContent>
@@ -3262,7 +3262,7 @@
           </mc:Choice>
           <mc:Fallback>
             <w:pict>
-              <v:oval w14:anchorId="4C5071D3" id="Oval 225" o:spid="_x0000_s1026" style="position:absolute;margin-left:333.05pt;margin-top:357.75pt;width:25.6pt;height:26.05pt;z-index:253738496;visibility:visible;mso-wrap-style:square;mso-wrap-distance-left:9pt;mso-wrap-distance-top:0;mso-wrap-distance-right:9pt;mso-wrap-distance-bottom:0;mso-position-horizontal:absolute;mso-position-horizontal-relative:text;mso-position-vertical:absolute;mso-position-vertical-relative:text;v-text-anchor:middle" o:gfxdata="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" fillcolor="#002060" strokecolor="#243f60 [1604]" strokeweight="2pt">
+              <v:oval w14:anchorId="3A5DD046" id="Oval 225" o:spid="_x0000_s1026" style="position:absolute;margin-left:333.05pt;margin-top:357.75pt;width:25.6pt;height:26.05pt;z-index:253738496;visibility:visible;mso-wrap-style:square;mso-wrap-distance-left:9pt;mso-wrap-distance-top:0;mso-wrap-distance-right:9pt;mso-wrap-distance-bottom:0;mso-position-horizontal:absolute;mso-position-horizontal-relative:text;mso-position-vertical:absolute;mso-position-vertical-relative:text;v-text-anchor:middle" o:gfxdata="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" fillcolor="#002060" strokecolor="#243f60 [1604]" strokeweight="2pt">
                 <v:fill opacity="10537f"/>
               </v:oval>
             </w:pict>
@@ -3937,7 +3937,7 @@
           </mc:Choice>
           <mc:Fallback>
             <w:pict>
-              <v:group w14:anchorId="11C2D1E2" id="Group 203" o:spid="_x0000_s1026" style="position:absolute;margin-left:254.05pt;margin-top:203.65pt;width:183.05pt;height:191.25pt;z-index:253275648" coordsize="23247,24288" o:gfxdata="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">
+              <v:group w14:anchorId="2F204317" id="Group 203" o:spid="_x0000_s1026" style="position:absolute;margin-left:254.05pt;margin-top:203.65pt;width:183.05pt;height:191.25pt;z-index:253275648" coordsize="23247,24288" o:gfxdata="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">
                 <v:group id="Group 204" o:spid="_x0000_s1027" style="position:absolute;width:23247;height:24288" coordsize="23247,24288" o:gfxdata="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">
                   <v:group id="Group 205" o:spid="_x0000_s1028" style="position:absolute;width:23247;height:24288" coordsize="23247,24288" o:gfxdata="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">
                     <v:group id="Group 206" o:spid="_x0000_s1029" style="position:absolute;width:23247;height:24288" coordsize="23247,24288" o:gfxdata="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">
@@ -4046,7 +4046,7 @@
           </mc:Choice>
           <mc:Fallback>
             <w:pict>
-              <v:line w14:anchorId="49FBD0E4" id="Straight Connector 196" o:spid="_x0000_s1026" style="position:absolute;z-index:252482048;visibility:visible;mso-wrap-style:square;mso-width-percent:0;mso-height-percent:0;mso-wrap-distance-left:9pt;mso-wrap-distance-top:0;mso-wrap-distance-right:9pt;mso-wrap-distance-bottom:0;mso-position-horizontal:absolute;mso-position-horizontal-relative:text;mso-position-vertical:absolute;mso-position-vertical-relative:text;mso-width-percent:0;mso-height-percent:0;mso-width-relative:margin;mso-height-relative:margin" from="38.9pt,231.6pt" to="80.35pt,231.6pt" o:gfxdata="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" strokecolor="#4579b8 [3044]" strokeweight="2.25pt"/>
+              <v:line w14:anchorId="154B8B51" id="Straight Connector 196" o:spid="_x0000_s1026" style="position:absolute;z-index:252482048;visibility:visible;mso-wrap-style:square;mso-width-percent:0;mso-height-percent:0;mso-wrap-distance-left:9pt;mso-wrap-distance-top:0;mso-wrap-distance-right:9pt;mso-wrap-distance-bottom:0;mso-position-horizontal:absolute;mso-position-horizontal-relative:text;mso-position-vertical:absolute;mso-position-vertical-relative:text;mso-width-percent:0;mso-height-percent:0;mso-width-relative:margin;mso-height-relative:margin" from="38.9pt,231.6pt" to="80.35pt,231.6pt" o:gfxdata="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" strokecolor="#4579b8 [3044]" strokeweight="2.25pt"/>
             </w:pict>
           </mc:Fallback>
         </mc:AlternateContent>
@@ -4116,7 +4116,7 @@
           </mc:Choice>
           <mc:Fallback>
             <w:pict>
-              <v:oval w14:anchorId="6DD9CE03" id="Oval 180" o:spid="_x0000_s1026" style="position:absolute;margin-left:394pt;margin-top:11.45pt;width:25.6pt;height:26.05pt;z-index:252375552;visibility:visible;mso-wrap-style:square;mso-wrap-distance-left:9pt;mso-wrap-distance-top:0;mso-wrap-distance-right:9pt;mso-wrap-distance-bottom:0;mso-position-horizontal:absolute;mso-position-horizontal-relative:text;mso-position-vertical:absolute;mso-position-vertical-relative:text;v-text-anchor:middle" o:gfxdata="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" fillcolor="#002060" strokecolor="#243f60 [1604]" strokeweight="2pt">
+              <v:oval w14:anchorId="37A70688" id="Oval 180" o:spid="_x0000_s1026" style="position:absolute;margin-left:394pt;margin-top:11.45pt;width:25.6pt;height:26.05pt;z-index:252375552;visibility:visible;mso-wrap-style:square;mso-wrap-distance-left:9pt;mso-wrap-distance-top:0;mso-wrap-distance-right:9pt;mso-wrap-distance-bottom:0;mso-position-horizontal:absolute;mso-position-horizontal-relative:text;mso-position-vertical:absolute;mso-position-vertical-relative:text;v-text-anchor:middle" o:gfxdata="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" fillcolor="#002060" strokecolor="#243f60 [1604]" strokeweight="2pt">
                 <v:fill opacity="10537f"/>
               </v:oval>
             </w:pict>
@@ -4183,7 +4183,7 @@
           </mc:Choice>
           <mc:Fallback>
             <w:pict>
-              <v:line w14:anchorId="18B9F436" id="Straight Connector 179" o:spid="_x0000_s1026" style="position:absolute;z-index:252227072;visibility:visible;mso-wrap-style:square;mso-width-percent:0;mso-height-percent:0;mso-wrap-distance-left:9pt;mso-wrap-distance-top:0;mso-wrap-distance-right:9pt;mso-wrap-distance-bottom:0;mso-position-horizontal:absolute;mso-position-horizontal-relative:text;mso-position-vertical:absolute;mso-position-vertical-relative:text;mso-width-percent:0;mso-height-percent:0;mso-width-relative:margin;mso-height-relative:margin" from="351.6pt,26.45pt" to="393.05pt,26.45pt" o:gfxdata="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" strokecolor="#4579b8 [3044]" strokeweight="2.25pt"/>
+              <v:line w14:anchorId="35E57B7C" id="Straight Connector 179" o:spid="_x0000_s1026" style="position:absolute;z-index:252227072;visibility:visible;mso-wrap-style:square;mso-width-percent:0;mso-height-percent:0;mso-wrap-distance-left:9pt;mso-wrap-distance-top:0;mso-wrap-distance-right:9pt;mso-wrap-distance-bottom:0;mso-position-horizontal:absolute;mso-position-horizontal-relative:text;mso-position-vertical:absolute;mso-position-vertical-relative:text;mso-width-percent:0;mso-height-percent:0;mso-width-relative:margin;mso-height-relative:margin" from="351.6pt,26.45pt" to="393.05pt,26.45pt" o:gfxdata="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" strokecolor="#4579b8 [3044]" strokeweight="2.25pt"/>
             </w:pict>
           </mc:Fallback>
         </mc:AlternateContent>
@@ -4747,7 +4747,7 @@
           </mc:Choice>
           <mc:Fallback>
             <w:pict>
-              <v:group w14:anchorId="39EA6111" id="Group 162" o:spid="_x0000_s1026" style="position:absolute;margin-left:244.7pt;margin-top:-1.75pt;width:183.05pt;height:191.25pt;z-index:251983360" coordsize="23247,24288" o:gfxdata="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">
+              <v:group w14:anchorId="3A268460" id="Group 162" o:spid="_x0000_s1026" style="position:absolute;margin-left:244.7pt;margin-top:-1.75pt;width:183.05pt;height:191.25pt;z-index:251983360" coordsize="23247,24288" o:gfxdata="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">
                 <v:group id="Group 126" o:spid="_x0000_s1027" style="position:absolute;width:23247;height:24288" coordsize="23247,24288" o:gfxdata="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">
                   <v:group id="Group 127" o:spid="_x0000_s1028" style="position:absolute;width:23247;height:24288" coordsize="23247,24288" o:gfxdata="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">
                     <v:group id="Group 128" o:spid="_x0000_s1029" style="position:absolute;width:23247;height:24288" coordsize="23247,24288" o:gfxdata="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">
@@ -4849,7 +4849,7 @@
           </mc:Choice>
           <mc:Fallback>
             <w:pict>
-              <v:line w14:anchorId="76EA1BAF" id="Straight Connector 141" o:spid="_x0000_s1026" style="position:absolute;z-index:251819520;visibility:visible;mso-wrap-style:square;mso-width-percent:0;mso-height-percent:0;mso-wrap-distance-left:9pt;mso-wrap-distance-top:0;mso-wrap-distance-right:9pt;mso-wrap-distance-bottom:0;mso-position-horizontal:absolute;mso-position-horizontal-relative:text;mso-position-vertical:absolute;mso-position-vertical-relative:text;mso-width-percent:0;mso-height-percent:0;mso-width-relative:margin;mso-height-relative:margin" from="36.65pt,26.7pt" to="78.1pt,26.7pt" o:gfxdata="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" strokecolor="#4579b8 [3044]" strokeweight="2.25pt"/>
+              <v:line w14:anchorId="2FC1450E" id="Straight Connector 141" o:spid="_x0000_s1026" style="position:absolute;z-index:251819520;visibility:visible;mso-wrap-style:square;mso-width-percent:0;mso-height-percent:0;mso-wrap-distance-left:9pt;mso-wrap-distance-top:0;mso-wrap-distance-right:9pt;mso-wrap-distance-bottom:0;mso-position-horizontal:absolute;mso-position-horizontal-relative:text;mso-position-vertical:absolute;mso-position-vertical-relative:text;mso-width-percent:0;mso-height-percent:0;mso-width-relative:margin;mso-height-relative:margin" from="36.65pt,26.7pt" to="78.1pt,26.7pt" o:gfxdata="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" strokecolor="#4579b8 [3044]" strokeweight="2.25pt"/>
             </w:pict>
           </mc:Fallback>
         </mc:AlternateContent>
@@ -4919,7 +4919,7 @@
           </mc:Choice>
           <mc:Fallback>
             <w:pict>
-              <v:oval w14:anchorId="10BC17B8" id="Oval 142" o:spid="_x0000_s1026" style="position:absolute;margin-left:79.05pt;margin-top:13.25pt;width:25.6pt;height:26.05pt;z-index:251878912;visibility:visible;mso-wrap-style:square;mso-wrap-distance-left:9pt;mso-wrap-distance-top:0;mso-wrap-distance-right:9pt;mso-wrap-distance-bottom:0;mso-position-horizontal:absolute;mso-position-horizontal-relative:text;mso-position-vertical:absolute;mso-position-vertical-relative:text;v-text-anchor:middle" o:gfxdata="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" fillcolor="#002060" strokecolor="#243f60 [1604]" strokeweight="2pt">
+              <v:oval w14:anchorId="7C68B344" id="Oval 142" o:spid="_x0000_s1026" style="position:absolute;margin-left:79.05pt;margin-top:13.25pt;width:25.6pt;height:26.05pt;z-index:251878912;visibility:visible;mso-wrap-style:square;mso-wrap-distance-left:9pt;mso-wrap-distance-top:0;mso-wrap-distance-right:9pt;mso-wrap-distance-bottom:0;mso-position-horizontal:absolute;mso-position-horizontal-relative:text;mso-position-vertical:absolute;mso-position-vertical-relative:text;v-text-anchor:middle" o:gfxdata="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" fillcolor="#002060" strokecolor="#243f60 [1604]" strokeweight="2pt">
                 <v:fill opacity="10537f"/>
               </v:oval>
             </w:pict>
@@ -4991,7 +4991,7 @@
           </mc:Choice>
           <mc:Fallback>
             <w:pict>
-              <v:oval w14:anchorId="691CDB3F" id="Oval 123" o:spid="_x0000_s1026" style="position:absolute;margin-left:393.9pt;margin-top:11.55pt;width:25.6pt;height:26.05pt;z-index:251760128;visibility:visible;mso-wrap-style:square;mso-wrap-distance-left:9pt;mso-wrap-distance-top:0;mso-wrap-distance-right:9pt;mso-wrap-distance-bottom:0;mso-position-horizontal:absolute;mso-position-horizontal-relative:text;mso-position-vertical:absolute;mso-position-vertical-relative:text;v-text-anchor:middle" o:gfxdata="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" fillcolor="#002060" strokecolor="#243f60 [1604]" strokeweight="2pt">
+              <v:oval w14:anchorId="13A563B4" id="Oval 123" o:spid="_x0000_s1026" style="position:absolute;margin-left:393.9pt;margin-top:11.55pt;width:25.6pt;height:26.05pt;z-index:251760128;visibility:visible;mso-wrap-style:square;mso-wrap-distance-left:9pt;mso-wrap-distance-top:0;mso-wrap-distance-right:9pt;mso-wrap-distance-bottom:0;mso-position-horizontal:absolute;mso-position-horizontal-relative:text;mso-position-vertical:absolute;mso-position-vertical-relative:text;v-text-anchor:middle" o:gfxdata="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" fillcolor="#002060" strokecolor="#243f60 [1604]" strokeweight="2pt">
                 <v:fill opacity="10537f"/>
               </v:oval>
             </w:pict>
@@ -5058,7 +5058,7 @@
           </mc:Choice>
           <mc:Fallback>
             <w:pict>
-              <v:line w14:anchorId="1C5B43E4" id="Straight Connector 122" o:spid="_x0000_s1026" style="position:absolute;flip:x;z-index:251449856;visibility:visible;mso-wrap-style:square;mso-width-percent:0;mso-height-percent:0;mso-wrap-distance-left:9pt;mso-wrap-distance-top:0;mso-wrap-distance-right:9pt;mso-wrap-distance-bottom:0;mso-position-horizontal:absolute;mso-position-horizontal-relative:text;mso-position-vertical:absolute;mso-position-vertical-relative:text;mso-width-percent:0;mso-height-percent:0;mso-width-relative:margin;mso-height-relative:margin" from="350.7pt,24.75pt" to="393.1pt,25.2pt" o:gfxdata="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" strokecolor="#4579b8 [3044]" strokeweight="2.25pt"/>
+              <v:line w14:anchorId="35680E68" id="Straight Connector 122" o:spid="_x0000_s1026" style="position:absolute;flip:x;z-index:251449856;visibility:visible;mso-wrap-style:square;mso-width-percent:0;mso-height-percent:0;mso-wrap-distance-left:9pt;mso-wrap-distance-top:0;mso-wrap-distance-right:9pt;mso-wrap-distance-bottom:0;mso-position-horizontal:absolute;mso-position-horizontal-relative:text;mso-position-vertical:absolute;mso-position-vertical-relative:text;mso-width-percent:0;mso-height-percent:0;mso-width-relative:margin;mso-height-relative:margin" from="350.7pt,24.75pt" to="393.1pt,25.2pt" o:gfxdata="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" strokecolor="#4579b8 [3044]" strokeweight="2.25pt"/>
             </w:pict>
           </mc:Fallback>
         </mc:AlternateContent>
@@ -5541,7 +5541,7 @@
           </mc:Choice>
           <mc:Fallback>
             <w:pict>
-              <v:group w14:anchorId="153B552B" id="Group 124" o:spid="_x0000_s1026" style="position:absolute;margin-left:0;margin-top:0;width:183.05pt;height:191.25pt;z-index:250924544" coordsize="23247,24288" o:gfxdata="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">
+              <v:group w14:anchorId="72983F9B" id="Group 124" o:spid="_x0000_s1026" style="position:absolute;margin-left:0;margin-top:0;width:183.05pt;height:191.25pt;z-index:250924544" coordsize="23247,24288" o:gfxdata="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">
                 <v:group id="Group 108" o:spid="_x0000_s1027" style="position:absolute;width:23247;height:24288" coordsize="23247,24288" o:gfxdata="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">
                   <v:group id="Group 109" o:spid="_x0000_s1028" style="position:absolute;width:23247;height:24288" coordsize="23247,24288" o:gfxdata="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">
                     <v:shape id="Picture 110" o:spid="_x0000_s1029" type="#_x0000_t75" style="position:absolute;width:23247;height:24288;visibility:visible;mso-wrap-style:square" o:gfxdata="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">
@@ -5705,7 +5705,13 @@
         <w:t xml:space="preserve">) </w:t>
       </w:r>
       <w:r>
-        <w:t xml:space="preserve">have a weight of n and assume m </w:t>
+        <w:t>have a weight of n</w:t>
+      </w:r>
+      <w:r>
+        <w:t>. Based on the problem description, a</w:t>
+      </w:r>
+      <w:r>
+        <w:t xml:space="preserve">ssume m </w:t>
       </w:r>
       <w:r>
         <w:t>≠</w:t>
@@ -5719,16 +5725,8 @@
       <w:r>
         <w:t xml:space="preserve">tree has </w:t>
       </w:r>
-      <w:proofErr w:type="spellStart"/>
-      <w:r>
-        <w:t>d</w:t>
-      </w:r>
-      <w:r>
-        <w:t>the</w:t>
-      </w:r>
-      <w:proofErr w:type="spellEnd"/>
-      <w:r>
-        <w:t xml:space="preserve"> lowest possible total edge weight</w:t>
+      <w:r>
+        <w:t>the lowest possible total edge weight</w:t>
       </w:r>
       <w:r>
         <w:t xml:space="preserve">. </w:t>
@@ -5746,12 +5744,23 @@
         <w:t xml:space="preserve"> minimum spanning tree, </w:t>
       </w:r>
       <w:r>
-        <w:t xml:space="preserve">it must have the lowest weight, so m &lt; n. Now, let z be 1 * E (number of edges). Then, </w:t>
+        <w:t>it must have the lowest weight, so m &lt; n. Now, let z be 1 * E (number of edges). Then</w:t>
+      </w:r>
+      <w:r>
+        <w:t xml:space="preserve"> we can see that, </w:t>
       </w:r>
     </w:p>
     <w:p>
       <w:r>
         <w:t>m – z &lt; n – z</w:t>
+      </w:r>
+      <w:proofErr w:type="gramStart"/>
+      <w:r>
+        <w:t xml:space="preserve">   (</w:t>
+      </w:r>
+      <w:proofErr w:type="gramEnd"/>
+      <w:r>
+        <w:t>subtracting one from each edge)</w:t>
       </w:r>
     </w:p>
     <w:p>
@@ -5782,8 +5791,208 @@
           <w:noProof/>
         </w:rPr>
       </w:pPr>
+      <w:r>
+        <w:rPr>
+          <w:noProof/>
+        </w:rPr>
+        <w:t xml:space="preserve">For contradiction, suppose that the shortest paths change. </w:t>
+      </w:r>
+      <w:r>
+        <w:rPr>
+          <w:noProof/>
+        </w:rPr>
+        <w:t xml:space="preserve">This implies that at least one path changes in the set of all shortest paths from s. </w:t>
+      </w:r>
+      <w:r>
+        <w:rPr>
+          <w:noProof/>
+        </w:rPr>
+        <w:t xml:space="preserve">Let the path that changes be X and the previous path (before adding one) be Y. We </w:t>
+      </w:r>
+      <w:r>
+        <w:rPr>
+          <w:noProof/>
+        </w:rPr>
+        <w:t>have a new shortest path from s</w:t>
+      </w:r>
+      <w:r>
+        <w:rPr>
+          <w:noProof/>
+        </w:rPr>
+        <w:t>, after adding 1</w:t>
+      </w:r>
+      <w:r>
+        <w:rPr>
+          <w:noProof/>
+        </w:rPr>
+        <w:t xml:space="preserve">. </w:t>
+      </w:r>
+      <w:r>
+        <w:rPr>
+          <w:noProof/>
+        </w:rPr>
+        <w:t xml:space="preserve">Let </w:t>
+      </w:r>
+      <w:r>
+        <w:rPr>
+          <w:noProof/>
+        </w:rPr>
+        <w:t>f</w:t>
+      </w:r>
+      <w:r>
+        <w:rPr>
+          <w:noProof/>
+        </w:rPr>
+        <w:t xml:space="preserve"> </w:t>
+      </w:r>
+      <w:r>
+        <w:rPr>
+          <w:noProof/>
+        </w:rPr>
+        <w:t>represent the weight of all the edges in</w:t>
+      </w:r>
+      <w:r>
+        <w:rPr>
+          <w:noProof/>
+        </w:rPr>
+        <w:t xml:space="preserve"> </w:t>
+      </w:r>
+      <w:r>
+        <w:rPr>
+          <w:noProof/>
+        </w:rPr>
+        <w:t>X</w:t>
+      </w:r>
+      <w:r>
+        <w:rPr>
+          <w:noProof/>
+        </w:rPr>
+        <w:t xml:space="preserve"> from s to some vertex q, and let g represent the weight of all of the edges in our old shortest path </w:t>
+      </w:r>
+      <w:r>
+        <w:rPr>
+          <w:noProof/>
+        </w:rPr>
+        <w:t xml:space="preserve">Y </w:t>
+      </w:r>
+      <w:r>
+        <w:rPr>
+          <w:noProof/>
+        </w:rPr>
+        <w:t xml:space="preserve">from s to q. Based on the problem description, we’ll assume f </w:t>
+      </w:r>
+      <w:r>
+        <w:t xml:space="preserve">≠ </w:t>
+      </w:r>
+      <w:r>
+        <w:t xml:space="preserve">g, and </w:t>
+      </w:r>
+      <w:r>
+        <w:rPr>
+          <w:noProof/>
+        </w:rPr>
+        <w:t>based on the de</w:t>
+      </w:r>
+      <w:r>
+        <w:rPr>
+          <w:noProof/>
+        </w:rPr>
+        <w:t xml:space="preserve">finition of a shortest path, </w:t>
+      </w:r>
+      <w:r>
+        <w:rPr>
+          <w:noProof/>
+        </w:rPr>
+        <w:t>f ≤</w:t>
+      </w:r>
+      <w:r>
+        <w:rPr>
+          <w:noProof/>
+        </w:rPr>
+        <w:t xml:space="preserve"> g. </w:t>
+      </w:r>
+      <w:r>
+        <w:rPr>
+          <w:noProof/>
+        </w:rPr>
+        <w:t>Then, we know that f &lt; g. Now, let z be 1 * E. We can see that</w:t>
+      </w:r>
+    </w:p>
+    <w:p>
+      <w:r>
+        <w:t>f</w:t>
+      </w:r>
+      <w:r>
+        <w:t xml:space="preserve"> – z </w:t>
+      </w:r>
+      <w:r>
+        <w:t>&lt; g</w:t>
+      </w:r>
+      <w:r>
+        <w:t xml:space="preserve"> – z</w:t>
+      </w:r>
+      <w:proofErr w:type="gramStart"/>
+      <w:r>
+        <w:t xml:space="preserve">   (</w:t>
+      </w:r>
+      <w:proofErr w:type="gramEnd"/>
+      <w:r>
+        <w:t>subtracting one from each edge)</w:t>
+      </w:r>
+    </w:p>
+    <w:p>
+      <w:r>
+        <w:t>f</w:t>
+      </w:r>
+      <w:r>
+        <w:t xml:space="preserve"> – z is the weight of </w:t>
+      </w:r>
+      <w:r>
+        <w:t>all edges in path X</w:t>
+      </w:r>
+      <w:r>
+        <w:t xml:space="preserve"> before we added one to each edge</w:t>
+      </w:r>
+      <w:r>
+        <w:t>, and g</w:t>
+      </w:r>
+      <w:r>
+        <w:t xml:space="preserve"> – z </w:t>
+      </w:r>
+      <w:r>
+        <w:t>is the weight of all the edges in path Y</w:t>
+      </w:r>
+      <w:r>
+        <w:t xml:space="preserve"> before we added one to each edge. W</w:t>
+      </w:r>
+      <w:r>
+        <w:t>e already know that Y was our shortest path</w:t>
+      </w:r>
+      <w:r>
+        <w:t xml:space="preserve"> before 1 was added to each edge</w:t>
+      </w:r>
+      <w:r>
+        <w:t>, so f – z cannot be less than g – z.</w:t>
+      </w:r>
+      <w:r>
+        <w:t xml:space="preserve"> </w:t>
+      </w:r>
+      <w:r>
+        <w:t xml:space="preserve">This is a contradiction. Therefore, the shortest paths do not change. </w:t>
+      </w:r>
       <w:bookmarkStart w:id="0" w:name="_GoBack"/>
       <w:bookmarkEnd w:id="0"/>
+      <w:r>
+        <w:t xml:space="preserve"> </w:t>
+      </w:r>
+    </w:p>
+    <w:p/>
+    <w:p>
+      <w:pPr>
+        <w:rPr>
+          <w:noProof/>
+        </w:rPr>
+      </w:pPr>
     </w:p>
     <w:p>
       <w:pPr>
@@ -5905,6 +6114,7 @@
     </w:p>
     <w:p>
       <w:r>
+        <w:lastRenderedPageBreak/>
         <w:br w:type="page"/>
       </w:r>
     </w:p>
@@ -7784,7 +7994,7 @@
 </file>
 
 <file path=customXml/itemProps1.xml><?xml version="1.0" encoding="utf-8"?>
-<ds:datastoreItem xmlns:ds="http://schemas.openxmlformats.org/officeDocument/2006/customXml" ds:itemID="{D2789891-7CB3-4830-83A6-A331CB1809E4}">
+<ds:datastoreItem xmlns:ds="http://schemas.openxmlformats.org/officeDocument/2006/customXml" ds:itemID="{F6576851-B3E8-4F3E-8082-4E48114BE967}">
   <ds:schemaRefs>
     <ds:schemaRef ds:uri="http://schemas.openxmlformats.org/officeDocument/2006/bibliography"/>
   </ds:schemaRefs>

</xml_diff>

<commit_message>
on q4 of hw5
</commit_message>
<xml_diff>
--- a/wk6/CS325HW5FA17-400.docx
+++ b/wk6/CS325HW5FA17-400.docx
@@ -158,7 +158,7 @@
           </mc:Choice>
           <mc:Fallback>
             <w:pict>
-              <v:oval w14:anchorId="75EC6A2A" id="Oval 29" o:spid="_x0000_s1026" style="position:absolute;margin-left:68.95pt;margin-top:55.9pt;width:25.6pt;height:26.05pt;z-index:251674624;visibility:visible;mso-wrap-style:square;mso-wrap-distance-left:9pt;mso-wrap-distance-top:0;mso-wrap-distance-right:9pt;mso-wrap-distance-bottom:0;mso-position-horizontal:absolute;mso-position-horizontal-relative:text;mso-position-vertical:absolute;mso-position-vertical-relative:text;v-text-anchor:middle" o:gfxdata="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" fillcolor="#002060" strokecolor="#243f60 [1604]" strokeweight="2pt">
+              <v:oval w14:anchorId="7918CD75" id="Oval 29" o:spid="_x0000_s1026" style="position:absolute;margin-left:68.95pt;margin-top:55.9pt;width:25.6pt;height:26.05pt;z-index:251674624;visibility:visible;mso-wrap-style:square;mso-wrap-distance-left:9pt;mso-wrap-distance-top:0;mso-wrap-distance-right:9pt;mso-wrap-distance-bottom:0;mso-position-horizontal:absolute;mso-position-horizontal-relative:text;mso-position-vertical:absolute;mso-position-vertical-relative:text;v-text-anchor:middle" o:gfxdata="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" fillcolor="#002060" strokecolor="#243f60 [1604]" strokeweight="2pt">
                 <v:fill opacity="10537f"/>
               </v:oval>
             </w:pict>
@@ -230,7 +230,7 @@
           </mc:Choice>
           <mc:Fallback>
             <w:pict>
-              <v:oval w14:anchorId="04827B32" id="Oval 26" o:spid="_x0000_s1026" style="position:absolute;margin-left:246.05pt;margin-top:154.65pt;width:25.6pt;height:26.05pt;z-index:250448384;visibility:visible;mso-wrap-style:square;mso-wrap-distance-left:9pt;mso-wrap-distance-top:0;mso-wrap-distance-right:9pt;mso-wrap-distance-bottom:0;mso-position-horizontal:absolute;mso-position-horizontal-relative:text;mso-position-vertical:absolute;mso-position-vertical-relative:text;v-text-anchor:middle" o:gfxdata="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" fillcolor="#002060" strokecolor="#243f60 [1604]" strokeweight="2pt">
+              <v:oval w14:anchorId="55967C78" id="Oval 26" o:spid="_x0000_s1026" style="position:absolute;margin-left:246.05pt;margin-top:154.65pt;width:25.6pt;height:26.05pt;z-index:250448384;visibility:visible;mso-wrap-style:square;mso-wrap-distance-left:9pt;mso-wrap-distance-top:0;mso-wrap-distance-right:9pt;mso-wrap-distance-bottom:0;mso-position-horizontal:absolute;mso-position-horizontal-relative:text;mso-position-vertical:absolute;mso-position-vertical-relative:text;v-text-anchor:middle" o:gfxdata="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" fillcolor="#002060" strokecolor="#243f60 [1604]" strokeweight="2pt">
                 <v:fill opacity="10537f"/>
               </v:oval>
             </w:pict>
@@ -305,7 +305,7 @@
           </mc:Choice>
           <mc:Fallback>
             <w:pict>
-              <v:oval w14:anchorId="6CE810AA" id="Oval 23" o:spid="_x0000_s1026" style="position:absolute;margin-left:288.35pt;margin-top:57.55pt;width:25.6pt;height:26.05pt;z-index:249904640;visibility:visible;mso-wrap-style:square;mso-wrap-distance-left:9pt;mso-wrap-distance-top:0;mso-wrap-distance-right:9pt;mso-wrap-distance-bottom:0;mso-position-horizontal:absolute;mso-position-horizontal-relative:text;mso-position-vertical:absolute;mso-position-vertical-relative:text;v-text-anchor:middle" o:gfxdata="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" fillcolor="#002060" strokecolor="#243f60 [1604]" strokeweight="2pt">
+              <v:oval w14:anchorId="6BEC9427" id="Oval 23" o:spid="_x0000_s1026" style="position:absolute;margin-left:288.35pt;margin-top:57.55pt;width:25.6pt;height:26.05pt;z-index:249904640;visibility:visible;mso-wrap-style:square;mso-wrap-distance-left:9pt;mso-wrap-distance-top:0;mso-wrap-distance-right:9pt;mso-wrap-distance-bottom:0;mso-position-horizontal:absolute;mso-position-horizontal-relative:text;mso-position-vertical:absolute;mso-position-vertical-relative:text;v-text-anchor:middle" o:gfxdata="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" fillcolor="#002060" strokecolor="#243f60 [1604]" strokeweight="2pt">
                 <v:fill opacity="10537f"/>
               </v:oval>
             </w:pict>
@@ -423,7 +423,7 @@
           </mc:Choice>
           <mc:Fallback>
             <w:pict>
-              <v:line w14:anchorId="7BA0D093" id="Straight Connector 7" o:spid="_x0000_s1026" style="position:absolute;flip:x;z-index:249350656;visibility:visible;mso-wrap-style:square;mso-wrap-distance-left:9pt;mso-wrap-distance-top:0;mso-wrap-distance-right:9pt;mso-wrap-distance-bottom:0;mso-position-horizontal:absolute;mso-position-horizontal-relative:text;mso-position-vertical:absolute;mso-position-vertical-relative:text" from="265pt,84.1pt" to="297.4pt,153.7pt" o:gfxdata="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" strokecolor="#4579b8 [3044]" strokeweight="2.25pt"/>
+              <v:line w14:anchorId="5CAE4604" id="Straight Connector 7" o:spid="_x0000_s1026" style="position:absolute;flip:x;z-index:249350656;visibility:visible;mso-wrap-style:square;mso-wrap-distance-left:9pt;mso-wrap-distance-top:0;mso-wrap-distance-right:9pt;mso-wrap-distance-bottom:0;mso-position-horizontal:absolute;mso-position-horizontal-relative:text;mso-position-vertical:absolute;mso-position-vertical-relative:text" from="265pt,84.1pt" to="297.4pt,153.7pt" o:gfxdata="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" strokecolor="#4579b8 [3044]" strokeweight="2.25pt"/>
             </w:pict>
           </mc:Fallback>
         </mc:AlternateContent>
@@ -786,7 +786,7 @@
           </mc:Choice>
           <mc:Fallback>
             <w:pict>
-              <v:group w14:anchorId="4F09B9DF" id="Group 45" o:spid="_x0000_s1026" style="position:absolute;margin-left:243.4pt;margin-top:3.2pt;width:183.05pt;height:191.25pt;z-index:250752512" coordsize="23247,24288" o:gfxdata="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">
+              <v:group w14:anchorId="11532F35" id="Group 45" o:spid="_x0000_s1026" style="position:absolute;margin-left:243.4pt;margin-top:3.2pt;width:183.05pt;height:191.25pt;z-index:250752512" coordsize="23247,24288" o:gfxdata="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">
                 <v:shapetype id="_x0000_t75" coordsize="21600,21600" o:spt="75" o:preferrelative="t" path="m@4@5l@4@11@9@11@9@5xe" filled="f" stroked="f">
                   <v:stroke joinstyle="miter"/>
                   <v:formulas>
@@ -948,7 +948,7 @@
           </mc:Choice>
           <mc:Fallback>
             <w:pict>
-              <v:oval w14:anchorId="3044AADF" id="Oval 25" o:spid="_x0000_s1026" style="position:absolute;margin-left:51.2pt;margin-top:5.1pt;width:25.6pt;height:26.05pt;z-index:250373632;visibility:visible;mso-wrap-style:square;mso-wrap-distance-left:9pt;mso-wrap-distance-top:0;mso-wrap-distance-right:9pt;mso-wrap-distance-bottom:0;mso-position-horizontal:absolute;mso-position-horizontal-relative:text;mso-position-vertical:absolute;mso-position-vertical-relative:text;v-text-anchor:middle" o:gfxdata="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" fillcolor="#002060" strokecolor="#243f60 [1604]" strokeweight="2pt">
+              <v:oval w14:anchorId="1ABD469A" id="Oval 25" o:spid="_x0000_s1026" style="position:absolute;margin-left:51.2pt;margin-top:5.1pt;width:25.6pt;height:26.05pt;z-index:250373632;visibility:visible;mso-wrap-style:square;mso-wrap-distance-left:9pt;mso-wrap-distance-top:0;mso-wrap-distance-right:9pt;mso-wrap-distance-bottom:0;mso-position-horizontal:absolute;mso-position-horizontal-relative:text;mso-position-vertical:absolute;mso-position-vertical-relative:text;v-text-anchor:middle" o:gfxdata="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" fillcolor="#002060" strokecolor="#243f60 [1604]" strokeweight="2pt">
                 <v:fill opacity="10537f"/>
               </v:oval>
             </w:pict>
@@ -1011,7 +1011,7 @@
           </mc:Choice>
           <mc:Fallback>
             <w:pict>
-              <v:line w14:anchorId="175BAFFF" id="Straight Connector 24" o:spid="_x0000_s1026" style="position:absolute;flip:x;z-index:250173952;visibility:visible;mso-wrap-style:square;mso-wrap-distance-left:9pt;mso-wrap-distance-top:0;mso-wrap-distance-right:9pt;mso-wrap-distance-bottom:0;mso-position-horizontal:absolute;mso-position-horizontal-relative:text;mso-position-vertical:absolute;mso-position-vertical-relative:text" from="27.85pt,7.7pt" to="60.25pt,77.3pt" o:gfxdata="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" strokecolor="#4579b8 [3044]" strokeweight="2.25pt"/>
+              <v:line w14:anchorId="16D23AFE" id="Straight Connector 24" o:spid="_x0000_s1026" style="position:absolute;flip:x;z-index:250173952;visibility:visible;mso-wrap-style:square;mso-wrap-distance-left:9pt;mso-wrap-distance-top:0;mso-wrap-distance-right:9pt;mso-wrap-distance-bottom:0;mso-position-horizontal:absolute;mso-position-horizontal-relative:text;mso-position-vertical:absolute;mso-position-vertical-relative:text" from="27.85pt,7.7pt" to="60.25pt,77.3pt" o:gfxdata="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" strokecolor="#4579b8 [3044]" strokeweight="2.25pt"/>
             </w:pict>
           </mc:Fallback>
         </mc:AlternateContent>
@@ -1076,7 +1076,7 @@
           </mc:Choice>
           <mc:Fallback>
             <w:pict>
-              <v:line w14:anchorId="2EA3933A" id="Straight Connector 22" o:spid="_x0000_s1026" style="position:absolute;z-index:249601536;visibility:visible;mso-wrap-style:square;mso-width-percent:0;mso-height-percent:0;mso-wrap-distance-left:9pt;mso-wrap-distance-top:0;mso-wrap-distance-right:9pt;mso-wrap-distance-bottom:0;mso-position-horizontal:absolute;mso-position-horizontal-relative:text;mso-position-vertical:absolute;mso-position-vertical-relative:text;mso-width-percent:0;mso-height-percent:0;mso-width-relative:margin;mso-height-relative:margin" from="73.75pt,2.9pt" to="109.55pt,39.55pt" o:gfxdata="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" strokecolor="#4579b8 [3044]" strokeweight="2.25pt"/>
+              <v:line w14:anchorId="3B871CDF" id="Straight Connector 22" o:spid="_x0000_s1026" style="position:absolute;z-index:249601536;visibility:visible;mso-wrap-style:square;mso-width-percent:0;mso-height-percent:0;mso-wrap-distance-left:9pt;mso-wrap-distance-top:0;mso-wrap-distance-right:9pt;mso-wrap-distance-bottom:0;mso-position-horizontal:absolute;mso-position-horizontal-relative:text;mso-position-vertical:absolute;mso-position-vertical-relative:text;mso-width-percent:0;mso-height-percent:0;mso-width-relative:margin;mso-height-relative:margin" from="73.75pt,2.9pt" to="109.55pt,39.55pt" o:gfxdata="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" strokecolor="#4579b8 [3044]" strokeweight="2.25pt"/>
             </w:pict>
           </mc:Fallback>
         </mc:AlternateContent>
@@ -1138,7 +1138,7 @@
           </mc:Choice>
           <mc:Fallback>
             <w:pict>
-              <v:line w14:anchorId="2DEF80AA" id="Straight Connector 19" o:spid="_x0000_s1026" style="position:absolute;flip:x;z-index:249410048;visibility:visible;mso-wrap-style:square;mso-wrap-distance-left:9pt;mso-wrap-distance-top:0;mso-wrap-distance-right:9pt;mso-wrap-distance-bottom:0;mso-position-horizontal:absolute;mso-position-horizontal-relative:text;mso-position-vertical:absolute;mso-position-vertical-relative:text" from="27.85pt,7.35pt" to="60.25pt,76.95pt" o:gfxdata="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" strokecolor="#4579b8 [3044]" strokeweight="2.25pt"/>
+              <v:line w14:anchorId="2F8FDA15" id="Straight Connector 19" o:spid="_x0000_s1026" style="position:absolute;flip:x;z-index:249410048;visibility:visible;mso-wrap-style:square;mso-wrap-distance-left:9pt;mso-wrap-distance-top:0;mso-wrap-distance-right:9pt;mso-wrap-distance-bottom:0;mso-position-horizontal:absolute;mso-position-horizontal-relative:text;mso-position-vertical:absolute;mso-position-vertical-relative:text" from="27.85pt,7.35pt" to="60.25pt,76.95pt" o:gfxdata="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" strokecolor="#4579b8 [3044]" strokeweight="2.25pt"/>
             </w:pict>
           </mc:Fallback>
         </mc:AlternateContent>
@@ -1210,7 +1210,7 @@
           </mc:Choice>
           <mc:Fallback>
             <w:pict>
-              <v:oval w14:anchorId="3F15EAEE" id="Oval 28" o:spid="_x0000_s1026" style="position:absolute;margin-left:107.4pt;margin-top:10.55pt;width:25.6pt;height:26.05pt;z-index:250467840;visibility:visible;mso-wrap-style:square;mso-wrap-distance-left:9pt;mso-wrap-distance-top:0;mso-wrap-distance-right:9pt;mso-wrap-distance-bottom:0;mso-position-horizontal:absolute;mso-position-horizontal-relative:text;mso-position-vertical:absolute;mso-position-vertical-relative:text;v-text-anchor:middle" o:gfxdata="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" fillcolor="#002060" strokecolor="#243f60 [1604]" strokeweight="2pt">
+              <v:oval w14:anchorId="3CB3A15C" id="Oval 28" o:spid="_x0000_s1026" style="position:absolute;margin-left:107.4pt;margin-top:10.55pt;width:25.6pt;height:26.05pt;z-index:250467840;visibility:visible;mso-wrap-style:square;mso-wrap-distance-left:9pt;mso-wrap-distance-top:0;mso-wrap-distance-right:9pt;mso-wrap-distance-bottom:0;mso-position-horizontal:absolute;mso-position-horizontal-relative:text;mso-position-vertical:absolute;mso-position-vertical-relative:text;v-text-anchor:middle" o:gfxdata="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" fillcolor="#002060" strokecolor="#243f60 [1604]" strokeweight="2pt">
                 <v:fill opacity="10537f"/>
               </v:oval>
             </w:pict>
@@ -1285,7 +1285,7 @@
           </mc:Choice>
           <mc:Fallback>
             <w:pict>
-              <v:oval w14:anchorId="1DA50F64" id="Oval 27" o:spid="_x0000_s1026" style="position:absolute;margin-left:9.3pt;margin-top:2.1pt;width:25.6pt;height:26.05pt;z-index:250457600;visibility:visible;mso-wrap-style:square;mso-wrap-distance-left:9pt;mso-wrap-distance-top:0;mso-wrap-distance-right:9pt;mso-wrap-distance-bottom:0;mso-position-horizontal:absolute;mso-position-horizontal-relative:text;mso-position-vertical:absolute;mso-position-vertical-relative:text;v-text-anchor:middle" o:gfxdata="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" fillcolor="#002060" strokecolor="#243f60 [1604]" strokeweight="2pt">
+              <v:oval w14:anchorId="681BA53B" id="Oval 27" o:spid="_x0000_s1026" style="position:absolute;margin-left:9.3pt;margin-top:2.1pt;width:25.6pt;height:26.05pt;z-index:250457600;visibility:visible;mso-wrap-style:square;mso-wrap-distance-left:9pt;mso-wrap-distance-top:0;mso-wrap-distance-right:9pt;mso-wrap-distance-bottom:0;mso-position-horizontal:absolute;mso-position-horizontal-relative:text;mso-position-vertical:absolute;mso-position-vertical-relative:text;v-text-anchor:middle" o:gfxdata="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" fillcolor="#002060" strokecolor="#243f60 [1604]" strokeweight="2pt">
                 <v:fill opacity="10537f"/>
               </v:oval>
             </w:pict>
@@ -1360,7 +1360,7 @@
           </mc:Choice>
           <mc:Fallback>
             <w:pict>
-              <v:oval w14:anchorId="666214EF" id="Oval 71" o:spid="_x0000_s1026" style="position:absolute;margin-left:319.4pt;margin-top:22.95pt;width:25.6pt;height:26.05pt;z-index:250914304;visibility:visible;mso-wrap-style:square;mso-wrap-distance-left:9pt;mso-wrap-distance-top:0;mso-wrap-distance-right:9pt;mso-wrap-distance-bottom:0;mso-position-horizontal:absolute;mso-position-horizontal-relative:text;mso-position-vertical:absolute;mso-position-vertical-relative:text;v-text-anchor:middle" o:gfxdata="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" fillcolor="#002060" strokecolor="#243f60 [1604]" strokeweight="2pt">
+              <v:oval w14:anchorId="70C7E5BB" id="Oval 71" o:spid="_x0000_s1026" style="position:absolute;margin-left:319.4pt;margin-top:22.95pt;width:25.6pt;height:26.05pt;z-index:250914304;visibility:visible;mso-wrap-style:square;mso-wrap-distance-left:9pt;mso-wrap-distance-top:0;mso-wrap-distance-right:9pt;mso-wrap-distance-bottom:0;mso-position-horizontal:absolute;mso-position-horizontal-relative:text;mso-position-vertical:absolute;mso-position-vertical-relative:text;v-text-anchor:middle" o:gfxdata="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" fillcolor="#002060" strokecolor="#243f60 [1604]" strokeweight="2pt">
                 <v:fill opacity="10537f"/>
               </v:oval>
             </w:pict>
@@ -1764,7 +1764,7 @@
           </mc:Choice>
           <mc:Fallback>
             <w:pict>
-              <v:group w14:anchorId="5627BF0F" id="Group 58" o:spid="_x0000_s1026" style="position:absolute;margin-left:240.35pt;margin-top:10pt;width:183.05pt;height:191.25pt;z-index:250874368" coordsize="23247,24288" o:gfxdata="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">
+              <v:group w14:anchorId="5BF97CB6" id="Group 58" o:spid="_x0000_s1026" style="position:absolute;margin-left:240.35pt;margin-top:10pt;width:183.05pt;height:191.25pt;z-index:250874368" coordsize="23247,24288" o:gfxdata="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">
                 <v:group id="Group 59" o:spid="_x0000_s1027" style="position:absolute;width:23247;height:24288" coordsize="23247,24288" o:gfxdata="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">
                   <v:shape id="Picture 60" o:spid="_x0000_s1028" type="#_x0000_t75" style="position:absolute;width:23247;height:24288;visibility:visible;mso-wrap-style:square" o:gfxdata="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">
                     <v:imagedata r:id="rId9" o:title=""/>
@@ -2191,7 +2191,7 @@
           </mc:Choice>
           <mc:Fallback>
             <w:pict>
-              <v:group w14:anchorId="44823C74" id="Group 57" o:spid="_x0000_s1026" style="position:absolute;margin-left:3.55pt;margin-top:.2pt;width:183.05pt;height:191.25pt;z-index:250849792" coordsize="23247,24288" o:gfxdata="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">
+              <v:group w14:anchorId="02A827FF" id="Group 57" o:spid="_x0000_s1026" style="position:absolute;margin-left:3.55pt;margin-top:.2pt;width:183.05pt;height:191.25pt;z-index:250849792" coordsize="23247,24288" o:gfxdata="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">
                 <v:group id="Group 46" o:spid="_x0000_s1027" style="position:absolute;width:23247;height:24288" coordsize="23247,24288" o:gfxdata="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">
                   <v:shape id="Picture 47" o:spid="_x0000_s1028" type="#_x0000_t75" style="position:absolute;width:23247;height:24288;visibility:visible;mso-wrap-style:square" o:gfxdata="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">
                     <v:imagedata r:id="rId9" o:title=""/>
@@ -2283,7 +2283,7 @@
           </mc:Choice>
           <mc:Fallback>
             <w:pict>
-              <v:line w14:anchorId="7CECD03E" id="Straight Connector 70" o:spid="_x0000_s1026" style="position:absolute;z-index:250905088;visibility:visible;mso-wrap-style:square;mso-width-percent:0;mso-height-percent:0;mso-wrap-distance-left:9pt;mso-wrap-distance-top:0;mso-wrap-distance-right:9pt;mso-wrap-distance-bottom:0;mso-position-horizontal:absolute;mso-position-horizontal-relative:text;mso-position-vertical:absolute;mso-position-vertical-relative:text;mso-width-percent:0;mso-height-percent:0;mso-width-relative:margin;mso-height-relative:margin" from="276.95pt,11pt" to="318.4pt,11pt" o:gfxdata="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" strokecolor="#4579b8 [3044]" strokeweight="2.25pt"/>
+              <v:line w14:anchorId="51800A3F" id="Straight Connector 70" o:spid="_x0000_s1026" style="position:absolute;z-index:250905088;visibility:visible;mso-wrap-style:square;mso-width-percent:0;mso-height-percent:0;mso-wrap-distance-left:9pt;mso-wrap-distance-top:0;mso-wrap-distance-right:9pt;mso-wrap-distance-bottom:0;mso-position-horizontal:absolute;mso-position-horizontal-relative:text;mso-position-vertical:absolute;mso-position-vertical-relative:text;mso-width-percent:0;mso-height-percent:0;mso-width-relative:margin;mso-height-relative:margin" from="276.95pt,11pt" to="318.4pt,11pt" o:gfxdata="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" strokecolor="#4579b8 [3044]" strokeweight="2.25pt"/>
             </w:pict>
           </mc:Fallback>
         </mc:AlternateContent>
@@ -2351,7 +2351,7 @@
           </mc:Choice>
           <mc:Fallback>
             <w:pict>
-              <v:line w14:anchorId="5D21C89C" id="Straight Connector 228" o:spid="_x0000_s1026" style="position:absolute;z-index:251738112;visibility:visible;mso-wrap-style:square;mso-wrap-distance-left:9pt;mso-wrap-distance-top:0;mso-wrap-distance-right:9pt;mso-wrap-distance-bottom:0;mso-position-horizontal:absolute;mso-position-horizontal-relative:text;mso-position-vertical:absolute;mso-position-vertical-relative:text" from="289.35pt,230.15pt" to="330.8pt,230.15pt" o:gfxdata="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" strokecolor="#4579b8 [3044]" strokeweight="2.25pt"/>
+              <v:line w14:anchorId="656D44E7" id="Straight Connector 228" o:spid="_x0000_s1026" style="position:absolute;z-index:251738112;visibility:visible;mso-wrap-style:square;mso-wrap-distance-left:9pt;mso-wrap-distance-top:0;mso-wrap-distance-right:9pt;mso-wrap-distance-bottom:0;mso-position-horizontal:absolute;mso-position-horizontal-relative:text;mso-position-vertical:absolute;mso-position-vertical-relative:text" from="289.35pt,230.15pt" to="330.8pt,230.15pt" o:gfxdata="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" strokecolor="#4579b8 [3044]" strokeweight="2.25pt"/>
             </w:pict>
           </mc:Fallback>
         </mc:AlternateContent>
@@ -3024,7 +3024,7 @@
           </mc:Choice>
           <mc:Fallback>
             <w:pict>
-              <v:group w14:anchorId="012AA593" id="Group 202" o:spid="_x0000_s1026" style="position:absolute;margin-left:1.3pt;margin-top:203.6pt;width:183.05pt;height:191.25pt;z-index:253270528" coordsize="23247,24288" o:gfxdata="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">
+              <v:group w14:anchorId="57D58ED8" id="Group 202" o:spid="_x0000_s1026" style="position:absolute;margin-left:1.3pt;margin-top:203.6pt;width:183.05pt;height:191.25pt;z-index:253270528" coordsize="23247,24288" o:gfxdata="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">
                 <v:group id="Group 181" o:spid="_x0000_s1027" style="position:absolute;width:23247;height:24288" coordsize="23247,24288" o:gfxdata="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">
                   <v:group id="Group 182" o:spid="_x0000_s1028" style="position:absolute;width:23247;height:24288" coordsize="23247,24288" o:gfxdata="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">
                     <v:group id="Group 183" o:spid="_x0000_s1029" style="position:absolute;width:23247;height:24288" coordsize="23247,24288" o:gfxdata="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">
@@ -3127,7 +3127,7 @@
           </mc:Choice>
           <mc:Fallback>
             <w:pict>
-              <v:line w14:anchorId="29B9BACD" id="Straight Connector 226" o:spid="_x0000_s1026" style="position:absolute;z-index:253927936;visibility:visible;mso-wrap-style:square;mso-wrap-distance-left:9pt;mso-wrap-distance-top:0;mso-wrap-distance-right:9pt;mso-wrap-distance-bottom:0;mso-position-horizontal:absolute;mso-position-horizontal-relative:text;mso-position-vertical:absolute;mso-position-vertical-relative:text" from="36.2pt,229.65pt" to="77.65pt,229.65pt" o:gfxdata="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" strokecolor="#4579b8 [3044]" strokeweight="2.25pt"/>
+              <v:line w14:anchorId="5CD69FBC" id="Straight Connector 226" o:spid="_x0000_s1026" style="position:absolute;z-index:253927936;visibility:visible;mso-wrap-style:square;mso-wrap-distance-left:9pt;mso-wrap-distance-top:0;mso-wrap-distance-right:9pt;mso-wrap-distance-bottom:0;mso-position-horizontal:absolute;mso-position-horizontal-relative:text;mso-position-vertical:absolute;mso-position-vertical-relative:text" from="36.2pt,229.65pt" to="77.65pt,229.65pt" o:gfxdata="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" strokecolor="#4579b8 [3044]" strokeweight="2.25pt"/>
             </w:pict>
           </mc:Fallback>
         </mc:AlternateContent>
@@ -3192,7 +3192,7 @@
           </mc:Choice>
           <mc:Fallback>
             <w:pict>
-              <v:line w14:anchorId="21434D69" id="Straight Connector 224" o:spid="_x0000_s1026" style="position:absolute;z-index:253507072;visibility:visible;mso-wrap-style:square;mso-width-percent:0;mso-height-percent:0;mso-wrap-distance-left:9pt;mso-wrap-distance-top:0;mso-wrap-distance-right:9pt;mso-wrap-distance-bottom:0;mso-position-horizontal:absolute;mso-position-horizontal-relative:text;mso-position-vertical:absolute;mso-position-vertical-relative:text;mso-width-percent:0;mso-height-percent:0;mso-width-relative:margin;mso-height-relative:margin" from="290.6pt,372.7pt" to="332.05pt,372.7pt" o:gfxdata="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" strokecolor="#4579b8 [3044]" strokeweight="2.25pt"/>
+              <v:line w14:anchorId="059EEA42" id="Straight Connector 224" o:spid="_x0000_s1026" style="position:absolute;z-index:253507072;visibility:visible;mso-wrap-style:square;mso-width-percent:0;mso-height-percent:0;mso-wrap-distance-left:9pt;mso-wrap-distance-top:0;mso-wrap-distance-right:9pt;mso-wrap-distance-bottom:0;mso-position-horizontal:absolute;mso-position-horizontal-relative:text;mso-position-vertical:absolute;mso-position-vertical-relative:text;mso-width-percent:0;mso-height-percent:0;mso-width-relative:margin;mso-height-relative:margin" from="290.6pt,372.7pt" to="332.05pt,372.7pt" o:gfxdata="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" strokecolor="#4579b8 [3044]" strokeweight="2.25pt"/>
             </w:pict>
           </mc:Fallback>
         </mc:AlternateContent>
@@ -3262,7 +3262,7 @@
           </mc:Choice>
           <mc:Fallback>
             <w:pict>
-              <v:oval w14:anchorId="3A5DD046" id="Oval 225" o:spid="_x0000_s1026" style="position:absolute;margin-left:333.05pt;margin-top:357.75pt;width:25.6pt;height:26.05pt;z-index:253738496;visibility:visible;mso-wrap-style:square;mso-wrap-distance-left:9pt;mso-wrap-distance-top:0;mso-wrap-distance-right:9pt;mso-wrap-distance-bottom:0;mso-position-horizontal:absolute;mso-position-horizontal-relative:text;mso-position-vertical:absolute;mso-position-vertical-relative:text;v-text-anchor:middle" o:gfxdata="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" fillcolor="#002060" strokecolor="#243f60 [1604]" strokeweight="2pt">
+              <v:oval w14:anchorId="1A191BC5" id="Oval 225" o:spid="_x0000_s1026" style="position:absolute;margin-left:333.05pt;margin-top:357.75pt;width:25.6pt;height:26.05pt;z-index:253738496;visibility:visible;mso-wrap-style:square;mso-wrap-distance-left:9pt;mso-wrap-distance-top:0;mso-wrap-distance-right:9pt;mso-wrap-distance-bottom:0;mso-position-horizontal:absolute;mso-position-horizontal-relative:text;mso-position-vertical:absolute;mso-position-vertical-relative:text;v-text-anchor:middle" o:gfxdata="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" fillcolor="#002060" strokecolor="#243f60 [1604]" strokeweight="2pt">
                 <v:fill opacity="10537f"/>
               </v:oval>
             </w:pict>
@@ -3937,7 +3937,7 @@
           </mc:Choice>
           <mc:Fallback>
             <w:pict>
-              <v:group w14:anchorId="2F204317" id="Group 203" o:spid="_x0000_s1026" style="position:absolute;margin-left:254.05pt;margin-top:203.65pt;width:183.05pt;height:191.25pt;z-index:253275648" coordsize="23247,24288" o:gfxdata="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">
+              <v:group w14:anchorId="60937B4A" id="Group 203" o:spid="_x0000_s1026" style="position:absolute;margin-left:254.05pt;margin-top:203.65pt;width:183.05pt;height:191.25pt;z-index:253275648" coordsize="23247,24288" o:gfxdata="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">
                 <v:group id="Group 204" o:spid="_x0000_s1027" style="position:absolute;width:23247;height:24288" coordsize="23247,24288" o:gfxdata="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">
                   <v:group id="Group 205" o:spid="_x0000_s1028" style="position:absolute;width:23247;height:24288" coordsize="23247,24288" o:gfxdata="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">
                     <v:group id="Group 206" o:spid="_x0000_s1029" style="position:absolute;width:23247;height:24288" coordsize="23247,24288" o:gfxdata="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">
@@ -4046,7 +4046,7 @@
           </mc:Choice>
           <mc:Fallback>
             <w:pict>
-              <v:line w14:anchorId="154B8B51" id="Straight Connector 196" o:spid="_x0000_s1026" style="position:absolute;z-index:252482048;visibility:visible;mso-wrap-style:square;mso-width-percent:0;mso-height-percent:0;mso-wrap-distance-left:9pt;mso-wrap-distance-top:0;mso-wrap-distance-right:9pt;mso-wrap-distance-bottom:0;mso-position-horizontal:absolute;mso-position-horizontal-relative:text;mso-position-vertical:absolute;mso-position-vertical-relative:text;mso-width-percent:0;mso-height-percent:0;mso-width-relative:margin;mso-height-relative:margin" from="38.9pt,231.6pt" to="80.35pt,231.6pt" o:gfxdata="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" strokecolor="#4579b8 [3044]" strokeweight="2.25pt"/>
+              <v:line w14:anchorId="14CF390F" id="Straight Connector 196" o:spid="_x0000_s1026" style="position:absolute;z-index:252482048;visibility:visible;mso-wrap-style:square;mso-width-percent:0;mso-height-percent:0;mso-wrap-distance-left:9pt;mso-wrap-distance-top:0;mso-wrap-distance-right:9pt;mso-wrap-distance-bottom:0;mso-position-horizontal:absolute;mso-position-horizontal-relative:text;mso-position-vertical:absolute;mso-position-vertical-relative:text;mso-width-percent:0;mso-height-percent:0;mso-width-relative:margin;mso-height-relative:margin" from="38.9pt,231.6pt" to="80.35pt,231.6pt" o:gfxdata="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" strokecolor="#4579b8 [3044]" strokeweight="2.25pt"/>
             </w:pict>
           </mc:Fallback>
         </mc:AlternateContent>
@@ -4116,7 +4116,7 @@
           </mc:Choice>
           <mc:Fallback>
             <w:pict>
-              <v:oval w14:anchorId="37A70688" id="Oval 180" o:spid="_x0000_s1026" style="position:absolute;margin-left:394pt;margin-top:11.45pt;width:25.6pt;height:26.05pt;z-index:252375552;visibility:visible;mso-wrap-style:square;mso-wrap-distance-left:9pt;mso-wrap-distance-top:0;mso-wrap-distance-right:9pt;mso-wrap-distance-bottom:0;mso-position-horizontal:absolute;mso-position-horizontal-relative:text;mso-position-vertical:absolute;mso-position-vertical-relative:text;v-text-anchor:middle" o:gfxdata="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" fillcolor="#002060" strokecolor="#243f60 [1604]" strokeweight="2pt">
+              <v:oval w14:anchorId="64C969C4" id="Oval 180" o:spid="_x0000_s1026" style="position:absolute;margin-left:394pt;margin-top:11.45pt;width:25.6pt;height:26.05pt;z-index:252375552;visibility:visible;mso-wrap-style:square;mso-wrap-distance-left:9pt;mso-wrap-distance-top:0;mso-wrap-distance-right:9pt;mso-wrap-distance-bottom:0;mso-position-horizontal:absolute;mso-position-horizontal-relative:text;mso-position-vertical:absolute;mso-position-vertical-relative:text;v-text-anchor:middle" o:gfxdata="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" fillcolor="#002060" strokecolor="#243f60 [1604]" strokeweight="2pt">
                 <v:fill opacity="10537f"/>
               </v:oval>
             </w:pict>
@@ -4183,7 +4183,7 @@
           </mc:Choice>
           <mc:Fallback>
             <w:pict>
-              <v:line w14:anchorId="35E57B7C" id="Straight Connector 179" o:spid="_x0000_s1026" style="position:absolute;z-index:252227072;visibility:visible;mso-wrap-style:square;mso-width-percent:0;mso-height-percent:0;mso-wrap-distance-left:9pt;mso-wrap-distance-top:0;mso-wrap-distance-right:9pt;mso-wrap-distance-bottom:0;mso-position-horizontal:absolute;mso-position-horizontal-relative:text;mso-position-vertical:absolute;mso-position-vertical-relative:text;mso-width-percent:0;mso-height-percent:0;mso-width-relative:margin;mso-height-relative:margin" from="351.6pt,26.45pt" to="393.05pt,26.45pt" o:gfxdata="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" strokecolor="#4579b8 [3044]" strokeweight="2.25pt"/>
+              <v:line w14:anchorId="37751579" id="Straight Connector 179" o:spid="_x0000_s1026" style="position:absolute;z-index:252227072;visibility:visible;mso-wrap-style:square;mso-width-percent:0;mso-height-percent:0;mso-wrap-distance-left:9pt;mso-wrap-distance-top:0;mso-wrap-distance-right:9pt;mso-wrap-distance-bottom:0;mso-position-horizontal:absolute;mso-position-horizontal-relative:text;mso-position-vertical:absolute;mso-position-vertical-relative:text;mso-width-percent:0;mso-height-percent:0;mso-width-relative:margin;mso-height-relative:margin" from="351.6pt,26.45pt" to="393.05pt,26.45pt" o:gfxdata="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" strokecolor="#4579b8 [3044]" strokeweight="2.25pt"/>
             </w:pict>
           </mc:Fallback>
         </mc:AlternateContent>
@@ -4747,7 +4747,7 @@
           </mc:Choice>
           <mc:Fallback>
             <w:pict>
-              <v:group w14:anchorId="3A268460" id="Group 162" o:spid="_x0000_s1026" style="position:absolute;margin-left:244.7pt;margin-top:-1.75pt;width:183.05pt;height:191.25pt;z-index:251983360" coordsize="23247,24288" o:gfxdata="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">
+              <v:group w14:anchorId="7A35895C" id="Group 162" o:spid="_x0000_s1026" style="position:absolute;margin-left:244.7pt;margin-top:-1.75pt;width:183.05pt;height:191.25pt;z-index:251983360" coordsize="23247,24288" o:gfxdata="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">
                 <v:group id="Group 126" o:spid="_x0000_s1027" style="position:absolute;width:23247;height:24288" coordsize="23247,24288" o:gfxdata="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">
                   <v:group id="Group 127" o:spid="_x0000_s1028" style="position:absolute;width:23247;height:24288" coordsize="23247,24288" o:gfxdata="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">
                     <v:group id="Group 128" o:spid="_x0000_s1029" style="position:absolute;width:23247;height:24288" coordsize="23247,24288" o:gfxdata="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">
@@ -4849,7 +4849,7 @@
           </mc:Choice>
           <mc:Fallback>
             <w:pict>
-              <v:line w14:anchorId="2FC1450E" id="Straight Connector 141" o:spid="_x0000_s1026" style="position:absolute;z-index:251819520;visibility:visible;mso-wrap-style:square;mso-width-percent:0;mso-height-percent:0;mso-wrap-distance-left:9pt;mso-wrap-distance-top:0;mso-wrap-distance-right:9pt;mso-wrap-distance-bottom:0;mso-position-horizontal:absolute;mso-position-horizontal-relative:text;mso-position-vertical:absolute;mso-position-vertical-relative:text;mso-width-percent:0;mso-height-percent:0;mso-width-relative:margin;mso-height-relative:margin" from="36.65pt,26.7pt" to="78.1pt,26.7pt" o:gfxdata="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" strokecolor="#4579b8 [3044]" strokeweight="2.25pt"/>
+              <v:line w14:anchorId="16906F77" id="Straight Connector 141" o:spid="_x0000_s1026" style="position:absolute;z-index:251819520;visibility:visible;mso-wrap-style:square;mso-width-percent:0;mso-height-percent:0;mso-wrap-distance-left:9pt;mso-wrap-distance-top:0;mso-wrap-distance-right:9pt;mso-wrap-distance-bottom:0;mso-position-horizontal:absolute;mso-position-horizontal-relative:text;mso-position-vertical:absolute;mso-position-vertical-relative:text;mso-width-percent:0;mso-height-percent:0;mso-width-relative:margin;mso-height-relative:margin" from="36.65pt,26.7pt" to="78.1pt,26.7pt" o:gfxdata="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" strokecolor="#4579b8 [3044]" strokeweight="2.25pt"/>
             </w:pict>
           </mc:Fallback>
         </mc:AlternateContent>
@@ -4919,7 +4919,7 @@
           </mc:Choice>
           <mc:Fallback>
             <w:pict>
-              <v:oval w14:anchorId="7C68B344" id="Oval 142" o:spid="_x0000_s1026" style="position:absolute;margin-left:79.05pt;margin-top:13.25pt;width:25.6pt;height:26.05pt;z-index:251878912;visibility:visible;mso-wrap-style:square;mso-wrap-distance-left:9pt;mso-wrap-distance-top:0;mso-wrap-distance-right:9pt;mso-wrap-distance-bottom:0;mso-position-horizontal:absolute;mso-position-horizontal-relative:text;mso-position-vertical:absolute;mso-position-vertical-relative:text;v-text-anchor:middle" o:gfxdata="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" fillcolor="#002060" strokecolor="#243f60 [1604]" strokeweight="2pt">
+              <v:oval w14:anchorId="45C1C816" id="Oval 142" o:spid="_x0000_s1026" style="position:absolute;margin-left:79.05pt;margin-top:13.25pt;width:25.6pt;height:26.05pt;z-index:251878912;visibility:visible;mso-wrap-style:square;mso-wrap-distance-left:9pt;mso-wrap-distance-top:0;mso-wrap-distance-right:9pt;mso-wrap-distance-bottom:0;mso-position-horizontal:absolute;mso-position-horizontal-relative:text;mso-position-vertical:absolute;mso-position-vertical-relative:text;v-text-anchor:middle" o:gfxdata="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" fillcolor="#002060" strokecolor="#243f60 [1604]" strokeweight="2pt">
                 <v:fill opacity="10537f"/>
               </v:oval>
             </w:pict>
@@ -4991,7 +4991,7 @@
           </mc:Choice>
           <mc:Fallback>
             <w:pict>
-              <v:oval w14:anchorId="13A563B4" id="Oval 123" o:spid="_x0000_s1026" style="position:absolute;margin-left:393.9pt;margin-top:11.55pt;width:25.6pt;height:26.05pt;z-index:251760128;visibility:visible;mso-wrap-style:square;mso-wrap-distance-left:9pt;mso-wrap-distance-top:0;mso-wrap-distance-right:9pt;mso-wrap-distance-bottom:0;mso-position-horizontal:absolute;mso-position-horizontal-relative:text;mso-position-vertical:absolute;mso-position-vertical-relative:text;v-text-anchor:middle" o:gfxdata="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" fillcolor="#002060" strokecolor="#243f60 [1604]" strokeweight="2pt">
+              <v:oval w14:anchorId="027E8873" id="Oval 123" o:spid="_x0000_s1026" style="position:absolute;margin-left:393.9pt;margin-top:11.55pt;width:25.6pt;height:26.05pt;z-index:251760128;visibility:visible;mso-wrap-style:square;mso-wrap-distance-left:9pt;mso-wrap-distance-top:0;mso-wrap-distance-right:9pt;mso-wrap-distance-bottom:0;mso-position-horizontal:absolute;mso-position-horizontal-relative:text;mso-position-vertical:absolute;mso-position-vertical-relative:text;v-text-anchor:middle" o:gfxdata="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" fillcolor="#002060" strokecolor="#243f60 [1604]" strokeweight="2pt">
                 <v:fill opacity="10537f"/>
               </v:oval>
             </w:pict>
@@ -5058,7 +5058,7 @@
           </mc:Choice>
           <mc:Fallback>
             <w:pict>
-              <v:line w14:anchorId="35680E68" id="Straight Connector 122" o:spid="_x0000_s1026" style="position:absolute;flip:x;z-index:251449856;visibility:visible;mso-wrap-style:square;mso-width-percent:0;mso-height-percent:0;mso-wrap-distance-left:9pt;mso-wrap-distance-top:0;mso-wrap-distance-right:9pt;mso-wrap-distance-bottom:0;mso-position-horizontal:absolute;mso-position-horizontal-relative:text;mso-position-vertical:absolute;mso-position-vertical-relative:text;mso-width-percent:0;mso-height-percent:0;mso-width-relative:margin;mso-height-relative:margin" from="350.7pt,24.75pt" to="393.1pt,25.2pt" o:gfxdata="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" strokecolor="#4579b8 [3044]" strokeweight="2.25pt"/>
+              <v:line w14:anchorId="6ABC5DA7" id="Straight Connector 122" o:spid="_x0000_s1026" style="position:absolute;flip:x;z-index:251449856;visibility:visible;mso-wrap-style:square;mso-width-percent:0;mso-height-percent:0;mso-wrap-distance-left:9pt;mso-wrap-distance-top:0;mso-wrap-distance-right:9pt;mso-wrap-distance-bottom:0;mso-position-horizontal:absolute;mso-position-horizontal-relative:text;mso-position-vertical:absolute;mso-position-vertical-relative:text;mso-width-percent:0;mso-height-percent:0;mso-width-relative:margin;mso-height-relative:margin" from="350.7pt,24.75pt" to="393.1pt,25.2pt" o:gfxdata="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" strokecolor="#4579b8 [3044]" strokeweight="2.25pt"/>
             </w:pict>
           </mc:Fallback>
         </mc:AlternateContent>
@@ -5541,7 +5541,7 @@
           </mc:Choice>
           <mc:Fallback>
             <w:pict>
-              <v:group w14:anchorId="72983F9B" id="Group 124" o:spid="_x0000_s1026" style="position:absolute;margin-left:0;margin-top:0;width:183.05pt;height:191.25pt;z-index:250924544" coordsize="23247,24288" o:gfxdata="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">
+              <v:group w14:anchorId="2D223CD1" id="Group 124" o:spid="_x0000_s1026" style="position:absolute;margin-left:0;margin-top:0;width:183.05pt;height:191.25pt;z-index:250924544" coordsize="23247,24288" o:gfxdata="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">
                 <v:group id="Group 108" o:spid="_x0000_s1027" style="position:absolute;width:23247;height:24288" coordsize="23247,24288" o:gfxdata="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">
                   <v:group id="Group 109" o:spid="_x0000_s1028" style="position:absolute;width:23247;height:24288" coordsize="23247,24288" o:gfxdata="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">
                     <v:shape id="Picture 110" o:spid="_x0000_s1029" type="#_x0000_t75" style="position:absolute;width:23247;height:24288;visibility:visible;mso-wrap-style:square" o:gfxdata="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">
@@ -5795,204 +5795,2582 @@
         <w:rPr>
           <w:noProof/>
         </w:rPr>
-        <w:t xml:space="preserve">For contradiction, suppose that the shortest paths change. </w:t>
+        <w:t>The shortest paths</w:t>
       </w:r>
       <w:r>
         <w:rPr>
           <w:noProof/>
         </w:rPr>
-        <w:t xml:space="preserve">This implies that at least one path changes in the set of all shortest paths from s. </w:t>
-      </w:r>
+        <w:t xml:space="preserve"> could change. Suppose graph G looks like this:</w:t>
+      </w:r>
+    </w:p>
+    <w:p>
       <w:r>
         <w:rPr>
           <w:noProof/>
         </w:rPr>
-        <w:t xml:space="preserve">Let the path that changes be X and the previous path (before adding one) be Y. We </w:t>
+        <mc:AlternateContent>
+          <mc:Choice Requires="wps">
+            <w:drawing>
+              <wp:anchor distT="45720" distB="45720" distL="114300" distR="114300" simplePos="0" relativeHeight="253951488" behindDoc="0" locked="0" layoutInCell="1" allowOverlap="1" wp14:anchorId="639CC5B7" wp14:editId="1059D9A5">
+                <wp:simplePos x="0" y="0"/>
+                <wp:positionH relativeFrom="column">
+                  <wp:posOffset>857885</wp:posOffset>
+                </wp:positionH>
+                <wp:positionV relativeFrom="paragraph">
+                  <wp:posOffset>210185</wp:posOffset>
+                </wp:positionV>
+                <wp:extent cx="252095" cy="235585"/>
+                <wp:effectExtent l="0" t="0" r="0" b="0"/>
+                <wp:wrapSquare wrapText="bothSides"/>
+                <wp:docPr id="244" name="Text Box 2"/>
+                <wp:cNvGraphicFramePr>
+                  <a:graphicFrameLocks xmlns:a="http://schemas.openxmlformats.org/drawingml/2006/main"/>
+                </wp:cNvGraphicFramePr>
+                <a:graphic xmlns:a="http://schemas.openxmlformats.org/drawingml/2006/main">
+                  <a:graphicData uri="http://schemas.microsoft.com/office/word/2010/wordprocessingShape">
+                    <wps:wsp>
+                      <wps:cNvSpPr txBox="1">
+                        <a:spLocks noChangeArrowheads="1"/>
+                      </wps:cNvSpPr>
+                      <wps:spPr bwMode="auto">
+                        <a:xfrm>
+                          <a:off x="0" y="0"/>
+                          <a:ext cx="252095" cy="235585"/>
+                        </a:xfrm>
+                        <a:prstGeom prst="rect">
+                          <a:avLst/>
+                        </a:prstGeom>
+                        <a:solidFill>
+                          <a:srgbClr val="FFFFFF"/>
+                        </a:solidFill>
+                        <a:ln w="9525">
+                          <a:noFill/>
+                          <a:miter lim="800000"/>
+                          <a:headEnd/>
+                          <a:tailEnd/>
+                        </a:ln>
+                      </wps:spPr>
+                      <wps:txbx>
+                        <w:txbxContent>
+                          <w:p>
+                            <w:r>
+                              <w:t>5</w:t>
+                            </w:r>
+                          </w:p>
+                        </w:txbxContent>
+                      </wps:txbx>
+                      <wps:bodyPr rot="0" vert="horz" wrap="square" lIns="91440" tIns="45720" rIns="91440" bIns="45720" anchor="t" anchorCtr="0">
+                        <a:noAutofit/>
+                      </wps:bodyPr>
+                    </wps:wsp>
+                  </a:graphicData>
+                </a:graphic>
+                <wp14:sizeRelH relativeFrom="margin">
+                  <wp14:pctWidth>0</wp14:pctWidth>
+                </wp14:sizeRelH>
+                <wp14:sizeRelV relativeFrom="margin">
+                  <wp14:pctHeight>0</wp14:pctHeight>
+                </wp14:sizeRelV>
+              </wp:anchor>
+            </w:drawing>
+          </mc:Choice>
+          <mc:Fallback>
+            <w:pict>
+              <v:shapetype w14:anchorId="639CC5B7" id="_x0000_t202" coordsize="21600,21600" o:spt="202" path="m,l,21600r21600,l21600,xe">
+                <v:stroke joinstyle="miter"/>
+                <v:path gradientshapeok="t" o:connecttype="rect"/>
+              </v:shapetype>
+              <v:shape id="Text Box 2" o:spid="_x0000_s1026" type="#_x0000_t202" style="position:absolute;margin-left:67.55pt;margin-top:16.55pt;width:19.85pt;height:18.55pt;z-index:253951488;visibility:visible;mso-wrap-style:square;mso-width-percent:0;mso-height-percent:0;mso-wrap-distance-left:9pt;mso-wrap-distance-top:3.6pt;mso-wrap-distance-right:9pt;mso-wrap-distance-bottom:3.6pt;mso-position-horizontal:absolute;mso-position-horizontal-relative:text;mso-position-vertical:absolute;mso-position-vertical-relative:text;mso-width-percent:0;mso-height-percent:0;mso-width-relative:margin;mso-height-relative:margin;v-text-anchor:top" o:gfxdata="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" stroked="f">
+                <v:textbox>
+                  <w:txbxContent>
+                    <w:p>
+                      <w:r>
+                        <w:t>5</w:t>
+                      </w:r>
+                    </w:p>
+                  </w:txbxContent>
+                </v:textbox>
+                <w10:wrap type="square"/>
+              </v:shape>
+            </w:pict>
+          </mc:Fallback>
+        </mc:AlternateContent>
       </w:r>
       <w:r>
         <w:rPr>
           <w:noProof/>
         </w:rPr>
-        <w:t>have a new shortest path from s</w:t>
-      </w:r>
+        <mc:AlternateContent>
+          <mc:Choice Requires="wps">
+            <w:drawing>
+              <wp:anchor distT="0" distB="0" distL="114300" distR="114300" simplePos="0" relativeHeight="253932032" behindDoc="0" locked="0" layoutInCell="1" allowOverlap="1" wp14:anchorId="7CE6577F" wp14:editId="2BB7B001">
+                <wp:simplePos x="0" y="0"/>
+                <wp:positionH relativeFrom="column">
+                  <wp:posOffset>342198</wp:posOffset>
+                </wp:positionH>
+                <wp:positionV relativeFrom="paragraph">
+                  <wp:posOffset>272173</wp:posOffset>
+                </wp:positionV>
+                <wp:extent cx="336589" cy="381468"/>
+                <wp:effectExtent l="0" t="0" r="25400" b="19050"/>
+                <wp:wrapNone/>
+                <wp:docPr id="231" name="Oval 231"/>
+                <wp:cNvGraphicFramePr/>
+                <a:graphic xmlns:a="http://schemas.openxmlformats.org/drawingml/2006/main">
+                  <a:graphicData uri="http://schemas.microsoft.com/office/word/2010/wordprocessingShape">
+                    <wps:wsp>
+                      <wps:cNvSpPr/>
+                      <wps:spPr>
+                        <a:xfrm>
+                          <a:off x="0" y="0"/>
+                          <a:ext cx="336589" cy="381468"/>
+                        </a:xfrm>
+                        <a:prstGeom prst="ellipse">
+                          <a:avLst/>
+                        </a:prstGeom>
+                        <a:solidFill>
+                          <a:srgbClr val="002060">
+                            <a:alpha val="16078"/>
+                          </a:srgbClr>
+                        </a:solidFill>
+                      </wps:spPr>
+                      <wps:style>
+                        <a:lnRef idx="2">
+                          <a:schemeClr val="accent1">
+                            <a:shade val="50000"/>
+                          </a:schemeClr>
+                        </a:lnRef>
+                        <a:fillRef idx="1">
+                          <a:schemeClr val="accent1"/>
+                        </a:fillRef>
+                        <a:effectRef idx="0">
+                          <a:schemeClr val="accent1"/>
+                        </a:effectRef>
+                        <a:fontRef idx="minor">
+                          <a:schemeClr val="lt1"/>
+                        </a:fontRef>
+                      </wps:style>
+                      <wps:txbx>
+                        <w:txbxContent>
+                          <w:p>
+                            <w:pPr>
+                              <w:jc w:val="center"/>
+                            </w:pPr>
+                            <w:r>
+                              <w:t>S</w:t>
+                            </w:r>
+                          </w:p>
+                        </w:txbxContent>
+                      </wps:txbx>
+                      <wps:bodyPr rot="0" spcFirstLastPara="0" vertOverflow="overflow" horzOverflow="overflow" vert="horz" wrap="square" lIns="91440" tIns="45720" rIns="91440" bIns="45720" numCol="1" spcCol="0" rtlCol="0" fromWordArt="0" anchor="ctr" anchorCtr="0" forceAA="0" compatLnSpc="1">
+                        <a:prstTxWarp prst="textNoShape">
+                          <a:avLst/>
+                        </a:prstTxWarp>
+                        <a:noAutofit/>
+                      </wps:bodyPr>
+                    </wps:wsp>
+                  </a:graphicData>
+                </a:graphic>
+                <wp14:sizeRelH relativeFrom="margin">
+                  <wp14:pctWidth>0</wp14:pctWidth>
+                </wp14:sizeRelH>
+                <wp14:sizeRelV relativeFrom="margin">
+                  <wp14:pctHeight>0</wp14:pctHeight>
+                </wp14:sizeRelV>
+              </wp:anchor>
+            </w:drawing>
+          </mc:Choice>
+          <mc:Fallback>
+            <w:pict>
+              <v:oval w14:anchorId="7CE6577F" id="Oval 231" o:spid="_x0000_s1027" style="position:absolute;margin-left:26.95pt;margin-top:21.45pt;width:26.5pt;height:30.05pt;z-index:253932032;visibility:visible;mso-wrap-style:square;mso-width-percent:0;mso-height-percent:0;mso-wrap-distance-left:9pt;mso-wrap-distance-top:0;mso-wrap-distance-right:9pt;mso-wrap-distance-bottom:0;mso-position-horizontal:absolute;mso-position-horizontal-relative:text;mso-position-vertical:absolute;mso-position-vertical-relative:text;mso-width-percent:0;mso-height-percent:0;mso-width-relative:margin;mso-height-relative:margin;v-text-anchor:middle" o:gfxdata="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" fillcolor="#002060" strokecolor="#243f60 [1604]" strokeweight="2pt">
+                <v:fill opacity="10537f"/>
+                <v:textbox>
+                  <w:txbxContent>
+                    <w:p>
+                      <w:pPr>
+                        <w:jc w:val="center"/>
+                      </w:pPr>
+                      <w:r>
+                        <w:t>S</w:t>
+                      </w:r>
+                    </w:p>
+                  </w:txbxContent>
+                </v:textbox>
+              </v:oval>
+            </w:pict>
+          </mc:Fallback>
+        </mc:AlternateContent>
+      </w:r>
+    </w:p>
+    <w:p>
       <w:r>
         <w:rPr>
           <w:noProof/>
         </w:rPr>
-        <w:t>, after adding 1</w:t>
+        <mc:AlternateContent>
+          <mc:Choice Requires="wps">
+            <w:drawing>
+              <wp:anchor distT="45720" distB="45720" distL="114300" distR="114300" simplePos="0" relativeHeight="253943296" behindDoc="0" locked="0" layoutInCell="1" allowOverlap="1">
+                <wp:simplePos x="0" y="0"/>
+                <wp:positionH relativeFrom="column">
+                  <wp:posOffset>64714</wp:posOffset>
+                </wp:positionH>
+                <wp:positionV relativeFrom="paragraph">
+                  <wp:posOffset>128905</wp:posOffset>
+                </wp:positionV>
+                <wp:extent cx="218440" cy="229235"/>
+                <wp:effectExtent l="0" t="0" r="0" b="0"/>
+                <wp:wrapSquare wrapText="bothSides"/>
+                <wp:docPr id="240" name="Text Box 2"/>
+                <wp:cNvGraphicFramePr>
+                  <a:graphicFrameLocks xmlns:a="http://schemas.openxmlformats.org/drawingml/2006/main"/>
+                </wp:cNvGraphicFramePr>
+                <a:graphic xmlns:a="http://schemas.openxmlformats.org/drawingml/2006/main">
+                  <a:graphicData uri="http://schemas.microsoft.com/office/word/2010/wordprocessingShape">
+                    <wps:wsp>
+                      <wps:cNvSpPr txBox="1">
+                        <a:spLocks noChangeArrowheads="1"/>
+                      </wps:cNvSpPr>
+                      <wps:spPr bwMode="auto">
+                        <a:xfrm>
+                          <a:off x="0" y="0"/>
+                          <a:ext cx="218440" cy="229235"/>
+                        </a:xfrm>
+                        <a:prstGeom prst="rect">
+                          <a:avLst/>
+                        </a:prstGeom>
+                        <a:solidFill>
+                          <a:srgbClr val="FFFFFF"/>
+                        </a:solidFill>
+                        <a:ln w="9525">
+                          <a:noFill/>
+                          <a:miter lim="800000"/>
+                          <a:headEnd/>
+                          <a:tailEnd/>
+                        </a:ln>
+                      </wps:spPr>
+                      <wps:txbx>
+                        <w:txbxContent>
+                          <w:p>
+                            <w:r>
+                              <w:t>1</w:t>
+                            </w:r>
+                          </w:p>
+                        </w:txbxContent>
+                      </wps:txbx>
+                      <wps:bodyPr rot="0" vert="horz" wrap="square" lIns="91440" tIns="45720" rIns="91440" bIns="45720" anchor="t" anchorCtr="0">
+                        <a:noAutofit/>
+                      </wps:bodyPr>
+                    </wps:wsp>
+                  </a:graphicData>
+                </a:graphic>
+                <wp14:sizeRelH relativeFrom="margin">
+                  <wp14:pctWidth>0</wp14:pctWidth>
+                </wp14:sizeRelH>
+                <wp14:sizeRelV relativeFrom="margin">
+                  <wp14:pctHeight>0</wp14:pctHeight>
+                </wp14:sizeRelV>
+              </wp:anchor>
+            </w:drawing>
+          </mc:Choice>
+          <mc:Fallback>
+            <w:pict>
+              <v:shape id="_x0000_s1028" type="#_x0000_t202" style="position:absolute;margin-left:5.1pt;margin-top:10.15pt;width:17.2pt;height:18.05pt;z-index:253943296;visibility:visible;mso-wrap-style:square;mso-width-percent:0;mso-height-percent:0;mso-wrap-distance-left:9pt;mso-wrap-distance-top:3.6pt;mso-wrap-distance-right:9pt;mso-wrap-distance-bottom:3.6pt;mso-position-horizontal:absolute;mso-position-horizontal-relative:text;mso-position-vertical:absolute;mso-position-vertical-relative:text;mso-width-percent:0;mso-height-percent:0;mso-width-relative:margin;mso-height-relative:margin;v-text-anchor:top" o:gfxdata="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" stroked="f">
+                <v:textbox>
+                  <w:txbxContent>
+                    <w:p>
+                      <w:r>
+                        <w:t>1</w:t>
+                      </w:r>
+                    </w:p>
+                  </w:txbxContent>
+                </v:textbox>
+                <w10:wrap type="square"/>
+              </v:shape>
+            </w:pict>
+          </mc:Fallback>
+        </mc:AlternateContent>
       </w:r>
       <w:r>
         <w:rPr>
           <w:noProof/>
         </w:rPr>
-        <w:t xml:space="preserve">. </w:t>
+        <mc:AlternateContent>
+          <mc:Choice Requires="wps">
+            <w:drawing>
+              <wp:anchor distT="0" distB="0" distL="114300" distR="114300" simplePos="0" relativeHeight="253933056" behindDoc="0" locked="0" layoutInCell="1" allowOverlap="1" wp14:anchorId="19FFEEB5" wp14:editId="0A755692">
+                <wp:simplePos x="0" y="0"/>
+                <wp:positionH relativeFrom="column">
+                  <wp:posOffset>1060255</wp:posOffset>
+                </wp:positionH>
+                <wp:positionV relativeFrom="paragraph">
+                  <wp:posOffset>212620</wp:posOffset>
+                </wp:positionV>
+                <wp:extent cx="325120" cy="375857"/>
+                <wp:effectExtent l="0" t="0" r="17780" b="24765"/>
+                <wp:wrapNone/>
+                <wp:docPr id="232" name="Oval 232"/>
+                <wp:cNvGraphicFramePr/>
+                <a:graphic xmlns:a="http://schemas.openxmlformats.org/drawingml/2006/main">
+                  <a:graphicData uri="http://schemas.microsoft.com/office/word/2010/wordprocessingShape">
+                    <wps:wsp>
+                      <wps:cNvSpPr/>
+                      <wps:spPr>
+                        <a:xfrm>
+                          <a:off x="0" y="0"/>
+                          <a:ext cx="325120" cy="375857"/>
+                        </a:xfrm>
+                        <a:prstGeom prst="ellipse">
+                          <a:avLst/>
+                        </a:prstGeom>
+                        <a:solidFill>
+                          <a:srgbClr val="002060">
+                            <a:alpha val="16078"/>
+                          </a:srgbClr>
+                        </a:solidFill>
+                      </wps:spPr>
+                      <wps:style>
+                        <a:lnRef idx="2">
+                          <a:schemeClr val="accent1">
+                            <a:shade val="50000"/>
+                          </a:schemeClr>
+                        </a:lnRef>
+                        <a:fillRef idx="1">
+                          <a:schemeClr val="accent1"/>
+                        </a:fillRef>
+                        <a:effectRef idx="0">
+                          <a:schemeClr val="accent1"/>
+                        </a:effectRef>
+                        <a:fontRef idx="minor">
+                          <a:schemeClr val="lt1"/>
+                        </a:fontRef>
+                      </wps:style>
+                      <wps:txbx>
+                        <w:txbxContent>
+                          <w:p>
+                            <w:pPr>
+                              <w:jc w:val="center"/>
+                            </w:pPr>
+                            <w:r>
+                              <w:t>E</w:t>
+                            </w:r>
+                          </w:p>
+                        </w:txbxContent>
+                      </wps:txbx>
+                      <wps:bodyPr rot="0" spcFirstLastPara="0" vertOverflow="overflow" horzOverflow="overflow" vert="horz" wrap="square" lIns="91440" tIns="45720" rIns="91440" bIns="45720" numCol="1" spcCol="0" rtlCol="0" fromWordArt="0" anchor="ctr" anchorCtr="0" forceAA="0" compatLnSpc="1">
+                        <a:prstTxWarp prst="textNoShape">
+                          <a:avLst/>
+                        </a:prstTxWarp>
+                        <a:noAutofit/>
+                      </wps:bodyPr>
+                    </wps:wsp>
+                  </a:graphicData>
+                </a:graphic>
+                <wp14:sizeRelV relativeFrom="margin">
+                  <wp14:pctHeight>0</wp14:pctHeight>
+                </wp14:sizeRelV>
+              </wp:anchor>
+            </w:drawing>
+          </mc:Choice>
+          <mc:Fallback>
+            <w:pict>
+              <v:oval w14:anchorId="19FFEEB5" id="Oval 232" o:spid="_x0000_s1029" style="position:absolute;margin-left:83.5pt;margin-top:16.75pt;width:25.6pt;height:29.6pt;z-index:253933056;visibility:visible;mso-wrap-style:square;mso-height-percent:0;mso-wrap-distance-left:9pt;mso-wrap-distance-top:0;mso-wrap-distance-right:9pt;mso-wrap-distance-bottom:0;mso-position-horizontal:absolute;mso-position-horizontal-relative:text;mso-position-vertical:absolute;mso-position-vertical-relative:text;mso-height-percent:0;mso-height-relative:margin;v-text-anchor:middle" o:gfxdata="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" fillcolor="#002060" strokecolor="#243f60 [1604]" strokeweight="2pt">
+                <v:fill opacity="10537f"/>
+                <v:textbox>
+                  <w:txbxContent>
+                    <w:p>
+                      <w:pPr>
+                        <w:jc w:val="center"/>
+                      </w:pPr>
+                      <w:r>
+                        <w:t>E</w:t>
+                      </w:r>
+                    </w:p>
+                  </w:txbxContent>
+                </v:textbox>
+              </v:oval>
+            </w:pict>
+          </mc:Fallback>
+        </mc:AlternateContent>
       </w:r>
       <w:r>
         <w:rPr>
           <w:noProof/>
         </w:rPr>
-        <w:t xml:space="preserve">Let </w:t>
+        <mc:AlternateContent>
+          <mc:Choice Requires="wps">
+            <w:drawing>
+              <wp:anchor distT="0" distB="0" distL="114300" distR="114300" simplePos="0" relativeHeight="253941248" behindDoc="0" locked="0" layoutInCell="1" allowOverlap="1" wp14:anchorId="1475AB50" wp14:editId="0139DE87">
+                <wp:simplePos x="0" y="0"/>
+                <wp:positionH relativeFrom="margin">
+                  <wp:posOffset>235611</wp:posOffset>
+                </wp:positionH>
+                <wp:positionV relativeFrom="paragraph">
+                  <wp:posOffset>251888</wp:posOffset>
+                </wp:positionV>
+                <wp:extent cx="162217" cy="291566"/>
+                <wp:effectExtent l="19050" t="19050" r="28575" b="13335"/>
+                <wp:wrapNone/>
+                <wp:docPr id="239" name="Straight Connector 239"/>
+                <wp:cNvGraphicFramePr/>
+                <a:graphic xmlns:a="http://schemas.openxmlformats.org/drawingml/2006/main">
+                  <a:graphicData uri="http://schemas.microsoft.com/office/word/2010/wordprocessingShape">
+                    <wps:wsp>
+                      <wps:cNvCnPr/>
+                      <wps:spPr>
+                        <a:xfrm flipV="1">
+                          <a:off x="0" y="0"/>
+                          <a:ext cx="162217" cy="291566"/>
+                        </a:xfrm>
+                        <a:prstGeom prst="line">
+                          <a:avLst/>
+                        </a:prstGeom>
+                        <a:ln w="28575"/>
+                      </wps:spPr>
+                      <wps:style>
+                        <a:lnRef idx="1">
+                          <a:schemeClr val="accent1"/>
+                        </a:lnRef>
+                        <a:fillRef idx="0">
+                          <a:schemeClr val="accent1"/>
+                        </a:fillRef>
+                        <a:effectRef idx="0">
+                          <a:schemeClr val="accent1"/>
+                        </a:effectRef>
+                        <a:fontRef idx="minor">
+                          <a:schemeClr val="tx1"/>
+                        </a:fontRef>
+                      </wps:style>
+                      <wps:bodyPr/>
+                    </wps:wsp>
+                  </a:graphicData>
+                </a:graphic>
+                <wp14:sizeRelH relativeFrom="margin">
+                  <wp14:pctWidth>0</wp14:pctWidth>
+                </wp14:sizeRelH>
+                <wp14:sizeRelV relativeFrom="margin">
+                  <wp14:pctHeight>0</wp14:pctHeight>
+                </wp14:sizeRelV>
+              </wp:anchor>
+            </w:drawing>
+          </mc:Choice>
+          <mc:Fallback>
+            <w:pict>
+              <v:line w14:anchorId="2A66669C" id="Straight Connector 239" o:spid="_x0000_s1026" style="position:absolute;flip:y;z-index:253941248;visibility:visible;mso-wrap-style:square;mso-width-percent:0;mso-height-percent:0;mso-wrap-distance-left:9pt;mso-wrap-distance-top:0;mso-wrap-distance-right:9pt;mso-wrap-distance-bottom:0;mso-position-horizontal:absolute;mso-position-horizontal-relative:margin;mso-position-vertical:absolute;mso-position-vertical-relative:text;mso-width-percent:0;mso-height-percent:0;mso-width-relative:margin;mso-height-relative:margin" from="18.55pt,19.85pt" to="31.3pt,42.8pt" o:gfxdata="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" strokecolor="#4579b8 [3044]" strokeweight="2.25pt">
+                <w10:wrap anchorx="margin"/>
+              </v:line>
+            </w:pict>
+          </mc:Fallback>
+        </mc:AlternateContent>
       </w:r>
       <w:r>
         <w:rPr>
           <w:noProof/>
         </w:rPr>
-        <w:t>f</w:t>
+        <mc:AlternateContent>
+          <mc:Choice Requires="wps">
+            <w:drawing>
+              <wp:anchor distT="0" distB="0" distL="114300" distR="114300" simplePos="0" relativeHeight="253931008" behindDoc="0" locked="0" layoutInCell="1" allowOverlap="1" wp14:anchorId="1BD5FF6B" wp14:editId="7BB465DD">
+                <wp:simplePos x="0" y="0"/>
+                <wp:positionH relativeFrom="column">
+                  <wp:posOffset>661957</wp:posOffset>
+                </wp:positionH>
+                <wp:positionV relativeFrom="paragraph">
+                  <wp:posOffset>155221</wp:posOffset>
+                </wp:positionV>
+                <wp:extent cx="403907" cy="145856"/>
+                <wp:effectExtent l="19050" t="19050" r="34290" b="26035"/>
+                <wp:wrapNone/>
+                <wp:docPr id="230" name="Straight Connector 230"/>
+                <wp:cNvGraphicFramePr/>
+                <a:graphic xmlns:a="http://schemas.openxmlformats.org/drawingml/2006/main">
+                  <a:graphicData uri="http://schemas.microsoft.com/office/word/2010/wordprocessingShape">
+                    <wps:wsp>
+                      <wps:cNvCnPr/>
+                      <wps:spPr>
+                        <a:xfrm>
+                          <a:off x="0" y="0"/>
+                          <a:ext cx="403907" cy="145856"/>
+                        </a:xfrm>
+                        <a:prstGeom prst="line">
+                          <a:avLst/>
+                        </a:prstGeom>
+                        <a:ln w="28575"/>
+                      </wps:spPr>
+                      <wps:style>
+                        <a:lnRef idx="1">
+                          <a:schemeClr val="accent1"/>
+                        </a:lnRef>
+                        <a:fillRef idx="0">
+                          <a:schemeClr val="accent1"/>
+                        </a:fillRef>
+                        <a:effectRef idx="0">
+                          <a:schemeClr val="accent1"/>
+                        </a:effectRef>
+                        <a:fontRef idx="minor">
+                          <a:schemeClr val="tx1"/>
+                        </a:fontRef>
+                      </wps:style>
+                      <wps:bodyPr/>
+                    </wps:wsp>
+                  </a:graphicData>
+                </a:graphic>
+                <wp14:sizeRelH relativeFrom="margin">
+                  <wp14:pctWidth>0</wp14:pctWidth>
+                </wp14:sizeRelH>
+                <wp14:sizeRelV relativeFrom="margin">
+                  <wp14:pctHeight>0</wp14:pctHeight>
+                </wp14:sizeRelV>
+              </wp:anchor>
+            </w:drawing>
+          </mc:Choice>
+          <mc:Fallback>
+            <w:pict>
+              <v:line w14:anchorId="6C298025" id="Straight Connector 230" o:spid="_x0000_s1026" style="position:absolute;z-index:253931008;visibility:visible;mso-wrap-style:square;mso-width-percent:0;mso-height-percent:0;mso-wrap-distance-left:9pt;mso-wrap-distance-top:0;mso-wrap-distance-right:9pt;mso-wrap-distance-bottom:0;mso-position-horizontal:absolute;mso-position-horizontal-relative:text;mso-position-vertical:absolute;mso-position-vertical-relative:text;mso-width-percent:0;mso-height-percent:0;mso-width-relative:margin;mso-height-relative:margin" from="52.1pt,12.2pt" to="83.9pt,23.7pt" o:gfxdata="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" strokecolor="#4579b8 [3044]" strokeweight="2.25pt"/>
+            </w:pict>
+          </mc:Fallback>
+        </mc:AlternateContent>
+      </w:r>
+    </w:p>
+    <w:p>
+      <w:r>
+        <mc:AlternateContent>
+          <mc:Choice Requires="wps">
+            <w:drawing>
+              <wp:anchor distT="0" distB="0" distL="114300" distR="114300" simplePos="0" relativeHeight="253938176" behindDoc="0" locked="0" layoutInCell="1" allowOverlap="1" wp14:anchorId="380644B6" wp14:editId="6386C69E">
+                <wp:simplePos x="0" y="0"/>
+                <wp:positionH relativeFrom="column">
+                  <wp:posOffset>-16747</wp:posOffset>
+                </wp:positionH>
+                <wp:positionV relativeFrom="paragraph">
+                  <wp:posOffset>166957</wp:posOffset>
+                </wp:positionV>
+                <wp:extent cx="328341" cy="381598"/>
+                <wp:effectExtent l="19050" t="19050" r="14605" b="19050"/>
+                <wp:wrapNone/>
+                <wp:docPr id="236" name="Oval 236"/>
+                <wp:cNvGraphicFramePr/>
+                <a:graphic xmlns:a="http://schemas.openxmlformats.org/drawingml/2006/main">
+                  <a:graphicData uri="http://schemas.microsoft.com/office/word/2010/wordprocessingShape">
+                    <wps:wsp>
+                      <wps:cNvSpPr/>
+                      <wps:spPr>
+                        <a:xfrm rot="21390184">
+                          <a:off x="0" y="0"/>
+                          <a:ext cx="328341" cy="381598"/>
+                        </a:xfrm>
+                        <a:prstGeom prst="ellipse">
+                          <a:avLst/>
+                        </a:prstGeom>
+                        <a:solidFill>
+                          <a:srgbClr val="002060">
+                            <a:alpha val="16078"/>
+                          </a:srgbClr>
+                        </a:solidFill>
+                      </wps:spPr>
+                      <wps:style>
+                        <a:lnRef idx="2">
+                          <a:schemeClr val="accent1">
+                            <a:shade val="50000"/>
+                          </a:schemeClr>
+                        </a:lnRef>
+                        <a:fillRef idx="1">
+                          <a:schemeClr val="accent1"/>
+                        </a:fillRef>
+                        <a:effectRef idx="0">
+                          <a:schemeClr val="accent1"/>
+                        </a:effectRef>
+                        <a:fontRef idx="minor">
+                          <a:schemeClr val="lt1"/>
+                        </a:fontRef>
+                      </wps:style>
+                      <wps:txbx>
+                        <w:txbxContent>
+                          <w:p>
+                            <w:pPr>
+                              <w:jc w:val="center"/>
+                            </w:pPr>
+                            <w:r>
+                              <w:t>B</w:t>
+                            </w:r>
+                          </w:p>
+                        </w:txbxContent>
+                      </wps:txbx>
+                      <wps:bodyPr rot="0" spcFirstLastPara="0" vertOverflow="overflow" horzOverflow="overflow" vert="horz" wrap="square" lIns="91440" tIns="45720" rIns="91440" bIns="45720" numCol="1" spcCol="0" rtlCol="0" fromWordArt="0" anchor="ctr" anchorCtr="0" forceAA="0" compatLnSpc="1">
+                        <a:prstTxWarp prst="textNoShape">
+                          <a:avLst/>
+                        </a:prstTxWarp>
+                        <a:noAutofit/>
+                      </wps:bodyPr>
+                    </wps:wsp>
+                  </a:graphicData>
+                </a:graphic>
+                <wp14:sizeRelH relativeFrom="margin">
+                  <wp14:pctWidth>0</wp14:pctWidth>
+                </wp14:sizeRelH>
+                <wp14:sizeRelV relativeFrom="margin">
+                  <wp14:pctHeight>0</wp14:pctHeight>
+                </wp14:sizeRelV>
+              </wp:anchor>
+            </w:drawing>
+          </mc:Choice>
+          <mc:Fallback>
+            <w:pict>
+              <v:oval w14:anchorId="380644B6" id="Oval 236" o:spid="_x0000_s1030" style="position:absolute;margin-left:-1.3pt;margin-top:13.15pt;width:25.85pt;height:30.05pt;rotation:-229175fd;z-index:253938176;visibility:visible;mso-wrap-style:square;mso-width-percent:0;mso-height-percent:0;mso-wrap-distance-left:9pt;mso-wrap-distance-top:0;mso-wrap-distance-right:9pt;mso-wrap-distance-bottom:0;mso-position-horizontal:absolute;mso-position-horizontal-relative:text;mso-position-vertical:absolute;mso-position-vertical-relative:text;mso-width-percent:0;mso-height-percent:0;mso-width-relative:margin;mso-height-relative:margin;v-text-anchor:middle" o:gfxdata="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" fillcolor="#002060" strokecolor="#243f60 [1604]" strokeweight="2pt">
+                <v:fill opacity="10537f"/>
+                <v:textbox>
+                  <w:txbxContent>
+                    <w:p>
+                      <w:pPr>
+                        <w:jc w:val="center"/>
+                      </w:pPr>
+                      <w:r>
+                        <w:t>B</w:t>
+                      </w:r>
+                    </w:p>
+                  </w:txbxContent>
+                </v:textbox>
+              </v:oval>
+            </w:pict>
+          </mc:Fallback>
+        </mc:AlternateContent>
       </w:r>
       <w:r>
         <w:rPr>
           <w:noProof/>
         </w:rPr>
-        <w:t xml:space="preserve"> </w:t>
-      </w:r>
+        <mc:AlternateContent>
+          <mc:Choice Requires="wps">
+            <w:drawing>
+              <wp:anchor distT="0" distB="0" distL="114300" distR="114300" simplePos="0" relativeHeight="253929984" behindDoc="0" locked="0" layoutInCell="1" allowOverlap="1" wp14:anchorId="3CAD60C4" wp14:editId="626614FF">
+                <wp:simplePos x="0" y="0"/>
+                <wp:positionH relativeFrom="column">
+                  <wp:posOffset>1391234</wp:posOffset>
+                </wp:positionH>
+                <wp:positionV relativeFrom="paragraph">
+                  <wp:posOffset>113131</wp:posOffset>
+                </wp:positionV>
+                <wp:extent cx="157075" cy="690008"/>
+                <wp:effectExtent l="19050" t="19050" r="33655" b="34290"/>
+                <wp:wrapNone/>
+                <wp:docPr id="229" name="Straight Connector 229"/>
+                <wp:cNvGraphicFramePr/>
+                <a:graphic xmlns:a="http://schemas.openxmlformats.org/drawingml/2006/main">
+                  <a:graphicData uri="http://schemas.microsoft.com/office/word/2010/wordprocessingShape">
+                    <wps:wsp>
+                      <wps:cNvCnPr/>
+                      <wps:spPr>
+                        <a:xfrm>
+                          <a:off x="0" y="0"/>
+                          <a:ext cx="157075" cy="690008"/>
+                        </a:xfrm>
+                        <a:prstGeom prst="line">
+                          <a:avLst/>
+                        </a:prstGeom>
+                        <a:ln w="28575"/>
+                      </wps:spPr>
+                      <wps:style>
+                        <a:lnRef idx="1">
+                          <a:schemeClr val="accent1"/>
+                        </a:lnRef>
+                        <a:fillRef idx="0">
+                          <a:schemeClr val="accent1"/>
+                        </a:fillRef>
+                        <a:effectRef idx="0">
+                          <a:schemeClr val="accent1"/>
+                        </a:effectRef>
+                        <a:fontRef idx="minor">
+                          <a:schemeClr val="tx1"/>
+                        </a:fontRef>
+                      </wps:style>
+                      <wps:bodyPr/>
+                    </wps:wsp>
+                  </a:graphicData>
+                </a:graphic>
+                <wp14:sizeRelH relativeFrom="margin">
+                  <wp14:pctWidth>0</wp14:pctWidth>
+                </wp14:sizeRelH>
+                <wp14:sizeRelV relativeFrom="margin">
+                  <wp14:pctHeight>0</wp14:pctHeight>
+                </wp14:sizeRelV>
+              </wp:anchor>
+            </w:drawing>
+          </mc:Choice>
+          <mc:Fallback>
+            <w:pict>
+              <v:line w14:anchorId="63A3D36E" id="Straight Connector 229" o:spid="_x0000_s1026" style="position:absolute;z-index:253929984;visibility:visible;mso-wrap-style:square;mso-width-percent:0;mso-height-percent:0;mso-wrap-distance-left:9pt;mso-wrap-distance-top:0;mso-wrap-distance-right:9pt;mso-wrap-distance-bottom:0;mso-position-horizontal:absolute;mso-position-horizontal-relative:text;mso-position-vertical:absolute;mso-position-vertical-relative:text;mso-width-percent:0;mso-height-percent:0;mso-width-relative:margin;mso-height-relative:margin" from="109.55pt,8.9pt" to="121.9pt,63.25pt" o:gfxdata="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" strokecolor="#4579b8 [3044]" strokeweight="2.25pt"/>
+            </w:pict>
+          </mc:Fallback>
+        </mc:AlternateContent>
+      </w:r>
+    </w:p>
+    <w:p>
       <w:r>
         <w:rPr>
           <w:noProof/>
         </w:rPr>
-        <w:t>represent the weight of all the edges in</w:t>
+        <mc:AlternateContent>
+          <mc:Choice Requires="wps">
+            <w:drawing>
+              <wp:anchor distT="45720" distB="45720" distL="114300" distR="114300" simplePos="0" relativeHeight="253949440" behindDoc="0" locked="0" layoutInCell="1" allowOverlap="1" wp14:anchorId="639CC5B7" wp14:editId="1059D9A5">
+                <wp:simplePos x="0" y="0"/>
+                <wp:positionH relativeFrom="column">
+                  <wp:posOffset>1565139</wp:posOffset>
+                </wp:positionH>
+                <wp:positionV relativeFrom="paragraph">
+                  <wp:posOffset>3210</wp:posOffset>
+                </wp:positionV>
+                <wp:extent cx="218440" cy="229235"/>
+                <wp:effectExtent l="0" t="0" r="0" b="0"/>
+                <wp:wrapSquare wrapText="bothSides"/>
+                <wp:docPr id="243" name="Text Box 2"/>
+                <wp:cNvGraphicFramePr>
+                  <a:graphicFrameLocks xmlns:a="http://schemas.openxmlformats.org/drawingml/2006/main"/>
+                </wp:cNvGraphicFramePr>
+                <a:graphic xmlns:a="http://schemas.openxmlformats.org/drawingml/2006/main">
+                  <a:graphicData uri="http://schemas.microsoft.com/office/word/2010/wordprocessingShape">
+                    <wps:wsp>
+                      <wps:cNvSpPr txBox="1">
+                        <a:spLocks noChangeArrowheads="1"/>
+                      </wps:cNvSpPr>
+                      <wps:spPr bwMode="auto">
+                        <a:xfrm>
+                          <a:off x="0" y="0"/>
+                          <a:ext cx="218440" cy="229235"/>
+                        </a:xfrm>
+                        <a:prstGeom prst="rect">
+                          <a:avLst/>
+                        </a:prstGeom>
+                        <a:solidFill>
+                          <a:srgbClr val="FFFFFF"/>
+                        </a:solidFill>
+                        <a:ln w="9525">
+                          <a:noFill/>
+                          <a:miter lim="800000"/>
+                          <a:headEnd/>
+                          <a:tailEnd/>
+                        </a:ln>
+                      </wps:spPr>
+                      <wps:txbx>
+                        <w:txbxContent>
+                          <w:p>
+                            <w:r>
+                              <w:t>1</w:t>
+                            </w:r>
+                          </w:p>
+                        </w:txbxContent>
+                      </wps:txbx>
+                      <wps:bodyPr rot="0" vert="horz" wrap="square" lIns="91440" tIns="45720" rIns="91440" bIns="45720" anchor="t" anchorCtr="0">
+                        <a:noAutofit/>
+                      </wps:bodyPr>
+                    </wps:wsp>
+                  </a:graphicData>
+                </a:graphic>
+                <wp14:sizeRelH relativeFrom="margin">
+                  <wp14:pctWidth>0</wp14:pctWidth>
+                </wp14:sizeRelH>
+                <wp14:sizeRelV relativeFrom="margin">
+                  <wp14:pctHeight>0</wp14:pctHeight>
+                </wp14:sizeRelV>
+              </wp:anchor>
+            </w:drawing>
+          </mc:Choice>
+          <mc:Fallback>
+            <w:pict>
+              <v:shape w14:anchorId="639CC5B7" id="_x0000_s1031" type="#_x0000_t202" style="position:absolute;margin-left:123.25pt;margin-top:.25pt;width:17.2pt;height:18.05pt;z-index:253949440;visibility:visible;mso-wrap-style:square;mso-width-percent:0;mso-height-percent:0;mso-wrap-distance-left:9pt;mso-wrap-distance-top:3.6pt;mso-wrap-distance-right:9pt;mso-wrap-distance-bottom:3.6pt;mso-position-horizontal:absolute;mso-position-horizontal-relative:text;mso-position-vertical:absolute;mso-position-vertical-relative:text;mso-width-percent:0;mso-height-percent:0;mso-width-relative:margin;mso-height-relative:margin;v-text-anchor:top" o:gfxdata="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" stroked="f">
+                <v:textbox>
+                  <w:txbxContent>
+                    <w:p>
+                      <w:r>
+                        <w:t>1</w:t>
+                      </w:r>
+                    </w:p>
+                  </w:txbxContent>
+                </v:textbox>
+                <w10:wrap type="square"/>
+              </v:shape>
+            </w:pict>
+          </mc:Fallback>
+        </mc:AlternateContent>
       </w:r>
       <w:r>
         <w:rPr>
           <w:noProof/>
         </w:rPr>
-        <w:t xml:space="preserve"> </w:t>
-      </w:r>
+        <mc:AlternateContent>
+          <mc:Choice Requires="wps">
+            <w:drawing>
+              <wp:anchor distT="45720" distB="45720" distL="114300" distR="114300" simplePos="0" relativeHeight="253945344" behindDoc="0" locked="0" layoutInCell="1" allowOverlap="1" wp14:anchorId="2DA57A49" wp14:editId="40510103">
+                <wp:simplePos x="0" y="0"/>
+                <wp:positionH relativeFrom="column">
+                  <wp:posOffset>-83325</wp:posOffset>
+                </wp:positionH>
+                <wp:positionV relativeFrom="paragraph">
+                  <wp:posOffset>329857</wp:posOffset>
+                </wp:positionV>
+                <wp:extent cx="218440" cy="229235"/>
+                <wp:effectExtent l="0" t="0" r="0" b="0"/>
+                <wp:wrapSquare wrapText="bothSides"/>
+                <wp:docPr id="241" name="Text Box 2"/>
+                <wp:cNvGraphicFramePr>
+                  <a:graphicFrameLocks xmlns:a="http://schemas.openxmlformats.org/drawingml/2006/main"/>
+                </wp:cNvGraphicFramePr>
+                <a:graphic xmlns:a="http://schemas.openxmlformats.org/drawingml/2006/main">
+                  <a:graphicData uri="http://schemas.microsoft.com/office/word/2010/wordprocessingShape">
+                    <wps:wsp>
+                      <wps:cNvSpPr txBox="1">
+                        <a:spLocks noChangeArrowheads="1"/>
+                      </wps:cNvSpPr>
+                      <wps:spPr bwMode="auto">
+                        <a:xfrm>
+                          <a:off x="0" y="0"/>
+                          <a:ext cx="218440" cy="229235"/>
+                        </a:xfrm>
+                        <a:prstGeom prst="rect">
+                          <a:avLst/>
+                        </a:prstGeom>
+                        <a:solidFill>
+                          <a:srgbClr val="FFFFFF"/>
+                        </a:solidFill>
+                        <a:ln w="9525">
+                          <a:noFill/>
+                          <a:miter lim="800000"/>
+                          <a:headEnd/>
+                          <a:tailEnd/>
+                        </a:ln>
+                      </wps:spPr>
+                      <wps:txbx>
+                        <w:txbxContent>
+                          <w:p>
+                            <w:r>
+                              <w:t>1</w:t>
+                            </w:r>
+                          </w:p>
+                        </w:txbxContent>
+                      </wps:txbx>
+                      <wps:bodyPr rot="0" vert="horz" wrap="square" lIns="91440" tIns="45720" rIns="91440" bIns="45720" anchor="t" anchorCtr="0">
+                        <a:noAutofit/>
+                      </wps:bodyPr>
+                    </wps:wsp>
+                  </a:graphicData>
+                </a:graphic>
+                <wp14:sizeRelH relativeFrom="margin">
+                  <wp14:pctWidth>0</wp14:pctWidth>
+                </wp14:sizeRelH>
+                <wp14:sizeRelV relativeFrom="margin">
+                  <wp14:pctHeight>0</wp14:pctHeight>
+                </wp14:sizeRelV>
+              </wp:anchor>
+            </w:drawing>
+          </mc:Choice>
+          <mc:Fallback>
+            <w:pict>
+              <v:shape w14:anchorId="2DA57A49" id="_x0000_s1032" type="#_x0000_t202" style="position:absolute;margin-left:-6.55pt;margin-top:25.95pt;width:17.2pt;height:18.05pt;z-index:253945344;visibility:visible;mso-wrap-style:square;mso-width-percent:0;mso-height-percent:0;mso-wrap-distance-left:9pt;mso-wrap-distance-top:3.6pt;mso-wrap-distance-right:9pt;mso-wrap-distance-bottom:3.6pt;mso-position-horizontal:absolute;mso-position-horizontal-relative:text;mso-position-vertical:absolute;mso-position-vertical-relative:text;mso-width-percent:0;mso-height-percent:0;mso-width-relative:margin;mso-height-relative:margin;v-text-anchor:top" o:gfxdata="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" stroked="f">
+                <v:textbox>
+                  <w:txbxContent>
+                    <w:p>
+                      <w:r>
+                        <w:t>1</w:t>
+                      </w:r>
+                    </w:p>
+                  </w:txbxContent>
+                </v:textbox>
+                <w10:wrap type="square"/>
+              </v:shape>
+            </w:pict>
+          </mc:Fallback>
+        </mc:AlternateContent>
+      </w:r>
+      <w:r>
+        <mc:AlternateContent>
+          <mc:Choice Requires="wps">
+            <w:drawing>
+              <wp:anchor distT="0" distB="0" distL="114300" distR="114300" simplePos="0" relativeHeight="253937152" behindDoc="0" locked="0" layoutInCell="1" allowOverlap="1" wp14:anchorId="512F0444" wp14:editId="13C37687">
+                <wp:simplePos x="0" y="0"/>
+                <wp:positionH relativeFrom="column">
+                  <wp:posOffset>62763</wp:posOffset>
+                </wp:positionH>
+                <wp:positionV relativeFrom="paragraph">
+                  <wp:posOffset>325246</wp:posOffset>
+                </wp:positionV>
+                <wp:extent cx="310238" cy="170355"/>
+                <wp:effectExtent l="0" t="25400" r="0" b="45720"/>
+                <wp:wrapNone/>
+                <wp:docPr id="235" name="Straight Connector 235"/>
+                <wp:cNvGraphicFramePr/>
+                <a:graphic xmlns:a="http://schemas.openxmlformats.org/drawingml/2006/main">
+                  <a:graphicData uri="http://schemas.microsoft.com/office/word/2010/wordprocessingShape">
+                    <wps:wsp>
+                      <wps:cNvCnPr/>
+                      <wps:spPr>
+                        <a:xfrm rot="3473104">
+                          <a:off x="0" y="0"/>
+                          <a:ext cx="310238" cy="170355"/>
+                        </a:xfrm>
+                        <a:prstGeom prst="line">
+                          <a:avLst/>
+                        </a:prstGeom>
+                        <a:ln w="28575"/>
+                      </wps:spPr>
+                      <wps:style>
+                        <a:lnRef idx="1">
+                          <a:schemeClr val="accent1"/>
+                        </a:lnRef>
+                        <a:fillRef idx="0">
+                          <a:schemeClr val="accent1"/>
+                        </a:fillRef>
+                        <a:effectRef idx="0">
+                          <a:schemeClr val="accent1"/>
+                        </a:effectRef>
+                        <a:fontRef idx="minor">
+                          <a:schemeClr val="tx1"/>
+                        </a:fontRef>
+                      </wps:style>
+                      <wps:bodyPr/>
+                    </wps:wsp>
+                  </a:graphicData>
+                </a:graphic>
+                <wp14:sizeRelH relativeFrom="margin">
+                  <wp14:pctWidth>0</wp14:pctWidth>
+                </wp14:sizeRelH>
+                <wp14:sizeRelV relativeFrom="margin">
+                  <wp14:pctHeight>0</wp14:pctHeight>
+                </wp14:sizeRelV>
+              </wp:anchor>
+            </w:drawing>
+          </mc:Choice>
+          <mc:Fallback>
+            <w:pict>
+              <v:line w14:anchorId="68ED121C" id="Straight Connector 235" o:spid="_x0000_s1026" style="position:absolute;rotation:3793556fd;z-index:253937152;visibility:visible;mso-wrap-style:square;mso-width-percent:0;mso-height-percent:0;mso-wrap-distance-left:9pt;mso-wrap-distance-top:0;mso-wrap-distance-right:9pt;mso-wrap-distance-bottom:0;mso-position-horizontal:absolute;mso-position-horizontal-relative:text;mso-position-vertical:absolute;mso-position-vertical-relative:text;mso-width-percent:0;mso-height-percent:0;mso-width-relative:margin;mso-height-relative:margin" from="4.95pt,25.6pt" to="29.4pt,39pt" o:gfxdata="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" strokecolor="#4579b8 [3044]" strokeweight="2.25pt"/>
+            </w:pict>
+          </mc:Fallback>
+        </mc:AlternateContent>
+      </w:r>
+    </w:p>
+    <w:p>
       <w:r>
         <w:rPr>
           <w:noProof/>
         </w:rPr>
-        <w:t>X</w:t>
-      </w:r>
+        <mc:AlternateContent>
+          <mc:Choice Requires="wps">
+            <w:drawing>
+              <wp:anchor distT="0" distB="0" distL="114300" distR="114300" simplePos="0" relativeHeight="253934080" behindDoc="0" locked="0" layoutInCell="1" allowOverlap="1" wp14:anchorId="19F63BBD" wp14:editId="165E85D9">
+                <wp:simplePos x="0" y="0"/>
+                <wp:positionH relativeFrom="column">
+                  <wp:posOffset>1346356</wp:posOffset>
+                </wp:positionH>
+                <wp:positionV relativeFrom="paragraph">
+                  <wp:posOffset>146790</wp:posOffset>
+                </wp:positionV>
+                <wp:extent cx="325120" cy="381468"/>
+                <wp:effectExtent l="0" t="0" r="17780" b="19050"/>
+                <wp:wrapNone/>
+                <wp:docPr id="233" name="Oval 233"/>
+                <wp:cNvGraphicFramePr/>
+                <a:graphic xmlns:a="http://schemas.openxmlformats.org/drawingml/2006/main">
+                  <a:graphicData uri="http://schemas.microsoft.com/office/word/2010/wordprocessingShape">
+                    <wps:wsp>
+                      <wps:cNvSpPr/>
+                      <wps:spPr>
+                        <a:xfrm>
+                          <a:off x="0" y="0"/>
+                          <a:ext cx="325120" cy="381468"/>
+                        </a:xfrm>
+                        <a:prstGeom prst="ellipse">
+                          <a:avLst/>
+                        </a:prstGeom>
+                        <a:solidFill>
+                          <a:srgbClr val="002060">
+                            <a:alpha val="16078"/>
+                          </a:srgbClr>
+                        </a:solidFill>
+                      </wps:spPr>
+                      <wps:style>
+                        <a:lnRef idx="2">
+                          <a:schemeClr val="accent1">
+                            <a:shade val="50000"/>
+                          </a:schemeClr>
+                        </a:lnRef>
+                        <a:fillRef idx="1">
+                          <a:schemeClr val="accent1"/>
+                        </a:fillRef>
+                        <a:effectRef idx="0">
+                          <a:schemeClr val="accent1"/>
+                        </a:effectRef>
+                        <a:fontRef idx="minor">
+                          <a:schemeClr val="lt1"/>
+                        </a:fontRef>
+                      </wps:style>
+                      <wps:txbx>
+                        <w:txbxContent>
+                          <w:p>
+                            <w:pPr>
+                              <w:jc w:val="center"/>
+                            </w:pPr>
+                            <w:r>
+                              <w:t>D</w:t>
+                            </w:r>
+                          </w:p>
+                        </w:txbxContent>
+                      </wps:txbx>
+                      <wps:bodyPr rot="0" spcFirstLastPara="0" vertOverflow="overflow" horzOverflow="overflow" vert="horz" wrap="square" lIns="91440" tIns="45720" rIns="91440" bIns="45720" numCol="1" spcCol="0" rtlCol="0" fromWordArt="0" anchor="ctr" anchorCtr="0" forceAA="0" compatLnSpc="1">
+                        <a:prstTxWarp prst="textNoShape">
+                          <a:avLst/>
+                        </a:prstTxWarp>
+                        <a:noAutofit/>
+                      </wps:bodyPr>
+                    </wps:wsp>
+                  </a:graphicData>
+                </a:graphic>
+                <wp14:sizeRelV relativeFrom="margin">
+                  <wp14:pctHeight>0</wp14:pctHeight>
+                </wp14:sizeRelV>
+              </wp:anchor>
+            </w:drawing>
+          </mc:Choice>
+          <mc:Fallback>
+            <w:pict>
+              <v:oval w14:anchorId="19F63BBD" id="Oval 233" o:spid="_x0000_s1033" style="position:absolute;margin-left:106pt;margin-top:11.55pt;width:25.6pt;height:30.05pt;z-index:253934080;visibility:visible;mso-wrap-style:square;mso-height-percent:0;mso-wrap-distance-left:9pt;mso-wrap-distance-top:0;mso-wrap-distance-right:9pt;mso-wrap-distance-bottom:0;mso-position-horizontal:absolute;mso-position-horizontal-relative:text;mso-position-vertical:absolute;mso-position-vertical-relative:text;mso-height-percent:0;mso-height-relative:margin;v-text-anchor:middle" o:gfxdata="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" fillcolor="#002060" strokecolor="#243f60 [1604]" strokeweight="2pt">
+                <v:fill opacity="10537f"/>
+                <v:textbox>
+                  <w:txbxContent>
+                    <w:p>
+                      <w:pPr>
+                        <w:jc w:val="center"/>
+                      </w:pPr>
+                      <w:r>
+                        <w:t>D</w:t>
+                      </w:r>
+                    </w:p>
+                  </w:txbxContent>
+                </v:textbox>
+              </v:oval>
+            </w:pict>
+          </mc:Fallback>
+        </mc:AlternateContent>
+      </w:r>
+      <w:r>
+        <mc:AlternateContent>
+          <mc:Choice Requires="wps">
+            <w:drawing>
+              <wp:anchor distT="0" distB="0" distL="114300" distR="114300" simplePos="0" relativeHeight="253939200" behindDoc="0" locked="0" layoutInCell="1" allowOverlap="1" wp14:anchorId="450238B3" wp14:editId="0146034C">
+                <wp:simplePos x="0" y="0"/>
+                <wp:positionH relativeFrom="column">
+                  <wp:posOffset>72928</wp:posOffset>
+                </wp:positionH>
+                <wp:positionV relativeFrom="paragraph">
+                  <wp:posOffset>264596</wp:posOffset>
+                </wp:positionV>
+                <wp:extent cx="325120" cy="392687"/>
+                <wp:effectExtent l="0" t="0" r="17780" b="26670"/>
+                <wp:wrapNone/>
+                <wp:docPr id="237" name="Oval 237"/>
+                <wp:cNvGraphicFramePr/>
+                <a:graphic xmlns:a="http://schemas.openxmlformats.org/drawingml/2006/main">
+                  <a:graphicData uri="http://schemas.microsoft.com/office/word/2010/wordprocessingShape">
+                    <wps:wsp>
+                      <wps:cNvSpPr/>
+                      <wps:spPr>
+                        <a:xfrm>
+                          <a:off x="0" y="0"/>
+                          <a:ext cx="325120" cy="392687"/>
+                        </a:xfrm>
+                        <a:prstGeom prst="ellipse">
+                          <a:avLst/>
+                        </a:prstGeom>
+                        <a:solidFill>
+                          <a:srgbClr val="002060">
+                            <a:alpha val="16078"/>
+                          </a:srgbClr>
+                        </a:solidFill>
+                      </wps:spPr>
+                      <wps:style>
+                        <a:lnRef idx="2">
+                          <a:schemeClr val="accent1">
+                            <a:shade val="50000"/>
+                          </a:schemeClr>
+                        </a:lnRef>
+                        <a:fillRef idx="1">
+                          <a:schemeClr val="accent1"/>
+                        </a:fillRef>
+                        <a:effectRef idx="0">
+                          <a:schemeClr val="accent1"/>
+                        </a:effectRef>
+                        <a:fontRef idx="minor">
+                          <a:schemeClr val="lt1"/>
+                        </a:fontRef>
+                      </wps:style>
+                      <wps:txbx>
+                        <w:txbxContent>
+                          <w:p>
+                            <w:pPr>
+                              <w:jc w:val="center"/>
+                            </w:pPr>
+                            <w:r>
+                              <w:t>C</w:t>
+                            </w:r>
+                          </w:p>
+                        </w:txbxContent>
+                      </wps:txbx>
+                      <wps:bodyPr rot="0" spcFirstLastPara="0" vertOverflow="overflow" horzOverflow="overflow" vert="horz" wrap="square" lIns="91440" tIns="45720" rIns="91440" bIns="45720" numCol="1" spcCol="0" rtlCol="0" fromWordArt="0" anchor="ctr" anchorCtr="0" forceAA="0" compatLnSpc="1">
+                        <a:prstTxWarp prst="textNoShape">
+                          <a:avLst/>
+                        </a:prstTxWarp>
+                        <a:noAutofit/>
+                      </wps:bodyPr>
+                    </wps:wsp>
+                  </a:graphicData>
+                </a:graphic>
+                <wp14:sizeRelV relativeFrom="margin">
+                  <wp14:pctHeight>0</wp14:pctHeight>
+                </wp14:sizeRelV>
+              </wp:anchor>
+            </w:drawing>
+          </mc:Choice>
+          <mc:Fallback>
+            <w:pict>
+              <v:oval w14:anchorId="450238B3" id="Oval 237" o:spid="_x0000_s1034" style="position:absolute;margin-left:5.75pt;margin-top:20.85pt;width:25.6pt;height:30.9pt;z-index:253939200;visibility:visible;mso-wrap-style:square;mso-height-percent:0;mso-wrap-distance-left:9pt;mso-wrap-distance-top:0;mso-wrap-distance-right:9pt;mso-wrap-distance-bottom:0;mso-position-horizontal:absolute;mso-position-horizontal-relative:text;mso-position-vertical:absolute;mso-position-vertical-relative:text;mso-height-percent:0;mso-height-relative:margin;v-text-anchor:middle" o:gfxdata="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" fillcolor="#002060" strokecolor="#243f60 [1604]" strokeweight="2pt">
+                <v:fill opacity="10537f"/>
+                <v:textbox>
+                  <w:txbxContent>
+                    <w:p>
+                      <w:pPr>
+                        <w:jc w:val="center"/>
+                      </w:pPr>
+                      <w:r>
+                        <w:t>C</w:t>
+                      </w:r>
+                    </w:p>
+                  </w:txbxContent>
+                </v:textbox>
+              </v:oval>
+            </w:pict>
+          </mc:Fallback>
+        </mc:AlternateContent>
+      </w:r>
+    </w:p>
+    <w:p>
       <w:r>
         <w:rPr>
           <w:noProof/>
         </w:rPr>
-        <w:t xml:space="preserve"> from s to some vertex q, and let g represent the weight of all of the edges in our old shortest path </w:t>
-      </w:r>
-      <w:r>
-        <w:rPr>
-          <w:noProof/>
-        </w:rPr>
-        <w:t xml:space="preserve">Y </w:t>
-      </w:r>
-      <w:r>
-        <w:rPr>
-          <w:noProof/>
-        </w:rPr>
-        <w:t xml:space="preserve">from s to q. Based on the problem description, we’ll assume f </w:t>
-      </w:r>
-      <w:r>
-        <w:t xml:space="preserve">≠ </w:t>
-      </w:r>
-      <w:r>
-        <w:t xml:space="preserve">g, and </w:t>
-      </w:r>
-      <w:r>
-        <w:rPr>
-          <w:noProof/>
-        </w:rPr>
-        <w:t>based on the de</w:t>
-      </w:r>
-      <w:r>
-        <w:rPr>
-          <w:noProof/>
-        </w:rPr>
-        <w:t xml:space="preserve">finition of a shortest path, </w:t>
-      </w:r>
-      <w:r>
-        <w:rPr>
-          <w:noProof/>
-        </w:rPr>
-        <w:t>f ≤</w:t>
-      </w:r>
-      <w:r>
-        <w:rPr>
-          <w:noProof/>
-        </w:rPr>
-        <w:t xml:space="preserve"> g. </w:t>
-      </w:r>
-      <w:r>
-        <w:rPr>
-          <w:noProof/>
-        </w:rPr>
-        <w:t>Then, we know that f &lt; g. Now, let z be 1 * E. We can see that</w:t>
-      </w:r>
-    </w:p>
-    <w:p>
-      <w:r>
-        <w:t>f</w:t>
-      </w:r>
-      <w:r>
-        <w:t xml:space="preserve"> – z </w:t>
-      </w:r>
-      <w:r>
-        <w:t>&lt; g</w:t>
-      </w:r>
-      <w:r>
-        <w:t xml:space="preserve"> – z</w:t>
-      </w:r>
-      <w:proofErr w:type="gramStart"/>
-      <w:r>
-        <w:t xml:space="preserve">   (</w:t>
-      </w:r>
-      <w:proofErr w:type="gramEnd"/>
-      <w:r>
-        <w:t>subtracting one from each edge)</w:t>
-      </w:r>
-    </w:p>
-    <w:p>
-      <w:r>
-        <w:t>f</w:t>
-      </w:r>
-      <w:r>
-        <w:t xml:space="preserve"> – z is the weight of </w:t>
-      </w:r>
-      <w:r>
-        <w:t>all edges in path X</w:t>
-      </w:r>
-      <w:r>
-        <w:t xml:space="preserve"> before we added one to each edge</w:t>
-      </w:r>
-      <w:r>
-        <w:t>, and g</w:t>
-      </w:r>
-      <w:r>
-        <w:t xml:space="preserve"> – z </w:t>
-      </w:r>
-      <w:r>
-        <w:t>is the weight of all the edges in path Y</w:t>
-      </w:r>
-      <w:r>
-        <w:t xml:space="preserve"> before we added one to each edge. W</w:t>
-      </w:r>
-      <w:r>
-        <w:t>e already know that Y was our shortest path</w:t>
-      </w:r>
-      <w:r>
-        <w:t xml:space="preserve"> before 1 was added to each edge</w:t>
-      </w:r>
-      <w:r>
-        <w:t>, so f – z cannot be less than g – z.</w:t>
-      </w:r>
-      <w:r>
-        <w:t xml:space="preserve"> </w:t>
-      </w:r>
-      <w:r>
-        <w:t xml:space="preserve">This is a contradiction. Therefore, the shortest paths do not change. </w:t>
-      </w:r>
-      <w:bookmarkStart w:id="0" w:name="_GoBack"/>
-      <w:bookmarkEnd w:id="0"/>
-      <w:r>
-        <w:t xml:space="preserve"> </w:t>
+        <mc:AlternateContent>
+          <mc:Choice Requires="wps">
+            <w:drawing>
+              <wp:anchor distT="45720" distB="45720" distL="114300" distR="114300" simplePos="0" relativeHeight="253947392" behindDoc="0" locked="0" layoutInCell="1" allowOverlap="1" wp14:anchorId="639CC5B7" wp14:editId="1059D9A5">
+                <wp:simplePos x="0" y="0"/>
+                <wp:positionH relativeFrom="column">
+                  <wp:posOffset>784860</wp:posOffset>
+                </wp:positionH>
+                <wp:positionV relativeFrom="paragraph">
+                  <wp:posOffset>109855</wp:posOffset>
+                </wp:positionV>
+                <wp:extent cx="218440" cy="229235"/>
+                <wp:effectExtent l="0" t="0" r="0" b="0"/>
+                <wp:wrapSquare wrapText="bothSides"/>
+                <wp:docPr id="242" name="Text Box 2"/>
+                <wp:cNvGraphicFramePr>
+                  <a:graphicFrameLocks xmlns:a="http://schemas.openxmlformats.org/drawingml/2006/main"/>
+                </wp:cNvGraphicFramePr>
+                <a:graphic xmlns:a="http://schemas.openxmlformats.org/drawingml/2006/main">
+                  <a:graphicData uri="http://schemas.microsoft.com/office/word/2010/wordprocessingShape">
+                    <wps:wsp>
+                      <wps:cNvSpPr txBox="1">
+                        <a:spLocks noChangeArrowheads="1"/>
+                      </wps:cNvSpPr>
+                      <wps:spPr bwMode="auto">
+                        <a:xfrm>
+                          <a:off x="0" y="0"/>
+                          <a:ext cx="218440" cy="229235"/>
+                        </a:xfrm>
+                        <a:prstGeom prst="rect">
+                          <a:avLst/>
+                        </a:prstGeom>
+                        <a:solidFill>
+                          <a:srgbClr val="FFFFFF"/>
+                        </a:solidFill>
+                        <a:ln w="9525">
+                          <a:noFill/>
+                          <a:miter lim="800000"/>
+                          <a:headEnd/>
+                          <a:tailEnd/>
+                        </a:ln>
+                      </wps:spPr>
+                      <wps:txbx>
+                        <w:txbxContent>
+                          <w:p>
+                            <w:r>
+                              <w:t>1</w:t>
+                            </w:r>
+                          </w:p>
+                        </w:txbxContent>
+                      </wps:txbx>
+                      <wps:bodyPr rot="0" vert="horz" wrap="square" lIns="91440" tIns="45720" rIns="91440" bIns="45720" anchor="t" anchorCtr="0">
+                        <a:noAutofit/>
+                      </wps:bodyPr>
+                    </wps:wsp>
+                  </a:graphicData>
+                </a:graphic>
+                <wp14:sizeRelH relativeFrom="margin">
+                  <wp14:pctWidth>0</wp14:pctWidth>
+                </wp14:sizeRelH>
+                <wp14:sizeRelV relativeFrom="margin">
+                  <wp14:pctHeight>0</wp14:pctHeight>
+                </wp14:sizeRelV>
+              </wp:anchor>
+            </w:drawing>
+          </mc:Choice>
+          <mc:Fallback>
+            <w:pict>
+              <v:shape w14:anchorId="639CC5B7" id="_x0000_s1035" type="#_x0000_t202" style="position:absolute;margin-left:61.8pt;margin-top:8.65pt;width:17.2pt;height:18.05pt;z-index:253947392;visibility:visible;mso-wrap-style:square;mso-width-percent:0;mso-height-percent:0;mso-wrap-distance-left:9pt;mso-wrap-distance-top:3.6pt;mso-wrap-distance-right:9pt;mso-wrap-distance-bottom:3.6pt;mso-position-horizontal:absolute;mso-position-horizontal-relative:text;mso-position-vertical:absolute;mso-position-vertical-relative:text;mso-width-percent:0;mso-height-percent:0;mso-width-relative:margin;mso-height-relative:margin;v-text-anchor:top" o:gfxdata="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" stroked="f">
+                <v:textbox>
+                  <w:txbxContent>
+                    <w:p>
+                      <w:r>
+                        <w:t>1</w:t>
+                      </w:r>
+                    </w:p>
+                  </w:txbxContent>
+                </v:textbox>
+                <w10:wrap type="square"/>
+              </v:shape>
+            </w:pict>
+          </mc:Fallback>
+        </mc:AlternateContent>
+      </w:r>
+      <w:r>
+        <mc:AlternateContent>
+          <mc:Choice Requires="wps">
+            <w:drawing>
+              <wp:anchor distT="0" distB="0" distL="114300" distR="114300" simplePos="0" relativeHeight="253936128" behindDoc="0" locked="0" layoutInCell="1" allowOverlap="1" wp14:anchorId="41923FC4" wp14:editId="22A52470">
+                <wp:simplePos x="0" y="0"/>
+                <wp:positionH relativeFrom="column">
+                  <wp:posOffset>415126</wp:posOffset>
+                </wp:positionH>
+                <wp:positionV relativeFrom="paragraph">
+                  <wp:posOffset>19918</wp:posOffset>
+                </wp:positionV>
+                <wp:extent cx="925277" cy="95367"/>
+                <wp:effectExtent l="19050" t="19050" r="27305" b="19050"/>
+                <wp:wrapNone/>
+                <wp:docPr id="234" name="Straight Connector 234"/>
+                <wp:cNvGraphicFramePr/>
+                <a:graphic xmlns:a="http://schemas.openxmlformats.org/drawingml/2006/main">
+                  <a:graphicData uri="http://schemas.microsoft.com/office/word/2010/wordprocessingShape">
+                    <wps:wsp>
+                      <wps:cNvCnPr/>
+                      <wps:spPr>
+                        <a:xfrm flipV="1">
+                          <a:off x="0" y="0"/>
+                          <a:ext cx="925277" cy="95367"/>
+                        </a:xfrm>
+                        <a:prstGeom prst="line">
+                          <a:avLst/>
+                        </a:prstGeom>
+                        <a:ln w="28575"/>
+                      </wps:spPr>
+                      <wps:style>
+                        <a:lnRef idx="1">
+                          <a:schemeClr val="accent1"/>
+                        </a:lnRef>
+                        <a:fillRef idx="0">
+                          <a:schemeClr val="accent1"/>
+                        </a:fillRef>
+                        <a:effectRef idx="0">
+                          <a:schemeClr val="accent1"/>
+                        </a:effectRef>
+                        <a:fontRef idx="minor">
+                          <a:schemeClr val="tx1"/>
+                        </a:fontRef>
+                      </wps:style>
+                      <wps:bodyPr/>
+                    </wps:wsp>
+                  </a:graphicData>
+                </a:graphic>
+                <wp14:sizeRelH relativeFrom="margin">
+                  <wp14:pctWidth>0</wp14:pctWidth>
+                </wp14:sizeRelH>
+                <wp14:sizeRelV relativeFrom="margin">
+                  <wp14:pctHeight>0</wp14:pctHeight>
+                </wp14:sizeRelV>
+              </wp:anchor>
+            </w:drawing>
+          </mc:Choice>
+          <mc:Fallback>
+            <w:pict>
+              <v:line w14:anchorId="4E0F1628" id="Straight Connector 234" o:spid="_x0000_s1026" style="position:absolute;flip:y;z-index:253936128;visibility:visible;mso-wrap-style:square;mso-width-percent:0;mso-height-percent:0;mso-wrap-distance-left:9pt;mso-wrap-distance-top:0;mso-wrap-distance-right:9pt;mso-wrap-distance-bottom:0;mso-position-horizontal:absolute;mso-position-horizontal-relative:text;mso-position-vertical:absolute;mso-position-vertical-relative:text;mso-width-percent:0;mso-height-percent:0;mso-width-relative:margin;mso-height-relative:margin" from="32.7pt,1.55pt" to="105.55pt,9.05pt" o:gfxdata="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" strokecolor="#4579b8 [3044]" strokeweight="2.25pt"/>
+            </w:pict>
+          </mc:Fallback>
+        </mc:AlternateContent>
       </w:r>
     </w:p>
     <w:p/>
     <w:p>
-      <w:pPr>
-        <w:rPr>
-          <w:noProof/>
-        </w:rPr>
-      </w:pPr>
+      <w:r>
+        <w:t xml:space="preserve">Clearly the shortest path from S to E travels along vertices S, B, C, D, E. However, if we increase the weight of each edge in the above graph by 1, it now looks like this: </w:t>
+      </w:r>
+    </w:p>
+    <w:p>
+      <w:r>
+        <mc:AlternateContent>
+          <mc:Choice Requires="wps">
+            <w:drawing>
+              <wp:anchor distT="45720" distB="45720" distL="114300" distR="114300" simplePos="0" relativeHeight="253967872" behindDoc="0" locked="0" layoutInCell="1" allowOverlap="1" wp14:anchorId="01CF69A2" wp14:editId="0D141A76">
+                <wp:simplePos x="0" y="0"/>
+                <wp:positionH relativeFrom="column">
+                  <wp:posOffset>890928</wp:posOffset>
+                </wp:positionH>
+                <wp:positionV relativeFrom="paragraph">
+                  <wp:posOffset>33616</wp:posOffset>
+                </wp:positionV>
+                <wp:extent cx="252095" cy="235585"/>
+                <wp:effectExtent l="0" t="0" r="0" b="0"/>
+                <wp:wrapSquare wrapText="bothSides"/>
+                <wp:docPr id="279" name="Text Box 2"/>
+                <wp:cNvGraphicFramePr>
+                  <a:graphicFrameLocks xmlns:a="http://schemas.openxmlformats.org/drawingml/2006/main"/>
+                </wp:cNvGraphicFramePr>
+                <a:graphic xmlns:a="http://schemas.openxmlformats.org/drawingml/2006/main">
+                  <a:graphicData uri="http://schemas.microsoft.com/office/word/2010/wordprocessingShape">
+                    <wps:wsp>
+                      <wps:cNvSpPr txBox="1">
+                        <a:spLocks noChangeArrowheads="1"/>
+                      </wps:cNvSpPr>
+                      <wps:spPr bwMode="auto">
+                        <a:xfrm>
+                          <a:off x="0" y="0"/>
+                          <a:ext cx="252095" cy="235585"/>
+                        </a:xfrm>
+                        <a:prstGeom prst="rect">
+                          <a:avLst/>
+                        </a:prstGeom>
+                        <a:solidFill>
+                          <a:srgbClr val="FFFFFF"/>
+                        </a:solidFill>
+                        <a:ln w="9525">
+                          <a:noFill/>
+                          <a:miter lim="800000"/>
+                          <a:headEnd/>
+                          <a:tailEnd/>
+                        </a:ln>
+                      </wps:spPr>
+                      <wps:txbx>
+                        <w:txbxContent>
+                          <w:p>
+                            <w:r>
+                              <w:t>6</w:t>
+                            </w:r>
+                          </w:p>
+                        </w:txbxContent>
+                      </wps:txbx>
+                      <wps:bodyPr rot="0" vert="horz" wrap="square" lIns="91440" tIns="45720" rIns="91440" bIns="45720" anchor="t" anchorCtr="0">
+                        <a:noAutofit/>
+                      </wps:bodyPr>
+                    </wps:wsp>
+                  </a:graphicData>
+                </a:graphic>
+                <wp14:sizeRelH relativeFrom="margin">
+                  <wp14:pctWidth>0</wp14:pctWidth>
+                </wp14:sizeRelH>
+                <wp14:sizeRelV relativeFrom="margin">
+                  <wp14:pctHeight>0</wp14:pctHeight>
+                </wp14:sizeRelV>
+              </wp:anchor>
+            </w:drawing>
+          </mc:Choice>
+          <mc:Fallback>
+            <w:pict>
+              <v:shape w14:anchorId="01CF69A2" id="_x0000_s1036" type="#_x0000_t202" style="position:absolute;margin-left:70.15pt;margin-top:2.65pt;width:19.85pt;height:18.55pt;z-index:253967872;visibility:visible;mso-wrap-style:square;mso-width-percent:0;mso-height-percent:0;mso-wrap-distance-left:9pt;mso-wrap-distance-top:3.6pt;mso-wrap-distance-right:9pt;mso-wrap-distance-bottom:3.6pt;mso-position-horizontal:absolute;mso-position-horizontal-relative:text;mso-position-vertical:absolute;mso-position-vertical-relative:text;mso-width-percent:0;mso-height-percent:0;mso-width-relative:margin;mso-height-relative:margin;v-text-anchor:top" o:gfxdata="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" stroked="f">
+                <v:textbox>
+                  <w:txbxContent>
+                    <w:p>
+                      <w:r>
+                        <w:t>6</w:t>
+                      </w:r>
+                    </w:p>
+                  </w:txbxContent>
+                </v:textbox>
+                <w10:wrap type="square"/>
+              </v:shape>
+            </w:pict>
+          </mc:Fallback>
+        </mc:AlternateContent>
+      </w:r>
+      <w:r>
+        <mc:AlternateContent>
+          <mc:Choice Requires="wps">
+            <w:drawing>
+              <wp:anchor distT="45720" distB="45720" distL="114300" distR="114300" simplePos="0" relativeHeight="253963776" behindDoc="0" locked="0" layoutInCell="1" allowOverlap="1" wp14:anchorId="2275DCA3" wp14:editId="1E9E1695">
+                <wp:simplePos x="0" y="0"/>
+                <wp:positionH relativeFrom="column">
+                  <wp:posOffset>51859</wp:posOffset>
+                </wp:positionH>
+                <wp:positionV relativeFrom="paragraph">
+                  <wp:posOffset>286771</wp:posOffset>
+                </wp:positionV>
+                <wp:extent cx="218440" cy="229235"/>
+                <wp:effectExtent l="0" t="0" r="0" b="0"/>
+                <wp:wrapSquare wrapText="bothSides"/>
+                <wp:docPr id="275" name="Text Box 2"/>
+                <wp:cNvGraphicFramePr>
+                  <a:graphicFrameLocks xmlns:a="http://schemas.openxmlformats.org/drawingml/2006/main"/>
+                </wp:cNvGraphicFramePr>
+                <a:graphic xmlns:a="http://schemas.openxmlformats.org/drawingml/2006/main">
+                  <a:graphicData uri="http://schemas.microsoft.com/office/word/2010/wordprocessingShape">
+                    <wps:wsp>
+                      <wps:cNvSpPr txBox="1">
+                        <a:spLocks noChangeArrowheads="1"/>
+                      </wps:cNvSpPr>
+                      <wps:spPr bwMode="auto">
+                        <a:xfrm>
+                          <a:off x="0" y="0"/>
+                          <a:ext cx="218440" cy="229235"/>
+                        </a:xfrm>
+                        <a:prstGeom prst="rect">
+                          <a:avLst/>
+                        </a:prstGeom>
+                        <a:solidFill>
+                          <a:srgbClr val="FFFFFF"/>
+                        </a:solidFill>
+                        <a:ln w="9525">
+                          <a:noFill/>
+                          <a:miter lim="800000"/>
+                          <a:headEnd/>
+                          <a:tailEnd/>
+                        </a:ln>
+                      </wps:spPr>
+                      <wps:txbx>
+                        <w:txbxContent>
+                          <w:p>
+                            <w:r>
+                              <w:t>2</w:t>
+                            </w:r>
+                          </w:p>
+                        </w:txbxContent>
+                      </wps:txbx>
+                      <wps:bodyPr rot="0" vert="horz" wrap="square" lIns="91440" tIns="45720" rIns="91440" bIns="45720" anchor="t" anchorCtr="0">
+                        <a:noAutofit/>
+                      </wps:bodyPr>
+                    </wps:wsp>
+                  </a:graphicData>
+                </a:graphic>
+                <wp14:sizeRelH relativeFrom="margin">
+                  <wp14:pctWidth>0</wp14:pctWidth>
+                </wp14:sizeRelH>
+                <wp14:sizeRelV relativeFrom="margin">
+                  <wp14:pctHeight>0</wp14:pctHeight>
+                </wp14:sizeRelV>
+              </wp:anchor>
+            </w:drawing>
+          </mc:Choice>
+          <mc:Fallback>
+            <w:pict>
+              <v:shape w14:anchorId="2275DCA3" id="_x0000_s1037" type="#_x0000_t202" style="position:absolute;margin-left:4.1pt;margin-top:22.6pt;width:17.2pt;height:18.05pt;z-index:253963776;visibility:visible;mso-wrap-style:square;mso-width-percent:0;mso-height-percent:0;mso-wrap-distance-left:9pt;mso-wrap-distance-top:3.6pt;mso-wrap-distance-right:9pt;mso-wrap-distance-bottom:3.6pt;mso-position-horizontal:absolute;mso-position-horizontal-relative:text;mso-position-vertical:absolute;mso-position-vertical-relative:text;mso-width-percent:0;mso-height-percent:0;mso-width-relative:margin;mso-height-relative:margin;v-text-anchor:top" o:gfxdata="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" stroked="f">
+                <v:textbox>
+                  <w:txbxContent>
+                    <w:p>
+                      <w:r>
+                        <w:t>2</w:t>
+                      </w:r>
+                    </w:p>
+                  </w:txbxContent>
+                </v:textbox>
+                <w10:wrap type="square"/>
+              </v:shape>
+            </w:pict>
+          </mc:Fallback>
+        </mc:AlternateContent>
+      </w:r>
+      <w:r>
+        <mc:AlternateContent>
+          <mc:Choice Requires="wps">
+            <w:drawing>
+              <wp:anchor distT="0" distB="0" distL="114300" distR="114300" simplePos="0" relativeHeight="253953536" behindDoc="0" locked="0" layoutInCell="1" allowOverlap="1" wp14:anchorId="2E080C50" wp14:editId="05CD3467">
+                <wp:simplePos x="0" y="0"/>
+                <wp:positionH relativeFrom="column">
+                  <wp:posOffset>1473835</wp:posOffset>
+                </wp:positionH>
+                <wp:positionV relativeFrom="paragraph">
+                  <wp:posOffset>567690</wp:posOffset>
+                </wp:positionV>
+                <wp:extent cx="157075" cy="690008"/>
+                <wp:effectExtent l="19050" t="19050" r="33655" b="34290"/>
+                <wp:wrapNone/>
+                <wp:docPr id="265" name="Straight Connector 265"/>
+                <wp:cNvGraphicFramePr/>
+                <a:graphic xmlns:a="http://schemas.openxmlformats.org/drawingml/2006/main">
+                  <a:graphicData uri="http://schemas.microsoft.com/office/word/2010/wordprocessingShape">
+                    <wps:wsp>
+                      <wps:cNvCnPr/>
+                      <wps:spPr>
+                        <a:xfrm>
+                          <a:off x="0" y="0"/>
+                          <a:ext cx="157075" cy="690008"/>
+                        </a:xfrm>
+                        <a:prstGeom prst="line">
+                          <a:avLst/>
+                        </a:prstGeom>
+                        <a:ln w="28575"/>
+                      </wps:spPr>
+                      <wps:style>
+                        <a:lnRef idx="1">
+                          <a:schemeClr val="accent1"/>
+                        </a:lnRef>
+                        <a:fillRef idx="0">
+                          <a:schemeClr val="accent1"/>
+                        </a:fillRef>
+                        <a:effectRef idx="0">
+                          <a:schemeClr val="accent1"/>
+                        </a:effectRef>
+                        <a:fontRef idx="minor">
+                          <a:schemeClr val="tx1"/>
+                        </a:fontRef>
+                      </wps:style>
+                      <wps:bodyPr/>
+                    </wps:wsp>
+                  </a:graphicData>
+                </a:graphic>
+                <wp14:sizeRelH relativeFrom="margin">
+                  <wp14:pctWidth>0</wp14:pctWidth>
+                </wp14:sizeRelH>
+                <wp14:sizeRelV relativeFrom="margin">
+                  <wp14:pctHeight>0</wp14:pctHeight>
+                </wp14:sizeRelV>
+              </wp:anchor>
+            </w:drawing>
+          </mc:Choice>
+          <mc:Fallback>
+            <w:pict>
+              <v:line w14:anchorId="2A5EFE1B" id="Straight Connector 265" o:spid="_x0000_s1026" style="position:absolute;z-index:253953536;visibility:visible;mso-wrap-style:square;mso-width-percent:0;mso-height-percent:0;mso-wrap-distance-left:9pt;mso-wrap-distance-top:0;mso-wrap-distance-right:9pt;mso-wrap-distance-bottom:0;mso-position-horizontal:absolute;mso-position-horizontal-relative:text;mso-position-vertical:absolute;mso-position-vertical-relative:text;mso-width-percent:0;mso-height-percent:0;mso-width-relative:margin;mso-height-relative:margin" from="116.05pt,44.7pt" to="128.4pt,99.05pt" o:gfxdata="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" strokecolor="#4579b8 [3044]" strokeweight="2.25pt"/>
+            </w:pict>
+          </mc:Fallback>
+        </mc:AlternateContent>
+      </w:r>
+      <w:r>
+        <mc:AlternateContent>
+          <mc:Choice Requires="wps">
+            <w:drawing>
+              <wp:anchor distT="0" distB="0" distL="114300" distR="114300" simplePos="0" relativeHeight="253954560" behindDoc="0" locked="0" layoutInCell="1" allowOverlap="1" wp14:anchorId="7D5F550E" wp14:editId="4D4EF62B">
+                <wp:simplePos x="0" y="0"/>
+                <wp:positionH relativeFrom="column">
+                  <wp:posOffset>744855</wp:posOffset>
+                </wp:positionH>
+                <wp:positionV relativeFrom="paragraph">
+                  <wp:posOffset>286385</wp:posOffset>
+                </wp:positionV>
+                <wp:extent cx="403907" cy="145856"/>
+                <wp:effectExtent l="19050" t="19050" r="34290" b="26035"/>
+                <wp:wrapNone/>
+                <wp:docPr id="266" name="Straight Connector 266"/>
+                <wp:cNvGraphicFramePr/>
+                <a:graphic xmlns:a="http://schemas.openxmlformats.org/drawingml/2006/main">
+                  <a:graphicData uri="http://schemas.microsoft.com/office/word/2010/wordprocessingShape">
+                    <wps:wsp>
+                      <wps:cNvCnPr/>
+                      <wps:spPr>
+                        <a:xfrm>
+                          <a:off x="0" y="0"/>
+                          <a:ext cx="403907" cy="145856"/>
+                        </a:xfrm>
+                        <a:prstGeom prst="line">
+                          <a:avLst/>
+                        </a:prstGeom>
+                        <a:ln w="28575"/>
+                      </wps:spPr>
+                      <wps:style>
+                        <a:lnRef idx="1">
+                          <a:schemeClr val="accent1"/>
+                        </a:lnRef>
+                        <a:fillRef idx="0">
+                          <a:schemeClr val="accent1"/>
+                        </a:fillRef>
+                        <a:effectRef idx="0">
+                          <a:schemeClr val="accent1"/>
+                        </a:effectRef>
+                        <a:fontRef idx="minor">
+                          <a:schemeClr val="tx1"/>
+                        </a:fontRef>
+                      </wps:style>
+                      <wps:bodyPr/>
+                    </wps:wsp>
+                  </a:graphicData>
+                </a:graphic>
+                <wp14:sizeRelH relativeFrom="margin">
+                  <wp14:pctWidth>0</wp14:pctWidth>
+                </wp14:sizeRelH>
+                <wp14:sizeRelV relativeFrom="margin">
+                  <wp14:pctHeight>0</wp14:pctHeight>
+                </wp14:sizeRelV>
+              </wp:anchor>
+            </w:drawing>
+          </mc:Choice>
+          <mc:Fallback>
+            <w:pict>
+              <v:line w14:anchorId="6356FCF6" id="Straight Connector 266" o:spid="_x0000_s1026" style="position:absolute;z-index:253954560;visibility:visible;mso-wrap-style:square;mso-width-percent:0;mso-height-percent:0;mso-wrap-distance-left:9pt;mso-wrap-distance-top:0;mso-wrap-distance-right:9pt;mso-wrap-distance-bottom:0;mso-position-horizontal:absolute;mso-position-horizontal-relative:text;mso-position-vertical:absolute;mso-position-vertical-relative:text;mso-width-percent:0;mso-height-percent:0;mso-width-relative:margin;mso-height-relative:margin" from="58.65pt,22.55pt" to="90.45pt,34.05pt" o:gfxdata="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" strokecolor="#4579b8 [3044]" strokeweight="2.25pt"/>
+            </w:pict>
+          </mc:Fallback>
+        </mc:AlternateContent>
+      </w:r>
+      <w:r>
+        <mc:AlternateContent>
+          <mc:Choice Requires="wps">
+            <w:drawing>
+              <wp:anchor distT="0" distB="0" distL="114300" distR="114300" simplePos="0" relativeHeight="253955584" behindDoc="0" locked="0" layoutInCell="1" allowOverlap="1" wp14:anchorId="55B4F2FD" wp14:editId="19DAB3E5">
+                <wp:simplePos x="0" y="0"/>
+                <wp:positionH relativeFrom="column">
+                  <wp:posOffset>424815</wp:posOffset>
+                </wp:positionH>
+                <wp:positionV relativeFrom="paragraph">
+                  <wp:posOffset>60960</wp:posOffset>
+                </wp:positionV>
+                <wp:extent cx="336589" cy="381468"/>
+                <wp:effectExtent l="0" t="0" r="25400" b="19050"/>
+                <wp:wrapNone/>
+                <wp:docPr id="267" name="Oval 267"/>
+                <wp:cNvGraphicFramePr/>
+                <a:graphic xmlns:a="http://schemas.openxmlformats.org/drawingml/2006/main">
+                  <a:graphicData uri="http://schemas.microsoft.com/office/word/2010/wordprocessingShape">
+                    <wps:wsp>
+                      <wps:cNvSpPr/>
+                      <wps:spPr>
+                        <a:xfrm>
+                          <a:off x="0" y="0"/>
+                          <a:ext cx="336589" cy="381468"/>
+                        </a:xfrm>
+                        <a:prstGeom prst="ellipse">
+                          <a:avLst/>
+                        </a:prstGeom>
+                        <a:solidFill>
+                          <a:srgbClr val="002060">
+                            <a:alpha val="16078"/>
+                          </a:srgbClr>
+                        </a:solidFill>
+                      </wps:spPr>
+                      <wps:style>
+                        <a:lnRef idx="2">
+                          <a:schemeClr val="accent1">
+                            <a:shade val="50000"/>
+                          </a:schemeClr>
+                        </a:lnRef>
+                        <a:fillRef idx="1">
+                          <a:schemeClr val="accent1"/>
+                        </a:fillRef>
+                        <a:effectRef idx="0">
+                          <a:schemeClr val="accent1"/>
+                        </a:effectRef>
+                        <a:fontRef idx="minor">
+                          <a:schemeClr val="lt1"/>
+                        </a:fontRef>
+                      </wps:style>
+                      <wps:txbx>
+                        <w:txbxContent>
+                          <w:p>
+                            <w:pPr>
+                              <w:jc w:val="center"/>
+                            </w:pPr>
+                            <w:r>
+                              <w:t>S</w:t>
+                            </w:r>
+                          </w:p>
+                        </w:txbxContent>
+                      </wps:txbx>
+                      <wps:bodyPr rot="0" spcFirstLastPara="0" vertOverflow="overflow" horzOverflow="overflow" vert="horz" wrap="square" lIns="91440" tIns="45720" rIns="91440" bIns="45720" numCol="1" spcCol="0" rtlCol="0" fromWordArt="0" anchor="ctr" anchorCtr="0" forceAA="0" compatLnSpc="1">
+                        <a:prstTxWarp prst="textNoShape">
+                          <a:avLst/>
+                        </a:prstTxWarp>
+                        <a:noAutofit/>
+                      </wps:bodyPr>
+                    </wps:wsp>
+                  </a:graphicData>
+                </a:graphic>
+                <wp14:sizeRelH relativeFrom="margin">
+                  <wp14:pctWidth>0</wp14:pctWidth>
+                </wp14:sizeRelH>
+                <wp14:sizeRelV relativeFrom="margin">
+                  <wp14:pctHeight>0</wp14:pctHeight>
+                </wp14:sizeRelV>
+              </wp:anchor>
+            </w:drawing>
+          </mc:Choice>
+          <mc:Fallback>
+            <w:pict>
+              <v:oval w14:anchorId="55B4F2FD" id="Oval 267" o:spid="_x0000_s1038" style="position:absolute;margin-left:33.45pt;margin-top:4.8pt;width:26.5pt;height:30.05pt;z-index:253955584;visibility:visible;mso-wrap-style:square;mso-width-percent:0;mso-height-percent:0;mso-wrap-distance-left:9pt;mso-wrap-distance-top:0;mso-wrap-distance-right:9pt;mso-wrap-distance-bottom:0;mso-position-horizontal:absolute;mso-position-horizontal-relative:text;mso-position-vertical:absolute;mso-position-vertical-relative:text;mso-width-percent:0;mso-height-percent:0;mso-width-relative:margin;mso-height-relative:margin;v-text-anchor:middle" o:gfxdata="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" fillcolor="#002060" strokecolor="#243f60 [1604]" strokeweight="2pt">
+                <v:fill opacity="10537f"/>
+                <v:textbox>
+                  <w:txbxContent>
+                    <w:p>
+                      <w:pPr>
+                        <w:jc w:val="center"/>
+                      </w:pPr>
+                      <w:r>
+                        <w:t>S</w:t>
+                      </w:r>
+                    </w:p>
+                  </w:txbxContent>
+                </v:textbox>
+              </v:oval>
+            </w:pict>
+          </mc:Fallback>
+        </mc:AlternateContent>
+      </w:r>
+      <w:r>
+        <mc:AlternateContent>
+          <mc:Choice Requires="wps">
+            <w:drawing>
+              <wp:anchor distT="0" distB="0" distL="114300" distR="114300" simplePos="0" relativeHeight="253956608" behindDoc="0" locked="0" layoutInCell="1" allowOverlap="1" wp14:anchorId="499BA3A8" wp14:editId="72E2510D">
+                <wp:simplePos x="0" y="0"/>
+                <wp:positionH relativeFrom="column">
+                  <wp:posOffset>1143000</wp:posOffset>
+                </wp:positionH>
+                <wp:positionV relativeFrom="paragraph">
+                  <wp:posOffset>324485</wp:posOffset>
+                </wp:positionV>
+                <wp:extent cx="325120" cy="375857"/>
+                <wp:effectExtent l="0" t="0" r="17780" b="24765"/>
+                <wp:wrapNone/>
+                <wp:docPr id="268" name="Oval 268"/>
+                <wp:cNvGraphicFramePr/>
+                <a:graphic xmlns:a="http://schemas.openxmlformats.org/drawingml/2006/main">
+                  <a:graphicData uri="http://schemas.microsoft.com/office/word/2010/wordprocessingShape">
+                    <wps:wsp>
+                      <wps:cNvSpPr/>
+                      <wps:spPr>
+                        <a:xfrm>
+                          <a:off x="0" y="0"/>
+                          <a:ext cx="325120" cy="375857"/>
+                        </a:xfrm>
+                        <a:prstGeom prst="ellipse">
+                          <a:avLst/>
+                        </a:prstGeom>
+                        <a:solidFill>
+                          <a:srgbClr val="002060">
+                            <a:alpha val="16078"/>
+                          </a:srgbClr>
+                        </a:solidFill>
+                      </wps:spPr>
+                      <wps:style>
+                        <a:lnRef idx="2">
+                          <a:schemeClr val="accent1">
+                            <a:shade val="50000"/>
+                          </a:schemeClr>
+                        </a:lnRef>
+                        <a:fillRef idx="1">
+                          <a:schemeClr val="accent1"/>
+                        </a:fillRef>
+                        <a:effectRef idx="0">
+                          <a:schemeClr val="accent1"/>
+                        </a:effectRef>
+                        <a:fontRef idx="minor">
+                          <a:schemeClr val="lt1"/>
+                        </a:fontRef>
+                      </wps:style>
+                      <wps:txbx>
+                        <w:txbxContent>
+                          <w:p>
+                            <w:pPr>
+                              <w:jc w:val="center"/>
+                            </w:pPr>
+                            <w:r>
+                              <w:t>E</w:t>
+                            </w:r>
+                          </w:p>
+                        </w:txbxContent>
+                      </wps:txbx>
+                      <wps:bodyPr rot="0" spcFirstLastPara="0" vertOverflow="overflow" horzOverflow="overflow" vert="horz" wrap="square" lIns="91440" tIns="45720" rIns="91440" bIns="45720" numCol="1" spcCol="0" rtlCol="0" fromWordArt="0" anchor="ctr" anchorCtr="0" forceAA="0" compatLnSpc="1">
+                        <a:prstTxWarp prst="textNoShape">
+                          <a:avLst/>
+                        </a:prstTxWarp>
+                        <a:noAutofit/>
+                      </wps:bodyPr>
+                    </wps:wsp>
+                  </a:graphicData>
+                </a:graphic>
+                <wp14:sizeRelV relativeFrom="margin">
+                  <wp14:pctHeight>0</wp14:pctHeight>
+                </wp14:sizeRelV>
+              </wp:anchor>
+            </w:drawing>
+          </mc:Choice>
+          <mc:Fallback>
+            <w:pict>
+              <v:oval w14:anchorId="499BA3A8" id="Oval 268" o:spid="_x0000_s1039" style="position:absolute;margin-left:90pt;margin-top:25.55pt;width:25.6pt;height:29.6pt;z-index:253956608;visibility:visible;mso-wrap-style:square;mso-height-percent:0;mso-wrap-distance-left:9pt;mso-wrap-distance-top:0;mso-wrap-distance-right:9pt;mso-wrap-distance-bottom:0;mso-position-horizontal:absolute;mso-position-horizontal-relative:text;mso-position-vertical:absolute;mso-position-vertical-relative:text;mso-height-percent:0;mso-height-relative:margin;v-text-anchor:middle" o:gfxdata="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" fillcolor="#002060" strokecolor="#243f60 [1604]" strokeweight="2pt">
+                <v:fill opacity="10537f"/>
+                <v:textbox>
+                  <w:txbxContent>
+                    <w:p>
+                      <w:pPr>
+                        <w:jc w:val="center"/>
+                      </w:pPr>
+                      <w:r>
+                        <w:t>E</w:t>
+                      </w:r>
+                    </w:p>
+                  </w:txbxContent>
+                </v:textbox>
+              </v:oval>
+            </w:pict>
+          </mc:Fallback>
+        </mc:AlternateContent>
+      </w:r>
+      <w:r>
+        <mc:AlternateContent>
+          <mc:Choice Requires="wps">
+            <w:drawing>
+              <wp:anchor distT="0" distB="0" distL="114300" distR="114300" simplePos="0" relativeHeight="253957632" behindDoc="0" locked="0" layoutInCell="1" allowOverlap="1" wp14:anchorId="5BEFA81F" wp14:editId="14119CAF">
+                <wp:simplePos x="0" y="0"/>
+                <wp:positionH relativeFrom="column">
+                  <wp:posOffset>1429385</wp:posOffset>
+                </wp:positionH>
+                <wp:positionV relativeFrom="paragraph">
+                  <wp:posOffset>1228090</wp:posOffset>
+                </wp:positionV>
+                <wp:extent cx="325120" cy="381468"/>
+                <wp:effectExtent l="0" t="0" r="17780" b="19050"/>
+                <wp:wrapNone/>
+                <wp:docPr id="269" name="Oval 269"/>
+                <wp:cNvGraphicFramePr/>
+                <a:graphic xmlns:a="http://schemas.openxmlformats.org/drawingml/2006/main">
+                  <a:graphicData uri="http://schemas.microsoft.com/office/word/2010/wordprocessingShape">
+                    <wps:wsp>
+                      <wps:cNvSpPr/>
+                      <wps:spPr>
+                        <a:xfrm>
+                          <a:off x="0" y="0"/>
+                          <a:ext cx="325120" cy="381468"/>
+                        </a:xfrm>
+                        <a:prstGeom prst="ellipse">
+                          <a:avLst/>
+                        </a:prstGeom>
+                        <a:solidFill>
+                          <a:srgbClr val="002060">
+                            <a:alpha val="16078"/>
+                          </a:srgbClr>
+                        </a:solidFill>
+                      </wps:spPr>
+                      <wps:style>
+                        <a:lnRef idx="2">
+                          <a:schemeClr val="accent1">
+                            <a:shade val="50000"/>
+                          </a:schemeClr>
+                        </a:lnRef>
+                        <a:fillRef idx="1">
+                          <a:schemeClr val="accent1"/>
+                        </a:fillRef>
+                        <a:effectRef idx="0">
+                          <a:schemeClr val="accent1"/>
+                        </a:effectRef>
+                        <a:fontRef idx="minor">
+                          <a:schemeClr val="lt1"/>
+                        </a:fontRef>
+                      </wps:style>
+                      <wps:txbx>
+                        <w:txbxContent>
+                          <w:p>
+                            <w:pPr>
+                              <w:jc w:val="center"/>
+                            </w:pPr>
+                            <w:r>
+                              <w:t>D</w:t>
+                            </w:r>
+                          </w:p>
+                        </w:txbxContent>
+                      </wps:txbx>
+                      <wps:bodyPr rot="0" spcFirstLastPara="0" vertOverflow="overflow" horzOverflow="overflow" vert="horz" wrap="square" lIns="91440" tIns="45720" rIns="91440" bIns="45720" numCol="1" spcCol="0" rtlCol="0" fromWordArt="0" anchor="ctr" anchorCtr="0" forceAA="0" compatLnSpc="1">
+                        <a:prstTxWarp prst="textNoShape">
+                          <a:avLst/>
+                        </a:prstTxWarp>
+                        <a:noAutofit/>
+                      </wps:bodyPr>
+                    </wps:wsp>
+                  </a:graphicData>
+                </a:graphic>
+                <wp14:sizeRelV relativeFrom="margin">
+                  <wp14:pctHeight>0</wp14:pctHeight>
+                </wp14:sizeRelV>
+              </wp:anchor>
+            </w:drawing>
+          </mc:Choice>
+          <mc:Fallback>
+            <w:pict>
+              <v:oval w14:anchorId="5BEFA81F" id="Oval 269" o:spid="_x0000_s1040" style="position:absolute;margin-left:112.55pt;margin-top:96.7pt;width:25.6pt;height:30.05pt;z-index:253957632;visibility:visible;mso-wrap-style:square;mso-height-percent:0;mso-wrap-distance-left:9pt;mso-wrap-distance-top:0;mso-wrap-distance-right:9pt;mso-wrap-distance-bottom:0;mso-position-horizontal:absolute;mso-position-horizontal-relative:text;mso-position-vertical:absolute;mso-position-vertical-relative:text;mso-height-percent:0;mso-height-relative:margin;v-text-anchor:middle" o:gfxdata="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" fillcolor="#002060" strokecolor="#243f60 [1604]" strokeweight="2pt">
+                <v:fill opacity="10537f"/>
+                <v:textbox>
+                  <w:txbxContent>
+                    <w:p>
+                      <w:pPr>
+                        <w:jc w:val="center"/>
+                      </w:pPr>
+                      <w:r>
+                        <w:t>D</w:t>
+                      </w:r>
+                    </w:p>
+                  </w:txbxContent>
+                </v:textbox>
+              </v:oval>
+            </w:pict>
+          </mc:Fallback>
+        </mc:AlternateContent>
+      </w:r>
+      <w:r>
+        <mc:AlternateContent>
+          <mc:Choice Requires="wps">
+            <w:drawing>
+              <wp:anchor distT="0" distB="0" distL="114300" distR="114300" simplePos="0" relativeHeight="253958656" behindDoc="0" locked="0" layoutInCell="1" allowOverlap="1" wp14:anchorId="65F2F2CC" wp14:editId="34596982">
+                <wp:simplePos x="0" y="0"/>
+                <wp:positionH relativeFrom="column">
+                  <wp:posOffset>497840</wp:posOffset>
+                </wp:positionH>
+                <wp:positionV relativeFrom="paragraph">
+                  <wp:posOffset>1443355</wp:posOffset>
+                </wp:positionV>
+                <wp:extent cx="925277" cy="95367"/>
+                <wp:effectExtent l="19050" t="19050" r="27305" b="19050"/>
+                <wp:wrapNone/>
+                <wp:docPr id="270" name="Straight Connector 270"/>
+                <wp:cNvGraphicFramePr/>
+                <a:graphic xmlns:a="http://schemas.openxmlformats.org/drawingml/2006/main">
+                  <a:graphicData uri="http://schemas.microsoft.com/office/word/2010/wordprocessingShape">
+                    <wps:wsp>
+                      <wps:cNvCnPr/>
+                      <wps:spPr>
+                        <a:xfrm flipV="1">
+                          <a:off x="0" y="0"/>
+                          <a:ext cx="925277" cy="95367"/>
+                        </a:xfrm>
+                        <a:prstGeom prst="line">
+                          <a:avLst/>
+                        </a:prstGeom>
+                        <a:ln w="28575"/>
+                      </wps:spPr>
+                      <wps:style>
+                        <a:lnRef idx="1">
+                          <a:schemeClr val="accent1"/>
+                        </a:lnRef>
+                        <a:fillRef idx="0">
+                          <a:schemeClr val="accent1"/>
+                        </a:fillRef>
+                        <a:effectRef idx="0">
+                          <a:schemeClr val="accent1"/>
+                        </a:effectRef>
+                        <a:fontRef idx="minor">
+                          <a:schemeClr val="tx1"/>
+                        </a:fontRef>
+                      </wps:style>
+                      <wps:bodyPr/>
+                    </wps:wsp>
+                  </a:graphicData>
+                </a:graphic>
+                <wp14:sizeRelH relativeFrom="margin">
+                  <wp14:pctWidth>0</wp14:pctWidth>
+                </wp14:sizeRelH>
+                <wp14:sizeRelV relativeFrom="margin">
+                  <wp14:pctHeight>0</wp14:pctHeight>
+                </wp14:sizeRelV>
+              </wp:anchor>
+            </w:drawing>
+          </mc:Choice>
+          <mc:Fallback>
+            <w:pict>
+              <v:line w14:anchorId="38165977" id="Straight Connector 270" o:spid="_x0000_s1026" style="position:absolute;flip:y;z-index:253958656;visibility:visible;mso-wrap-style:square;mso-width-percent:0;mso-height-percent:0;mso-wrap-distance-left:9pt;mso-wrap-distance-top:0;mso-wrap-distance-right:9pt;mso-wrap-distance-bottom:0;mso-position-horizontal:absolute;mso-position-horizontal-relative:text;mso-position-vertical:absolute;mso-position-vertical-relative:text;mso-width-percent:0;mso-height-percent:0;mso-width-relative:margin;mso-height-relative:margin" from="39.2pt,113.65pt" to="112.05pt,121.15pt" o:gfxdata="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" strokecolor="#4579b8 [3044]" strokeweight="2.25pt"/>
+            </w:pict>
+          </mc:Fallback>
+        </mc:AlternateContent>
+      </w:r>
+      <w:r>
+        <mc:AlternateContent>
+          <mc:Choice Requires="wps">
+            <w:drawing>
+              <wp:anchor distT="0" distB="0" distL="114300" distR="114300" simplePos="0" relativeHeight="253960704" behindDoc="0" locked="0" layoutInCell="1" allowOverlap="1" wp14:anchorId="507D77E8" wp14:editId="786DE16F">
+                <wp:simplePos x="0" y="0"/>
+                <wp:positionH relativeFrom="column">
+                  <wp:posOffset>66675</wp:posOffset>
+                </wp:positionH>
+                <wp:positionV relativeFrom="paragraph">
+                  <wp:posOffset>621030</wp:posOffset>
+                </wp:positionV>
+                <wp:extent cx="328341" cy="381598"/>
+                <wp:effectExtent l="19050" t="19050" r="14605" b="19050"/>
+                <wp:wrapNone/>
+                <wp:docPr id="272" name="Oval 272"/>
+                <wp:cNvGraphicFramePr/>
+                <a:graphic xmlns:a="http://schemas.openxmlformats.org/drawingml/2006/main">
+                  <a:graphicData uri="http://schemas.microsoft.com/office/word/2010/wordprocessingShape">
+                    <wps:wsp>
+                      <wps:cNvSpPr/>
+                      <wps:spPr>
+                        <a:xfrm rot="21390184">
+                          <a:off x="0" y="0"/>
+                          <a:ext cx="328341" cy="381598"/>
+                        </a:xfrm>
+                        <a:prstGeom prst="ellipse">
+                          <a:avLst/>
+                        </a:prstGeom>
+                        <a:solidFill>
+                          <a:srgbClr val="002060">
+                            <a:alpha val="16078"/>
+                          </a:srgbClr>
+                        </a:solidFill>
+                      </wps:spPr>
+                      <wps:style>
+                        <a:lnRef idx="2">
+                          <a:schemeClr val="accent1">
+                            <a:shade val="50000"/>
+                          </a:schemeClr>
+                        </a:lnRef>
+                        <a:fillRef idx="1">
+                          <a:schemeClr val="accent1"/>
+                        </a:fillRef>
+                        <a:effectRef idx="0">
+                          <a:schemeClr val="accent1"/>
+                        </a:effectRef>
+                        <a:fontRef idx="minor">
+                          <a:schemeClr val="lt1"/>
+                        </a:fontRef>
+                      </wps:style>
+                      <wps:txbx>
+                        <w:txbxContent>
+                          <w:p>
+                            <w:pPr>
+                              <w:jc w:val="center"/>
+                            </w:pPr>
+                            <w:r>
+                              <w:t>B</w:t>
+                            </w:r>
+                          </w:p>
+                        </w:txbxContent>
+                      </wps:txbx>
+                      <wps:bodyPr rot="0" spcFirstLastPara="0" vertOverflow="overflow" horzOverflow="overflow" vert="horz" wrap="square" lIns="91440" tIns="45720" rIns="91440" bIns="45720" numCol="1" spcCol="0" rtlCol="0" fromWordArt="0" anchor="ctr" anchorCtr="0" forceAA="0" compatLnSpc="1">
+                        <a:prstTxWarp prst="textNoShape">
+                          <a:avLst/>
+                        </a:prstTxWarp>
+                        <a:noAutofit/>
+                      </wps:bodyPr>
+                    </wps:wsp>
+                  </a:graphicData>
+                </a:graphic>
+                <wp14:sizeRelH relativeFrom="margin">
+                  <wp14:pctWidth>0</wp14:pctWidth>
+                </wp14:sizeRelH>
+                <wp14:sizeRelV relativeFrom="margin">
+                  <wp14:pctHeight>0</wp14:pctHeight>
+                </wp14:sizeRelV>
+              </wp:anchor>
+            </w:drawing>
+          </mc:Choice>
+          <mc:Fallback>
+            <w:pict>
+              <v:oval w14:anchorId="507D77E8" id="Oval 272" o:spid="_x0000_s1041" style="position:absolute;margin-left:5.25pt;margin-top:48.9pt;width:25.85pt;height:30.05pt;rotation:-229175fd;z-index:253960704;visibility:visible;mso-wrap-style:square;mso-width-percent:0;mso-height-percent:0;mso-wrap-distance-left:9pt;mso-wrap-distance-top:0;mso-wrap-distance-right:9pt;mso-wrap-distance-bottom:0;mso-position-horizontal:absolute;mso-position-horizontal-relative:text;mso-position-vertical:absolute;mso-position-vertical-relative:text;mso-width-percent:0;mso-height-percent:0;mso-width-relative:margin;mso-height-relative:margin;v-text-anchor:middle" o:gfxdata="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" fillcolor="#002060" strokecolor="#243f60 [1604]" strokeweight="2pt">
+                <v:fill opacity="10537f"/>
+                <v:textbox>
+                  <w:txbxContent>
+                    <w:p>
+                      <w:pPr>
+                        <w:jc w:val="center"/>
+                      </w:pPr>
+                      <w:r>
+                        <w:t>B</w:t>
+                      </w:r>
+                    </w:p>
+                  </w:txbxContent>
+                </v:textbox>
+              </v:oval>
+            </w:pict>
+          </mc:Fallback>
+        </mc:AlternateContent>
+      </w:r>
+      <w:r>
+        <mc:AlternateContent>
+          <mc:Choice Requires="wps">
+            <w:drawing>
+              <wp:anchor distT="0" distB="0" distL="114300" distR="114300" simplePos="0" relativeHeight="253961728" behindDoc="0" locked="0" layoutInCell="1" allowOverlap="1" wp14:anchorId="6708D326" wp14:editId="58995795">
+                <wp:simplePos x="0" y="0"/>
+                <wp:positionH relativeFrom="column">
+                  <wp:posOffset>155575</wp:posOffset>
+                </wp:positionH>
+                <wp:positionV relativeFrom="paragraph">
+                  <wp:posOffset>1345565</wp:posOffset>
+                </wp:positionV>
+                <wp:extent cx="325120" cy="392687"/>
+                <wp:effectExtent l="0" t="0" r="17780" b="26670"/>
+                <wp:wrapNone/>
+                <wp:docPr id="273" name="Oval 273"/>
+                <wp:cNvGraphicFramePr/>
+                <a:graphic xmlns:a="http://schemas.openxmlformats.org/drawingml/2006/main">
+                  <a:graphicData uri="http://schemas.microsoft.com/office/word/2010/wordprocessingShape">
+                    <wps:wsp>
+                      <wps:cNvSpPr/>
+                      <wps:spPr>
+                        <a:xfrm>
+                          <a:off x="0" y="0"/>
+                          <a:ext cx="325120" cy="392687"/>
+                        </a:xfrm>
+                        <a:prstGeom prst="ellipse">
+                          <a:avLst/>
+                        </a:prstGeom>
+                        <a:solidFill>
+                          <a:srgbClr val="002060">
+                            <a:alpha val="16078"/>
+                          </a:srgbClr>
+                        </a:solidFill>
+                      </wps:spPr>
+                      <wps:style>
+                        <a:lnRef idx="2">
+                          <a:schemeClr val="accent1">
+                            <a:shade val="50000"/>
+                          </a:schemeClr>
+                        </a:lnRef>
+                        <a:fillRef idx="1">
+                          <a:schemeClr val="accent1"/>
+                        </a:fillRef>
+                        <a:effectRef idx="0">
+                          <a:schemeClr val="accent1"/>
+                        </a:effectRef>
+                        <a:fontRef idx="minor">
+                          <a:schemeClr val="lt1"/>
+                        </a:fontRef>
+                      </wps:style>
+                      <wps:txbx>
+                        <w:txbxContent>
+                          <w:p>
+                            <w:pPr>
+                              <w:jc w:val="center"/>
+                            </w:pPr>
+                            <w:r>
+                              <w:t>C</w:t>
+                            </w:r>
+                          </w:p>
+                        </w:txbxContent>
+                      </wps:txbx>
+                      <wps:bodyPr rot="0" spcFirstLastPara="0" vertOverflow="overflow" horzOverflow="overflow" vert="horz" wrap="square" lIns="91440" tIns="45720" rIns="91440" bIns="45720" numCol="1" spcCol="0" rtlCol="0" fromWordArt="0" anchor="ctr" anchorCtr="0" forceAA="0" compatLnSpc="1">
+                        <a:prstTxWarp prst="textNoShape">
+                          <a:avLst/>
+                        </a:prstTxWarp>
+                        <a:noAutofit/>
+                      </wps:bodyPr>
+                    </wps:wsp>
+                  </a:graphicData>
+                </a:graphic>
+                <wp14:sizeRelV relativeFrom="margin">
+                  <wp14:pctHeight>0</wp14:pctHeight>
+                </wp14:sizeRelV>
+              </wp:anchor>
+            </w:drawing>
+          </mc:Choice>
+          <mc:Fallback>
+            <w:pict>
+              <v:oval w14:anchorId="6708D326" id="Oval 273" o:spid="_x0000_s1042" style="position:absolute;margin-left:12.25pt;margin-top:105.95pt;width:25.6pt;height:30.9pt;z-index:253961728;visibility:visible;mso-wrap-style:square;mso-height-percent:0;mso-wrap-distance-left:9pt;mso-wrap-distance-top:0;mso-wrap-distance-right:9pt;mso-wrap-distance-bottom:0;mso-position-horizontal:absolute;mso-position-horizontal-relative:text;mso-position-vertical:absolute;mso-position-vertical-relative:text;mso-height-percent:0;mso-height-relative:margin;v-text-anchor:middle" o:gfxdata="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" fillcolor="#002060" strokecolor="#243f60 [1604]" strokeweight="2pt">
+                <v:fill opacity="10537f"/>
+                <v:textbox>
+                  <w:txbxContent>
+                    <w:p>
+                      <w:pPr>
+                        <w:jc w:val="center"/>
+                      </w:pPr>
+                      <w:r>
+                        <w:t>C</w:t>
+                      </w:r>
+                    </w:p>
+                  </w:txbxContent>
+                </v:textbox>
+              </v:oval>
+            </w:pict>
+          </mc:Fallback>
+        </mc:AlternateContent>
+      </w:r>
+      <w:r>
+        <mc:AlternateContent>
+          <mc:Choice Requires="wps">
+            <w:drawing>
+              <wp:anchor distT="0" distB="0" distL="114300" distR="114300" simplePos="0" relativeHeight="253962752" behindDoc="0" locked="0" layoutInCell="1" allowOverlap="1" wp14:anchorId="60360D85" wp14:editId="14B194CA">
+                <wp:simplePos x="0" y="0"/>
+                <wp:positionH relativeFrom="margin">
+                  <wp:posOffset>318770</wp:posOffset>
+                </wp:positionH>
+                <wp:positionV relativeFrom="paragraph">
+                  <wp:posOffset>382905</wp:posOffset>
+                </wp:positionV>
+                <wp:extent cx="162217" cy="291566"/>
+                <wp:effectExtent l="19050" t="19050" r="28575" b="13335"/>
+                <wp:wrapNone/>
+                <wp:docPr id="274" name="Straight Connector 274"/>
+                <wp:cNvGraphicFramePr/>
+                <a:graphic xmlns:a="http://schemas.openxmlformats.org/drawingml/2006/main">
+                  <a:graphicData uri="http://schemas.microsoft.com/office/word/2010/wordprocessingShape">
+                    <wps:wsp>
+                      <wps:cNvCnPr/>
+                      <wps:spPr>
+                        <a:xfrm flipV="1">
+                          <a:off x="0" y="0"/>
+                          <a:ext cx="162217" cy="291566"/>
+                        </a:xfrm>
+                        <a:prstGeom prst="line">
+                          <a:avLst/>
+                        </a:prstGeom>
+                        <a:ln w="28575"/>
+                      </wps:spPr>
+                      <wps:style>
+                        <a:lnRef idx="1">
+                          <a:schemeClr val="accent1"/>
+                        </a:lnRef>
+                        <a:fillRef idx="0">
+                          <a:schemeClr val="accent1"/>
+                        </a:fillRef>
+                        <a:effectRef idx="0">
+                          <a:schemeClr val="accent1"/>
+                        </a:effectRef>
+                        <a:fontRef idx="minor">
+                          <a:schemeClr val="tx1"/>
+                        </a:fontRef>
+                      </wps:style>
+                      <wps:bodyPr/>
+                    </wps:wsp>
+                  </a:graphicData>
+                </a:graphic>
+                <wp14:sizeRelH relativeFrom="margin">
+                  <wp14:pctWidth>0</wp14:pctWidth>
+                </wp14:sizeRelH>
+                <wp14:sizeRelV relativeFrom="margin">
+                  <wp14:pctHeight>0</wp14:pctHeight>
+                </wp14:sizeRelV>
+              </wp:anchor>
+            </w:drawing>
+          </mc:Choice>
+          <mc:Fallback>
+            <w:pict>
+              <v:line w14:anchorId="61A6728C" id="Straight Connector 274" o:spid="_x0000_s1026" style="position:absolute;flip:y;z-index:253962752;visibility:visible;mso-wrap-style:square;mso-width-percent:0;mso-height-percent:0;mso-wrap-distance-left:9pt;mso-wrap-distance-top:0;mso-wrap-distance-right:9pt;mso-wrap-distance-bottom:0;mso-position-horizontal:absolute;mso-position-horizontal-relative:margin;mso-position-vertical:absolute;mso-position-vertical-relative:text;mso-width-percent:0;mso-height-percent:0;mso-width-relative:margin;mso-height-relative:margin" from="25.1pt,30.15pt" to="37.85pt,53.1pt" o:gfxdata="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" strokecolor="#4579b8 [3044]" strokeweight="2.25pt">
+                <w10:wrap anchorx="margin"/>
+              </v:line>
+            </w:pict>
+          </mc:Fallback>
+        </mc:AlternateContent>
+      </w:r>
+    </w:p>
+    <w:p/>
+    <w:p>
+      <w:r>
+        <mc:AlternateContent>
+          <mc:Choice Requires="wps">
+            <w:drawing>
+              <wp:anchor distT="45720" distB="45720" distL="114300" distR="114300" simplePos="0" relativeHeight="253966848" behindDoc="0" locked="0" layoutInCell="1" allowOverlap="1" wp14:anchorId="7295950D" wp14:editId="6F840DDA">
+                <wp:simplePos x="0" y="0"/>
+                <wp:positionH relativeFrom="column">
+                  <wp:posOffset>1675644</wp:posOffset>
+                </wp:positionH>
+                <wp:positionV relativeFrom="paragraph">
+                  <wp:posOffset>127491</wp:posOffset>
+                </wp:positionV>
+                <wp:extent cx="218440" cy="229235"/>
+                <wp:effectExtent l="0" t="0" r="0" b="0"/>
+                <wp:wrapSquare wrapText="bothSides"/>
+                <wp:docPr id="278" name="Text Box 2"/>
+                <wp:cNvGraphicFramePr>
+                  <a:graphicFrameLocks xmlns:a="http://schemas.openxmlformats.org/drawingml/2006/main"/>
+                </wp:cNvGraphicFramePr>
+                <a:graphic xmlns:a="http://schemas.openxmlformats.org/drawingml/2006/main">
+                  <a:graphicData uri="http://schemas.microsoft.com/office/word/2010/wordprocessingShape">
+                    <wps:wsp>
+                      <wps:cNvSpPr txBox="1">
+                        <a:spLocks noChangeArrowheads="1"/>
+                      </wps:cNvSpPr>
+                      <wps:spPr bwMode="auto">
+                        <a:xfrm>
+                          <a:off x="0" y="0"/>
+                          <a:ext cx="218440" cy="229235"/>
+                        </a:xfrm>
+                        <a:prstGeom prst="rect">
+                          <a:avLst/>
+                        </a:prstGeom>
+                        <a:solidFill>
+                          <a:srgbClr val="FFFFFF"/>
+                        </a:solidFill>
+                        <a:ln w="9525">
+                          <a:noFill/>
+                          <a:miter lim="800000"/>
+                          <a:headEnd/>
+                          <a:tailEnd/>
+                        </a:ln>
+                      </wps:spPr>
+                      <wps:txbx>
+                        <w:txbxContent>
+                          <w:p>
+                            <w:r>
+                              <w:t>2</w:t>
+                            </w:r>
+                          </w:p>
+                        </w:txbxContent>
+                      </wps:txbx>
+                      <wps:bodyPr rot="0" vert="horz" wrap="square" lIns="91440" tIns="45720" rIns="91440" bIns="45720" anchor="t" anchorCtr="0">
+                        <a:noAutofit/>
+                      </wps:bodyPr>
+                    </wps:wsp>
+                  </a:graphicData>
+                </a:graphic>
+                <wp14:sizeRelH relativeFrom="margin">
+                  <wp14:pctWidth>0</wp14:pctWidth>
+                </wp14:sizeRelH>
+                <wp14:sizeRelV relativeFrom="margin">
+                  <wp14:pctHeight>0</wp14:pctHeight>
+                </wp14:sizeRelV>
+              </wp:anchor>
+            </w:drawing>
+          </mc:Choice>
+          <mc:Fallback>
+            <w:pict>
+              <v:shape w14:anchorId="7295950D" id="_x0000_s1043" type="#_x0000_t202" style="position:absolute;margin-left:131.95pt;margin-top:10.05pt;width:17.2pt;height:18.05pt;z-index:253966848;visibility:visible;mso-wrap-style:square;mso-width-percent:0;mso-height-percent:0;mso-wrap-distance-left:9pt;mso-wrap-distance-top:3.6pt;mso-wrap-distance-right:9pt;mso-wrap-distance-bottom:3.6pt;mso-position-horizontal:absolute;mso-position-horizontal-relative:text;mso-position-vertical:absolute;mso-position-vertical-relative:text;mso-width-percent:0;mso-height-percent:0;mso-width-relative:margin;mso-height-relative:margin;v-text-anchor:top" o:gfxdata="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" stroked="f">
+                <v:textbox>
+                  <w:txbxContent>
+                    <w:p>
+                      <w:r>
+                        <w:t>2</w:t>
+                      </w:r>
+                    </w:p>
+                  </w:txbxContent>
+                </v:textbox>
+                <w10:wrap type="square"/>
+              </v:shape>
+            </w:pict>
+          </mc:Fallback>
+        </mc:AlternateContent>
+      </w:r>
+    </w:p>
+    <w:p>
+      <w:r>
+        <mc:AlternateContent>
+          <mc:Choice Requires="wps">
+            <w:drawing>
+              <wp:anchor distT="0" distB="0" distL="114300" distR="114300" simplePos="0" relativeHeight="253959680" behindDoc="0" locked="0" layoutInCell="1" allowOverlap="1" wp14:anchorId="34F6DD6E" wp14:editId="7D9982B3">
+                <wp:simplePos x="0" y="0"/>
+                <wp:positionH relativeFrom="column">
+                  <wp:posOffset>135816</wp:posOffset>
+                </wp:positionH>
+                <wp:positionV relativeFrom="paragraph">
+                  <wp:posOffset>120917</wp:posOffset>
+                </wp:positionV>
+                <wp:extent cx="310238" cy="170355"/>
+                <wp:effectExtent l="0" t="25400" r="0" b="45720"/>
+                <wp:wrapNone/>
+                <wp:docPr id="271" name="Straight Connector 271"/>
+                <wp:cNvGraphicFramePr/>
+                <a:graphic xmlns:a="http://schemas.openxmlformats.org/drawingml/2006/main">
+                  <a:graphicData uri="http://schemas.microsoft.com/office/word/2010/wordprocessingShape">
+                    <wps:wsp>
+                      <wps:cNvCnPr/>
+                      <wps:spPr>
+                        <a:xfrm rot="3473104">
+                          <a:off x="0" y="0"/>
+                          <a:ext cx="310238" cy="170355"/>
+                        </a:xfrm>
+                        <a:prstGeom prst="line">
+                          <a:avLst/>
+                        </a:prstGeom>
+                        <a:ln w="28575"/>
+                      </wps:spPr>
+                      <wps:style>
+                        <a:lnRef idx="1">
+                          <a:schemeClr val="accent1"/>
+                        </a:lnRef>
+                        <a:fillRef idx="0">
+                          <a:schemeClr val="accent1"/>
+                        </a:fillRef>
+                        <a:effectRef idx="0">
+                          <a:schemeClr val="accent1"/>
+                        </a:effectRef>
+                        <a:fontRef idx="minor">
+                          <a:schemeClr val="tx1"/>
+                        </a:fontRef>
+                      </wps:style>
+                      <wps:bodyPr/>
+                    </wps:wsp>
+                  </a:graphicData>
+                </a:graphic>
+                <wp14:sizeRelH relativeFrom="margin">
+                  <wp14:pctWidth>0</wp14:pctWidth>
+                </wp14:sizeRelH>
+                <wp14:sizeRelV relativeFrom="margin">
+                  <wp14:pctHeight>0</wp14:pctHeight>
+                </wp14:sizeRelV>
+              </wp:anchor>
+            </w:drawing>
+          </mc:Choice>
+          <mc:Fallback>
+            <w:pict>
+              <v:line w14:anchorId="5623AF59" id="Straight Connector 271" o:spid="_x0000_s1026" style="position:absolute;rotation:3793556fd;z-index:253959680;visibility:visible;mso-wrap-style:square;mso-width-percent:0;mso-height-percent:0;mso-wrap-distance-left:9pt;mso-wrap-distance-top:0;mso-wrap-distance-right:9pt;mso-wrap-distance-bottom:0;mso-position-horizontal:absolute;mso-position-horizontal-relative:text;mso-position-vertical:absolute;mso-position-vertical-relative:text;mso-width-percent:0;mso-height-percent:0;mso-width-relative:margin;mso-height-relative:margin" from="10.7pt,9.5pt" to="35.15pt,22.9pt" o:gfxdata="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" strokecolor="#4579b8 [3044]" strokeweight="2.25pt"/>
+            </w:pict>
+          </mc:Fallback>
+        </mc:AlternateContent>
+      </w:r>
+      <w:r>
+        <mc:AlternateContent>
+          <mc:Choice Requires="wps">
+            <w:drawing>
+              <wp:anchor distT="45720" distB="45720" distL="114300" distR="114300" simplePos="0" relativeHeight="253965824" behindDoc="0" locked="0" layoutInCell="1" allowOverlap="1" wp14:anchorId="2D083085" wp14:editId="2E3A29EC">
+                <wp:simplePos x="0" y="0"/>
+                <wp:positionH relativeFrom="column">
+                  <wp:posOffset>869521</wp:posOffset>
+                </wp:positionH>
+                <wp:positionV relativeFrom="paragraph">
+                  <wp:posOffset>187193</wp:posOffset>
+                </wp:positionV>
+                <wp:extent cx="246832" cy="246831"/>
+                <wp:effectExtent l="0" t="0" r="1270" b="1270"/>
+                <wp:wrapSquare wrapText="bothSides"/>
+                <wp:docPr id="277" name="Text Box 2"/>
+                <wp:cNvGraphicFramePr>
+                  <a:graphicFrameLocks xmlns:a="http://schemas.openxmlformats.org/drawingml/2006/main"/>
+                </wp:cNvGraphicFramePr>
+                <a:graphic xmlns:a="http://schemas.openxmlformats.org/drawingml/2006/main">
+                  <a:graphicData uri="http://schemas.microsoft.com/office/word/2010/wordprocessingShape">
+                    <wps:wsp>
+                      <wps:cNvSpPr txBox="1">
+                        <a:spLocks noChangeArrowheads="1"/>
+                      </wps:cNvSpPr>
+                      <wps:spPr bwMode="auto">
+                        <a:xfrm>
+                          <a:off x="0" y="0"/>
+                          <a:ext cx="246832" cy="246831"/>
+                        </a:xfrm>
+                        <a:prstGeom prst="rect">
+                          <a:avLst/>
+                        </a:prstGeom>
+                        <a:solidFill>
+                          <a:srgbClr val="FFFFFF"/>
+                        </a:solidFill>
+                        <a:ln w="9525">
+                          <a:noFill/>
+                          <a:miter lim="800000"/>
+                          <a:headEnd/>
+                          <a:tailEnd/>
+                        </a:ln>
+                      </wps:spPr>
+                      <wps:txbx>
+                        <w:txbxContent>
+                          <w:p>
+                            <w:r>
+                              <w:t>2</w:t>
+                            </w:r>
+                          </w:p>
+                        </w:txbxContent>
+                      </wps:txbx>
+                      <wps:bodyPr rot="0" vert="horz" wrap="square" lIns="91440" tIns="45720" rIns="91440" bIns="45720" anchor="t" anchorCtr="0">
+                        <a:noAutofit/>
+                      </wps:bodyPr>
+                    </wps:wsp>
+                  </a:graphicData>
+                </a:graphic>
+                <wp14:sizeRelH relativeFrom="margin">
+                  <wp14:pctWidth>0</wp14:pctWidth>
+                </wp14:sizeRelH>
+                <wp14:sizeRelV relativeFrom="margin">
+                  <wp14:pctHeight>0</wp14:pctHeight>
+                </wp14:sizeRelV>
+              </wp:anchor>
+            </w:drawing>
+          </mc:Choice>
+          <mc:Fallback>
+            <w:pict>
+              <v:shape w14:anchorId="2D083085" id="_x0000_s1044" type="#_x0000_t202" style="position:absolute;margin-left:68.45pt;margin-top:14.75pt;width:19.45pt;height:19.45pt;z-index:253965824;visibility:visible;mso-wrap-style:square;mso-width-percent:0;mso-height-percent:0;mso-wrap-distance-left:9pt;mso-wrap-distance-top:3.6pt;mso-wrap-distance-right:9pt;mso-wrap-distance-bottom:3.6pt;mso-position-horizontal:absolute;mso-position-horizontal-relative:text;mso-position-vertical:absolute;mso-position-vertical-relative:text;mso-width-percent:0;mso-height-percent:0;mso-width-relative:margin;mso-height-relative:margin;v-text-anchor:top" o:gfxdata="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" stroked="f">
+                <v:textbox>
+                  <w:txbxContent>
+                    <w:p>
+                      <w:r>
+                        <w:t>2</w:t>
+                      </w:r>
+                    </w:p>
+                  </w:txbxContent>
+                </v:textbox>
+                <w10:wrap type="square"/>
+              </v:shape>
+            </w:pict>
+          </mc:Fallback>
+        </mc:AlternateContent>
+      </w:r>
+      <w:r>
+        <mc:AlternateContent>
+          <mc:Choice Requires="wps">
+            <w:drawing>
+              <wp:anchor distT="45720" distB="45720" distL="114300" distR="114300" simplePos="0" relativeHeight="253964800" behindDoc="0" locked="0" layoutInCell="1" allowOverlap="1" wp14:anchorId="58A8CA6A" wp14:editId="5E6A1DD2">
+                <wp:simplePos x="0" y="0"/>
+                <wp:positionH relativeFrom="margin">
+                  <wp:align>left</wp:align>
+                </wp:positionH>
+                <wp:positionV relativeFrom="paragraph">
+                  <wp:posOffset>109633</wp:posOffset>
+                </wp:positionV>
+                <wp:extent cx="218440" cy="229235"/>
+                <wp:effectExtent l="0" t="0" r="0" b="0"/>
+                <wp:wrapSquare wrapText="bothSides"/>
+                <wp:docPr id="276" name="Text Box 2"/>
+                <wp:cNvGraphicFramePr>
+                  <a:graphicFrameLocks xmlns:a="http://schemas.openxmlformats.org/drawingml/2006/main"/>
+                </wp:cNvGraphicFramePr>
+                <a:graphic xmlns:a="http://schemas.openxmlformats.org/drawingml/2006/main">
+                  <a:graphicData uri="http://schemas.microsoft.com/office/word/2010/wordprocessingShape">
+                    <wps:wsp>
+                      <wps:cNvSpPr txBox="1">
+                        <a:spLocks noChangeArrowheads="1"/>
+                      </wps:cNvSpPr>
+                      <wps:spPr bwMode="auto">
+                        <a:xfrm>
+                          <a:off x="0" y="0"/>
+                          <a:ext cx="218440" cy="229235"/>
+                        </a:xfrm>
+                        <a:prstGeom prst="rect">
+                          <a:avLst/>
+                        </a:prstGeom>
+                        <a:solidFill>
+                          <a:srgbClr val="FFFFFF"/>
+                        </a:solidFill>
+                        <a:ln w="9525">
+                          <a:noFill/>
+                          <a:miter lim="800000"/>
+                          <a:headEnd/>
+                          <a:tailEnd/>
+                        </a:ln>
+                      </wps:spPr>
+                      <wps:txbx>
+                        <w:txbxContent>
+                          <w:p>
+                            <w:r>
+                              <w:t>2</w:t>
+                            </w:r>
+                          </w:p>
+                        </w:txbxContent>
+                      </wps:txbx>
+                      <wps:bodyPr rot="0" vert="horz" wrap="square" lIns="91440" tIns="45720" rIns="91440" bIns="45720" anchor="t" anchorCtr="0">
+                        <a:noAutofit/>
+                      </wps:bodyPr>
+                    </wps:wsp>
+                  </a:graphicData>
+                </a:graphic>
+                <wp14:sizeRelH relativeFrom="margin">
+                  <wp14:pctWidth>0</wp14:pctWidth>
+                </wp14:sizeRelH>
+                <wp14:sizeRelV relativeFrom="margin">
+                  <wp14:pctHeight>0</wp14:pctHeight>
+                </wp14:sizeRelV>
+              </wp:anchor>
+            </w:drawing>
+          </mc:Choice>
+          <mc:Fallback>
+            <w:pict>
+              <v:shape w14:anchorId="58A8CA6A" id="_x0000_s1045" type="#_x0000_t202" style="position:absolute;margin-left:0;margin-top:8.65pt;width:17.2pt;height:18.05pt;z-index:253964800;visibility:visible;mso-wrap-style:square;mso-width-percent:0;mso-height-percent:0;mso-wrap-distance-left:9pt;mso-wrap-distance-top:3.6pt;mso-wrap-distance-right:9pt;mso-wrap-distance-bottom:3.6pt;mso-position-horizontal:left;mso-position-horizontal-relative:margin;mso-position-vertical:absolute;mso-position-vertical-relative:text;mso-width-percent:0;mso-height-percent:0;mso-width-relative:margin;mso-height-relative:margin;v-text-anchor:top" o:gfxdata="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" stroked="f">
+                <v:textbox>
+                  <w:txbxContent>
+                    <w:p>
+                      <w:r>
+                        <w:t>2</w:t>
+                      </w:r>
+                    </w:p>
+                  </w:txbxContent>
+                </v:textbox>
+                <w10:wrap type="square" anchorx="margin"/>
+              </v:shape>
+            </w:pict>
+          </mc:Fallback>
+        </mc:AlternateContent>
+      </w:r>
     </w:p>
     <w:p>
       <w:pPr>
@@ -6004,57 +8382,11 @@
         <w:rPr>
           <w:noProof/>
         </w:rPr>
-        <w:t>3</w:t>
-      </w:r>
-      <w:r>
-        <w:rPr>
-          <w:noProof/>
-        </w:rPr>
-        <w:t xml:space="preserve">. </w:t>
-      </w:r>
-      <w:r>
-        <w:rPr>
-          <w:i/>
-          <w:noProof/>
-          <w:sz w:val="20"/>
-        </w:rPr>
-        <w:t>(</w:t>
-      </w:r>
-      <w:r>
-        <w:rPr>
-          <w:i/>
-          <w:noProof/>
-          <w:sz w:val="20"/>
-        </w:rPr>
-        <w:t>4</w:t>
-      </w:r>
-      <w:r>
-        <w:rPr>
-          <w:i/>
-          <w:noProof/>
-          <w:sz w:val="20"/>
-        </w:rPr>
-        <w:t xml:space="preserve"> points</w:t>
-      </w:r>
-      <w:r>
-        <w:rPr>
-          <w:i/>
-          <w:noProof/>
-        </w:rPr>
-        <w:t>)</w:t>
-      </w:r>
-      <w:r>
-        <w:rPr>
-          <w:noProof/>
-        </w:rPr>
-        <w:t xml:space="preserve"> </w:t>
-      </w:r>
-      <w:r>
-        <w:rPr>
-          <w:noProof/>
-        </w:rPr>
-        <w:t xml:space="preserve">In the bottleneck-path problem, you are given a graph G with edge weights, two vertices s and t and a particular weight W; your goal is to find a path from s to t in which every edge has at least weight W. </w:t>
-      </w:r>
+        <w:lastRenderedPageBreak/>
+        <w:t xml:space="preserve">Now, the shortest path from S to E travels along vertices S, E. Therefore, it is possible for the shortest paths to change when each edge increases by 1. </w:t>
+      </w:r>
+      <w:bookmarkStart w:id="0" w:name="_GoBack"/>
+      <w:bookmarkEnd w:id="0"/>
     </w:p>
     <w:p>
       <w:pPr>
@@ -6066,13 +8398,56 @@
         <w:rPr>
           <w:noProof/>
         </w:rPr>
-        <w:t xml:space="preserve">(a) </w:t>
+        <w:t>3</w:t>
       </w:r>
       <w:r>
         <w:rPr>
           <w:noProof/>
         </w:rPr>
-        <w:t xml:space="preserve">Describe an efficient algorithm to solve this problem.  </w:t>
+        <w:t xml:space="preserve">. </w:t>
+      </w:r>
+      <w:r>
+        <w:rPr>
+          <w:i/>
+          <w:noProof/>
+          <w:sz w:val="20"/>
+        </w:rPr>
+        <w:t>(</w:t>
+      </w:r>
+      <w:r>
+        <w:rPr>
+          <w:i/>
+          <w:noProof/>
+          <w:sz w:val="20"/>
+        </w:rPr>
+        <w:t>4</w:t>
+      </w:r>
+      <w:r>
+        <w:rPr>
+          <w:i/>
+          <w:noProof/>
+          <w:sz w:val="20"/>
+        </w:rPr>
+        <w:t xml:space="preserve"> points</w:t>
+      </w:r>
+      <w:r>
+        <w:rPr>
+          <w:i/>
+          <w:noProof/>
+        </w:rPr>
+        <w:t>)</w:t>
+      </w:r>
+      <w:r>
+        <w:rPr>
+          <w:noProof/>
+        </w:rPr>
+        <w:t xml:space="preserve"> </w:t>
+      </w:r>
+      <w:r>
+        <w:rPr>
+          <w:noProof/>
+        </w:rPr>
+        <w:t xml:space="preserve">In the bottleneck-path problem, you are given a graph G with edge weights, two vertices s and t and a particular weight W; your goal is to find a path from s to t in which every edge has at least weight W. </w:t>
       </w:r>
     </w:p>
     <w:p>
@@ -6085,6 +8460,50 @@
         <w:rPr>
           <w:noProof/>
         </w:rPr>
+        <w:t xml:space="preserve">(a) </w:t>
+      </w:r>
+      <w:r>
+        <w:rPr>
+          <w:noProof/>
+        </w:rPr>
+        <w:t xml:space="preserve">Describe an efficient algorithm to solve this problem.  </w:t>
+      </w:r>
+    </w:p>
+    <w:p>
+      <w:pPr>
+        <w:rPr>
+          <w:noProof/>
+        </w:rPr>
+      </w:pPr>
+      <w:r>
+        <w:rPr>
+          <w:noProof/>
+        </w:rPr>
+        <w:t>We can gaurrentee every edge is at least weight W b</w:t>
+      </w:r>
+      <w:r>
+        <w:rPr>
+          <w:noProof/>
+        </w:rPr>
+        <w:t xml:space="preserve">y checking </w:t>
+      </w:r>
+      <w:r>
+        <w:rPr>
+          <w:noProof/>
+        </w:rPr>
+        <w:t xml:space="preserve">the weight of each path and not including paths that are less than W. From each vertex, we check to see if the adjacent vertices are t and if the path is at least W. If not, we add each adjacent vertex with an edge of at least W to a queue. Then we repeat the process from the top vertex in the queue until we reach s. </w:t>
+      </w:r>
+    </w:p>
+    <w:p>
+      <w:pPr>
+        <w:rPr>
+          <w:noProof/>
+        </w:rPr>
+      </w:pPr>
+      <w:r>
+        <w:rPr>
+          <w:noProof/>
+        </w:rPr>
         <w:t>(b)</w:t>
       </w:r>
       <w:r>
@@ -6114,14 +8533,36 @@
     </w:p>
     <w:p>
       <w:r>
-        <w:lastRenderedPageBreak/>
-        <w:br w:type="page"/>
+        <w:t xml:space="preserve">This is the same as a breadth first search, however we are not going down paths that are &lt; W. Therefore, running time would be </w:t>
       </w:r>
     </w:p>
     <w:p>
       <w:proofErr w:type="gramStart"/>
       <w:r>
-        <w:lastRenderedPageBreak/>
+        <w:rPr>
+          <w:rFonts w:ascii="Arial" w:hAnsi="Arial" w:cs="Arial"/>
+          <w:color w:val="545454"/>
+          <w:shd w:val="clear" w:color="auto" w:fill="FFFFFF"/>
+        </w:rPr>
+        <w:t>Θ</w:t>
+      </w:r>
+      <w:r>
+        <w:t>(</w:t>
+      </w:r>
+      <w:proofErr w:type="gramEnd"/>
+      <w:r>
+        <w:t xml:space="preserve">V + E) </w:t>
+      </w:r>
+    </w:p>
+    <w:p>
+      <w:r>
+        <w:t>where V is the number of vertices and E is the number of edges.</w:t>
+      </w:r>
+    </w:p>
+    <w:p/>
+    <w:p>
+      <w:proofErr w:type="gramStart"/>
+      <w:r>
         <w:t>4</w:t>
       </w:r>
       <w:r>
@@ -6489,6 +8930,7 @@
     </w:p>
     <w:p>
       <w:r>
+        <w:lastRenderedPageBreak/>
         <w:t>(c)</w:t>
       </w:r>
       <w:r>
@@ -7994,7 +10436,7 @@
 </file>
 
 <file path=customXml/itemProps1.xml><?xml version="1.0" encoding="utf-8"?>
-<ds:datastoreItem xmlns:ds="http://schemas.openxmlformats.org/officeDocument/2006/customXml" ds:itemID="{F6576851-B3E8-4F3E-8082-4E48114BE967}">
+<ds:datastoreItem xmlns:ds="http://schemas.openxmlformats.org/officeDocument/2006/customXml" ds:itemID="{E73FC927-379F-472B-8B6D-F05BEFD4DE69}">
   <ds:schemaRefs>
     <ds:schemaRef ds:uri="http://schemas.openxmlformats.org/officeDocument/2006/bibliography"/>
   </ds:schemaRefs>

</xml_diff>

<commit_message>
Finished q4 on hw5
</commit_message>
<xml_diff>
--- a/wk6/CS325HW5FA17-400.docx
+++ b/wk6/CS325HW5FA17-400.docx
@@ -158,7 +158,7 @@
           </mc:Choice>
           <mc:Fallback>
             <w:pict>
-              <v:oval w14:anchorId="7918CD75" id="Oval 29" o:spid="_x0000_s1026" style="position:absolute;margin-left:68.95pt;margin-top:55.9pt;width:25.6pt;height:26.05pt;z-index:251674624;visibility:visible;mso-wrap-style:square;mso-wrap-distance-left:9pt;mso-wrap-distance-top:0;mso-wrap-distance-right:9pt;mso-wrap-distance-bottom:0;mso-position-horizontal:absolute;mso-position-horizontal-relative:text;mso-position-vertical:absolute;mso-position-vertical-relative:text;v-text-anchor:middle" o:gfxdata="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" fillcolor="#002060" strokecolor="#243f60 [1604]" strokeweight="2pt">
+              <v:oval w14:anchorId="34C68F21" id="Oval 29" o:spid="_x0000_s1026" style="position:absolute;margin-left:68.95pt;margin-top:55.9pt;width:25.6pt;height:26.05pt;z-index:251674624;visibility:visible;mso-wrap-style:square;mso-wrap-distance-left:9pt;mso-wrap-distance-top:0;mso-wrap-distance-right:9pt;mso-wrap-distance-bottom:0;mso-position-horizontal:absolute;mso-position-horizontal-relative:text;mso-position-vertical:absolute;mso-position-vertical-relative:text;v-text-anchor:middle" o:gfxdata="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" fillcolor="#002060" strokecolor="#243f60 [1604]" strokeweight="2pt">
                 <v:fill opacity="10537f"/>
               </v:oval>
             </w:pict>
@@ -230,7 +230,7 @@
           </mc:Choice>
           <mc:Fallback>
             <w:pict>
-              <v:oval w14:anchorId="55967C78" id="Oval 26" o:spid="_x0000_s1026" style="position:absolute;margin-left:246.05pt;margin-top:154.65pt;width:25.6pt;height:26.05pt;z-index:250448384;visibility:visible;mso-wrap-style:square;mso-wrap-distance-left:9pt;mso-wrap-distance-top:0;mso-wrap-distance-right:9pt;mso-wrap-distance-bottom:0;mso-position-horizontal:absolute;mso-position-horizontal-relative:text;mso-position-vertical:absolute;mso-position-vertical-relative:text;v-text-anchor:middle" o:gfxdata="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" fillcolor="#002060" strokecolor="#243f60 [1604]" strokeweight="2pt">
+              <v:oval w14:anchorId="3B1073EF" id="Oval 26" o:spid="_x0000_s1026" style="position:absolute;margin-left:246.05pt;margin-top:154.65pt;width:25.6pt;height:26.05pt;z-index:250448384;visibility:visible;mso-wrap-style:square;mso-wrap-distance-left:9pt;mso-wrap-distance-top:0;mso-wrap-distance-right:9pt;mso-wrap-distance-bottom:0;mso-position-horizontal:absolute;mso-position-horizontal-relative:text;mso-position-vertical:absolute;mso-position-vertical-relative:text;v-text-anchor:middle" o:gfxdata="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" fillcolor="#002060" strokecolor="#243f60 [1604]" strokeweight="2pt">
                 <v:fill opacity="10537f"/>
               </v:oval>
             </w:pict>
@@ -305,7 +305,7 @@
           </mc:Choice>
           <mc:Fallback>
             <w:pict>
-              <v:oval w14:anchorId="6BEC9427" id="Oval 23" o:spid="_x0000_s1026" style="position:absolute;margin-left:288.35pt;margin-top:57.55pt;width:25.6pt;height:26.05pt;z-index:249904640;visibility:visible;mso-wrap-style:square;mso-wrap-distance-left:9pt;mso-wrap-distance-top:0;mso-wrap-distance-right:9pt;mso-wrap-distance-bottom:0;mso-position-horizontal:absolute;mso-position-horizontal-relative:text;mso-position-vertical:absolute;mso-position-vertical-relative:text;v-text-anchor:middle" o:gfxdata="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" fillcolor="#002060" strokecolor="#243f60 [1604]" strokeweight="2pt">
+              <v:oval w14:anchorId="336A8407" id="Oval 23" o:spid="_x0000_s1026" style="position:absolute;margin-left:288.35pt;margin-top:57.55pt;width:25.6pt;height:26.05pt;z-index:249904640;visibility:visible;mso-wrap-style:square;mso-wrap-distance-left:9pt;mso-wrap-distance-top:0;mso-wrap-distance-right:9pt;mso-wrap-distance-bottom:0;mso-position-horizontal:absolute;mso-position-horizontal-relative:text;mso-position-vertical:absolute;mso-position-vertical-relative:text;v-text-anchor:middle" o:gfxdata="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" fillcolor="#002060" strokecolor="#243f60 [1604]" strokeweight="2pt">
                 <v:fill opacity="10537f"/>
               </v:oval>
             </w:pict>
@@ -423,7 +423,7 @@
           </mc:Choice>
           <mc:Fallback>
             <w:pict>
-              <v:line w14:anchorId="5CAE4604" id="Straight Connector 7" o:spid="_x0000_s1026" style="position:absolute;flip:x;z-index:249350656;visibility:visible;mso-wrap-style:square;mso-wrap-distance-left:9pt;mso-wrap-distance-top:0;mso-wrap-distance-right:9pt;mso-wrap-distance-bottom:0;mso-position-horizontal:absolute;mso-position-horizontal-relative:text;mso-position-vertical:absolute;mso-position-vertical-relative:text" from="265pt,84.1pt" to="297.4pt,153.7pt" o:gfxdata="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" strokecolor="#4579b8 [3044]" strokeweight="2.25pt"/>
+              <v:line w14:anchorId="41136138" id="Straight Connector 7" o:spid="_x0000_s1026" style="position:absolute;flip:x;z-index:249350656;visibility:visible;mso-wrap-style:square;mso-wrap-distance-left:9pt;mso-wrap-distance-top:0;mso-wrap-distance-right:9pt;mso-wrap-distance-bottom:0;mso-position-horizontal:absolute;mso-position-horizontal-relative:text;mso-position-vertical:absolute;mso-position-vertical-relative:text" from="265pt,84.1pt" to="297.4pt,153.7pt" o:gfxdata="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" strokecolor="#4579b8 [3044]" strokeweight="2.25pt"/>
             </w:pict>
           </mc:Fallback>
         </mc:AlternateContent>
@@ -786,7 +786,7 @@
           </mc:Choice>
           <mc:Fallback>
             <w:pict>
-              <v:group w14:anchorId="11532F35" id="Group 45" o:spid="_x0000_s1026" style="position:absolute;margin-left:243.4pt;margin-top:3.2pt;width:183.05pt;height:191.25pt;z-index:250752512" coordsize="23247,24288" o:gfxdata="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">
+              <v:group w14:anchorId="3C39F14E" id="Group 45" o:spid="_x0000_s1026" style="position:absolute;margin-left:243.4pt;margin-top:3.2pt;width:183.05pt;height:191.25pt;z-index:250752512" coordsize="23247,24288" o:gfxdata="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">
                 <v:shapetype id="_x0000_t75" coordsize="21600,21600" o:spt="75" o:preferrelative="t" path="m@4@5l@4@11@9@11@9@5xe" filled="f" stroked="f">
                   <v:stroke joinstyle="miter"/>
                   <v:formulas>
@@ -948,7 +948,7 @@
           </mc:Choice>
           <mc:Fallback>
             <w:pict>
-              <v:oval w14:anchorId="1ABD469A" id="Oval 25" o:spid="_x0000_s1026" style="position:absolute;margin-left:51.2pt;margin-top:5.1pt;width:25.6pt;height:26.05pt;z-index:250373632;visibility:visible;mso-wrap-style:square;mso-wrap-distance-left:9pt;mso-wrap-distance-top:0;mso-wrap-distance-right:9pt;mso-wrap-distance-bottom:0;mso-position-horizontal:absolute;mso-position-horizontal-relative:text;mso-position-vertical:absolute;mso-position-vertical-relative:text;v-text-anchor:middle" o:gfxdata="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" fillcolor="#002060" strokecolor="#243f60 [1604]" strokeweight="2pt">
+              <v:oval w14:anchorId="45EB1B20" id="Oval 25" o:spid="_x0000_s1026" style="position:absolute;margin-left:51.2pt;margin-top:5.1pt;width:25.6pt;height:26.05pt;z-index:250373632;visibility:visible;mso-wrap-style:square;mso-wrap-distance-left:9pt;mso-wrap-distance-top:0;mso-wrap-distance-right:9pt;mso-wrap-distance-bottom:0;mso-position-horizontal:absolute;mso-position-horizontal-relative:text;mso-position-vertical:absolute;mso-position-vertical-relative:text;v-text-anchor:middle" o:gfxdata="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" fillcolor="#002060" strokecolor="#243f60 [1604]" strokeweight="2pt">
                 <v:fill opacity="10537f"/>
               </v:oval>
             </w:pict>
@@ -1011,7 +1011,7 @@
           </mc:Choice>
           <mc:Fallback>
             <w:pict>
-              <v:line w14:anchorId="16D23AFE" id="Straight Connector 24" o:spid="_x0000_s1026" style="position:absolute;flip:x;z-index:250173952;visibility:visible;mso-wrap-style:square;mso-wrap-distance-left:9pt;mso-wrap-distance-top:0;mso-wrap-distance-right:9pt;mso-wrap-distance-bottom:0;mso-position-horizontal:absolute;mso-position-horizontal-relative:text;mso-position-vertical:absolute;mso-position-vertical-relative:text" from="27.85pt,7.7pt" to="60.25pt,77.3pt" o:gfxdata="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" strokecolor="#4579b8 [3044]" strokeweight="2.25pt"/>
+              <v:line w14:anchorId="41B73ACA" id="Straight Connector 24" o:spid="_x0000_s1026" style="position:absolute;flip:x;z-index:250173952;visibility:visible;mso-wrap-style:square;mso-wrap-distance-left:9pt;mso-wrap-distance-top:0;mso-wrap-distance-right:9pt;mso-wrap-distance-bottom:0;mso-position-horizontal:absolute;mso-position-horizontal-relative:text;mso-position-vertical:absolute;mso-position-vertical-relative:text" from="27.85pt,7.7pt" to="60.25pt,77.3pt" o:gfxdata="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" strokecolor="#4579b8 [3044]" strokeweight="2.25pt"/>
             </w:pict>
           </mc:Fallback>
         </mc:AlternateContent>
@@ -1076,7 +1076,7 @@
           </mc:Choice>
           <mc:Fallback>
             <w:pict>
-              <v:line w14:anchorId="3B871CDF" id="Straight Connector 22" o:spid="_x0000_s1026" style="position:absolute;z-index:249601536;visibility:visible;mso-wrap-style:square;mso-width-percent:0;mso-height-percent:0;mso-wrap-distance-left:9pt;mso-wrap-distance-top:0;mso-wrap-distance-right:9pt;mso-wrap-distance-bottom:0;mso-position-horizontal:absolute;mso-position-horizontal-relative:text;mso-position-vertical:absolute;mso-position-vertical-relative:text;mso-width-percent:0;mso-height-percent:0;mso-width-relative:margin;mso-height-relative:margin" from="73.75pt,2.9pt" to="109.55pt,39.55pt" o:gfxdata="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" strokecolor="#4579b8 [3044]" strokeweight="2.25pt"/>
+              <v:line w14:anchorId="5744F360" id="Straight Connector 22" o:spid="_x0000_s1026" style="position:absolute;z-index:249601536;visibility:visible;mso-wrap-style:square;mso-width-percent:0;mso-height-percent:0;mso-wrap-distance-left:9pt;mso-wrap-distance-top:0;mso-wrap-distance-right:9pt;mso-wrap-distance-bottom:0;mso-position-horizontal:absolute;mso-position-horizontal-relative:text;mso-position-vertical:absolute;mso-position-vertical-relative:text;mso-width-percent:0;mso-height-percent:0;mso-width-relative:margin;mso-height-relative:margin" from="73.75pt,2.9pt" to="109.55pt,39.55pt" o:gfxdata="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" strokecolor="#4579b8 [3044]" strokeweight="2.25pt"/>
             </w:pict>
           </mc:Fallback>
         </mc:AlternateContent>
@@ -1138,7 +1138,7 @@
           </mc:Choice>
           <mc:Fallback>
             <w:pict>
-              <v:line w14:anchorId="2F8FDA15" id="Straight Connector 19" o:spid="_x0000_s1026" style="position:absolute;flip:x;z-index:249410048;visibility:visible;mso-wrap-style:square;mso-wrap-distance-left:9pt;mso-wrap-distance-top:0;mso-wrap-distance-right:9pt;mso-wrap-distance-bottom:0;mso-position-horizontal:absolute;mso-position-horizontal-relative:text;mso-position-vertical:absolute;mso-position-vertical-relative:text" from="27.85pt,7.35pt" to="60.25pt,76.95pt" o:gfxdata="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" strokecolor="#4579b8 [3044]" strokeweight="2.25pt"/>
+              <v:line w14:anchorId="553848F5" id="Straight Connector 19" o:spid="_x0000_s1026" style="position:absolute;flip:x;z-index:249410048;visibility:visible;mso-wrap-style:square;mso-wrap-distance-left:9pt;mso-wrap-distance-top:0;mso-wrap-distance-right:9pt;mso-wrap-distance-bottom:0;mso-position-horizontal:absolute;mso-position-horizontal-relative:text;mso-position-vertical:absolute;mso-position-vertical-relative:text" from="27.85pt,7.35pt" to="60.25pt,76.95pt" o:gfxdata="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" strokecolor="#4579b8 [3044]" strokeweight="2.25pt"/>
             </w:pict>
           </mc:Fallback>
         </mc:AlternateContent>
@@ -1210,7 +1210,7 @@
           </mc:Choice>
           <mc:Fallback>
             <w:pict>
-              <v:oval w14:anchorId="3CB3A15C" id="Oval 28" o:spid="_x0000_s1026" style="position:absolute;margin-left:107.4pt;margin-top:10.55pt;width:25.6pt;height:26.05pt;z-index:250467840;visibility:visible;mso-wrap-style:square;mso-wrap-distance-left:9pt;mso-wrap-distance-top:0;mso-wrap-distance-right:9pt;mso-wrap-distance-bottom:0;mso-position-horizontal:absolute;mso-position-horizontal-relative:text;mso-position-vertical:absolute;mso-position-vertical-relative:text;v-text-anchor:middle" o:gfxdata="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" fillcolor="#002060" strokecolor="#243f60 [1604]" strokeweight="2pt">
+              <v:oval w14:anchorId="4104229E" id="Oval 28" o:spid="_x0000_s1026" style="position:absolute;margin-left:107.4pt;margin-top:10.55pt;width:25.6pt;height:26.05pt;z-index:250467840;visibility:visible;mso-wrap-style:square;mso-wrap-distance-left:9pt;mso-wrap-distance-top:0;mso-wrap-distance-right:9pt;mso-wrap-distance-bottom:0;mso-position-horizontal:absolute;mso-position-horizontal-relative:text;mso-position-vertical:absolute;mso-position-vertical-relative:text;v-text-anchor:middle" o:gfxdata="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" fillcolor="#002060" strokecolor="#243f60 [1604]" strokeweight="2pt">
                 <v:fill opacity="10537f"/>
               </v:oval>
             </w:pict>
@@ -1285,7 +1285,7 @@
           </mc:Choice>
           <mc:Fallback>
             <w:pict>
-              <v:oval w14:anchorId="681BA53B" id="Oval 27" o:spid="_x0000_s1026" style="position:absolute;margin-left:9.3pt;margin-top:2.1pt;width:25.6pt;height:26.05pt;z-index:250457600;visibility:visible;mso-wrap-style:square;mso-wrap-distance-left:9pt;mso-wrap-distance-top:0;mso-wrap-distance-right:9pt;mso-wrap-distance-bottom:0;mso-position-horizontal:absolute;mso-position-horizontal-relative:text;mso-position-vertical:absolute;mso-position-vertical-relative:text;v-text-anchor:middle" o:gfxdata="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" fillcolor="#002060" strokecolor="#243f60 [1604]" strokeweight="2pt">
+              <v:oval w14:anchorId="38AC214D" id="Oval 27" o:spid="_x0000_s1026" style="position:absolute;margin-left:9.3pt;margin-top:2.1pt;width:25.6pt;height:26.05pt;z-index:250457600;visibility:visible;mso-wrap-style:square;mso-wrap-distance-left:9pt;mso-wrap-distance-top:0;mso-wrap-distance-right:9pt;mso-wrap-distance-bottom:0;mso-position-horizontal:absolute;mso-position-horizontal-relative:text;mso-position-vertical:absolute;mso-position-vertical-relative:text;v-text-anchor:middle" o:gfxdata="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" fillcolor="#002060" strokecolor="#243f60 [1604]" strokeweight="2pt">
                 <v:fill opacity="10537f"/>
               </v:oval>
             </w:pict>
@@ -1360,7 +1360,7 @@
           </mc:Choice>
           <mc:Fallback>
             <w:pict>
-              <v:oval w14:anchorId="70C7E5BB" id="Oval 71" o:spid="_x0000_s1026" style="position:absolute;margin-left:319.4pt;margin-top:22.95pt;width:25.6pt;height:26.05pt;z-index:250914304;visibility:visible;mso-wrap-style:square;mso-wrap-distance-left:9pt;mso-wrap-distance-top:0;mso-wrap-distance-right:9pt;mso-wrap-distance-bottom:0;mso-position-horizontal:absolute;mso-position-horizontal-relative:text;mso-position-vertical:absolute;mso-position-vertical-relative:text;v-text-anchor:middle" o:gfxdata="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" fillcolor="#002060" strokecolor="#243f60 [1604]" strokeweight="2pt">
+              <v:oval w14:anchorId="1337D962" id="Oval 71" o:spid="_x0000_s1026" style="position:absolute;margin-left:319.4pt;margin-top:22.95pt;width:25.6pt;height:26.05pt;z-index:250914304;visibility:visible;mso-wrap-style:square;mso-wrap-distance-left:9pt;mso-wrap-distance-top:0;mso-wrap-distance-right:9pt;mso-wrap-distance-bottom:0;mso-position-horizontal:absolute;mso-position-horizontal-relative:text;mso-position-vertical:absolute;mso-position-vertical-relative:text;v-text-anchor:middle" o:gfxdata="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" fillcolor="#002060" strokecolor="#243f60 [1604]" strokeweight="2pt">
                 <v:fill opacity="10537f"/>
               </v:oval>
             </w:pict>
@@ -1764,7 +1764,7 @@
           </mc:Choice>
           <mc:Fallback>
             <w:pict>
-              <v:group w14:anchorId="5BF97CB6" id="Group 58" o:spid="_x0000_s1026" style="position:absolute;margin-left:240.35pt;margin-top:10pt;width:183.05pt;height:191.25pt;z-index:250874368" coordsize="23247,24288" o:gfxdata="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">
+              <v:group w14:anchorId="303339E7" id="Group 58" o:spid="_x0000_s1026" style="position:absolute;margin-left:240.35pt;margin-top:10pt;width:183.05pt;height:191.25pt;z-index:250874368" coordsize="23247,24288" o:gfxdata="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">
                 <v:group id="Group 59" o:spid="_x0000_s1027" style="position:absolute;width:23247;height:24288" coordsize="23247,24288" o:gfxdata="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">
                   <v:shape id="Picture 60" o:spid="_x0000_s1028" type="#_x0000_t75" style="position:absolute;width:23247;height:24288;visibility:visible;mso-wrap-style:square" o:gfxdata="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">
                     <v:imagedata r:id="rId9" o:title=""/>
@@ -2191,7 +2191,7 @@
           </mc:Choice>
           <mc:Fallback>
             <w:pict>
-              <v:group w14:anchorId="02A827FF" id="Group 57" o:spid="_x0000_s1026" style="position:absolute;margin-left:3.55pt;margin-top:.2pt;width:183.05pt;height:191.25pt;z-index:250849792" coordsize="23247,24288" o:gfxdata="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">
+              <v:group w14:anchorId="6F39E93D" id="Group 57" o:spid="_x0000_s1026" style="position:absolute;margin-left:3.55pt;margin-top:.2pt;width:183.05pt;height:191.25pt;z-index:250849792" coordsize="23247,24288" o:gfxdata="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">
                 <v:group id="Group 46" o:spid="_x0000_s1027" style="position:absolute;width:23247;height:24288" coordsize="23247,24288" o:gfxdata="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">
                   <v:shape id="Picture 47" o:spid="_x0000_s1028" type="#_x0000_t75" style="position:absolute;width:23247;height:24288;visibility:visible;mso-wrap-style:square" o:gfxdata="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">
                     <v:imagedata r:id="rId9" o:title=""/>
@@ -2283,7 +2283,7 @@
           </mc:Choice>
           <mc:Fallback>
             <w:pict>
-              <v:line w14:anchorId="51800A3F" id="Straight Connector 70" o:spid="_x0000_s1026" style="position:absolute;z-index:250905088;visibility:visible;mso-wrap-style:square;mso-width-percent:0;mso-height-percent:0;mso-wrap-distance-left:9pt;mso-wrap-distance-top:0;mso-wrap-distance-right:9pt;mso-wrap-distance-bottom:0;mso-position-horizontal:absolute;mso-position-horizontal-relative:text;mso-position-vertical:absolute;mso-position-vertical-relative:text;mso-width-percent:0;mso-height-percent:0;mso-width-relative:margin;mso-height-relative:margin" from="276.95pt,11pt" to="318.4pt,11pt" o:gfxdata="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" strokecolor="#4579b8 [3044]" strokeweight="2.25pt"/>
+              <v:line w14:anchorId="62A0E4BB" id="Straight Connector 70" o:spid="_x0000_s1026" style="position:absolute;z-index:250905088;visibility:visible;mso-wrap-style:square;mso-width-percent:0;mso-height-percent:0;mso-wrap-distance-left:9pt;mso-wrap-distance-top:0;mso-wrap-distance-right:9pt;mso-wrap-distance-bottom:0;mso-position-horizontal:absolute;mso-position-horizontal-relative:text;mso-position-vertical:absolute;mso-position-vertical-relative:text;mso-width-percent:0;mso-height-percent:0;mso-width-relative:margin;mso-height-relative:margin" from="276.95pt,11pt" to="318.4pt,11pt" o:gfxdata="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" strokecolor="#4579b8 [3044]" strokeweight="2.25pt"/>
             </w:pict>
           </mc:Fallback>
         </mc:AlternateContent>
@@ -2351,7 +2351,7 @@
           </mc:Choice>
           <mc:Fallback>
             <w:pict>
-              <v:line w14:anchorId="656D44E7" id="Straight Connector 228" o:spid="_x0000_s1026" style="position:absolute;z-index:251738112;visibility:visible;mso-wrap-style:square;mso-wrap-distance-left:9pt;mso-wrap-distance-top:0;mso-wrap-distance-right:9pt;mso-wrap-distance-bottom:0;mso-position-horizontal:absolute;mso-position-horizontal-relative:text;mso-position-vertical:absolute;mso-position-vertical-relative:text" from="289.35pt,230.15pt" to="330.8pt,230.15pt" o:gfxdata="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" strokecolor="#4579b8 [3044]" strokeweight="2.25pt"/>
+              <v:line w14:anchorId="15457564" id="Straight Connector 228" o:spid="_x0000_s1026" style="position:absolute;z-index:251738112;visibility:visible;mso-wrap-style:square;mso-wrap-distance-left:9pt;mso-wrap-distance-top:0;mso-wrap-distance-right:9pt;mso-wrap-distance-bottom:0;mso-position-horizontal:absolute;mso-position-horizontal-relative:text;mso-position-vertical:absolute;mso-position-vertical-relative:text" from="289.35pt,230.15pt" to="330.8pt,230.15pt" o:gfxdata="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" strokecolor="#4579b8 [3044]" strokeweight="2.25pt"/>
             </w:pict>
           </mc:Fallback>
         </mc:AlternateContent>
@@ -3024,7 +3024,7 @@
           </mc:Choice>
           <mc:Fallback>
             <w:pict>
-              <v:group w14:anchorId="57D58ED8" id="Group 202" o:spid="_x0000_s1026" style="position:absolute;margin-left:1.3pt;margin-top:203.6pt;width:183.05pt;height:191.25pt;z-index:253270528" coordsize="23247,24288" o:gfxdata="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">
+              <v:group w14:anchorId="1ED6187B" id="Group 202" o:spid="_x0000_s1026" style="position:absolute;margin-left:1.3pt;margin-top:203.6pt;width:183.05pt;height:191.25pt;z-index:253270528" coordsize="23247,24288" o:gfxdata="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">
                 <v:group id="Group 181" o:spid="_x0000_s1027" style="position:absolute;width:23247;height:24288" coordsize="23247,24288" o:gfxdata="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">
                   <v:group id="Group 182" o:spid="_x0000_s1028" style="position:absolute;width:23247;height:24288" coordsize="23247,24288" o:gfxdata="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">
                     <v:group id="Group 183" o:spid="_x0000_s1029" style="position:absolute;width:23247;height:24288" coordsize="23247,24288" o:gfxdata="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">
@@ -3127,7 +3127,7 @@
           </mc:Choice>
           <mc:Fallback>
             <w:pict>
-              <v:line w14:anchorId="5CD69FBC" id="Straight Connector 226" o:spid="_x0000_s1026" style="position:absolute;z-index:253927936;visibility:visible;mso-wrap-style:square;mso-wrap-distance-left:9pt;mso-wrap-distance-top:0;mso-wrap-distance-right:9pt;mso-wrap-distance-bottom:0;mso-position-horizontal:absolute;mso-position-horizontal-relative:text;mso-position-vertical:absolute;mso-position-vertical-relative:text" from="36.2pt,229.65pt" to="77.65pt,229.65pt" o:gfxdata="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" strokecolor="#4579b8 [3044]" strokeweight="2.25pt"/>
+              <v:line w14:anchorId="63BD29C3" id="Straight Connector 226" o:spid="_x0000_s1026" style="position:absolute;z-index:253927936;visibility:visible;mso-wrap-style:square;mso-wrap-distance-left:9pt;mso-wrap-distance-top:0;mso-wrap-distance-right:9pt;mso-wrap-distance-bottom:0;mso-position-horizontal:absolute;mso-position-horizontal-relative:text;mso-position-vertical:absolute;mso-position-vertical-relative:text" from="36.2pt,229.65pt" to="77.65pt,229.65pt" o:gfxdata="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" strokecolor="#4579b8 [3044]" strokeweight="2.25pt"/>
             </w:pict>
           </mc:Fallback>
         </mc:AlternateContent>
@@ -3192,7 +3192,7 @@
           </mc:Choice>
           <mc:Fallback>
             <w:pict>
-              <v:line w14:anchorId="059EEA42" id="Straight Connector 224" o:spid="_x0000_s1026" style="position:absolute;z-index:253507072;visibility:visible;mso-wrap-style:square;mso-width-percent:0;mso-height-percent:0;mso-wrap-distance-left:9pt;mso-wrap-distance-top:0;mso-wrap-distance-right:9pt;mso-wrap-distance-bottom:0;mso-position-horizontal:absolute;mso-position-horizontal-relative:text;mso-position-vertical:absolute;mso-position-vertical-relative:text;mso-width-percent:0;mso-height-percent:0;mso-width-relative:margin;mso-height-relative:margin" from="290.6pt,372.7pt" to="332.05pt,372.7pt" o:gfxdata="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" strokecolor="#4579b8 [3044]" strokeweight="2.25pt"/>
+              <v:line w14:anchorId="2D67BEEF" id="Straight Connector 224" o:spid="_x0000_s1026" style="position:absolute;z-index:253507072;visibility:visible;mso-wrap-style:square;mso-width-percent:0;mso-height-percent:0;mso-wrap-distance-left:9pt;mso-wrap-distance-top:0;mso-wrap-distance-right:9pt;mso-wrap-distance-bottom:0;mso-position-horizontal:absolute;mso-position-horizontal-relative:text;mso-position-vertical:absolute;mso-position-vertical-relative:text;mso-width-percent:0;mso-height-percent:0;mso-width-relative:margin;mso-height-relative:margin" from="290.6pt,372.7pt" to="332.05pt,372.7pt" o:gfxdata="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" strokecolor="#4579b8 [3044]" strokeweight="2.25pt"/>
             </w:pict>
           </mc:Fallback>
         </mc:AlternateContent>
@@ -3262,7 +3262,7 @@
           </mc:Choice>
           <mc:Fallback>
             <w:pict>
-              <v:oval w14:anchorId="1A191BC5" id="Oval 225" o:spid="_x0000_s1026" style="position:absolute;margin-left:333.05pt;margin-top:357.75pt;width:25.6pt;height:26.05pt;z-index:253738496;visibility:visible;mso-wrap-style:square;mso-wrap-distance-left:9pt;mso-wrap-distance-top:0;mso-wrap-distance-right:9pt;mso-wrap-distance-bottom:0;mso-position-horizontal:absolute;mso-position-horizontal-relative:text;mso-position-vertical:absolute;mso-position-vertical-relative:text;v-text-anchor:middle" o:gfxdata="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" fillcolor="#002060" strokecolor="#243f60 [1604]" strokeweight="2pt">
+              <v:oval w14:anchorId="348E6FCD" id="Oval 225" o:spid="_x0000_s1026" style="position:absolute;margin-left:333.05pt;margin-top:357.75pt;width:25.6pt;height:26.05pt;z-index:253738496;visibility:visible;mso-wrap-style:square;mso-wrap-distance-left:9pt;mso-wrap-distance-top:0;mso-wrap-distance-right:9pt;mso-wrap-distance-bottom:0;mso-position-horizontal:absolute;mso-position-horizontal-relative:text;mso-position-vertical:absolute;mso-position-vertical-relative:text;v-text-anchor:middle" o:gfxdata="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" fillcolor="#002060" strokecolor="#243f60 [1604]" strokeweight="2pt">
                 <v:fill opacity="10537f"/>
               </v:oval>
             </w:pict>
@@ -3937,7 +3937,7 @@
           </mc:Choice>
           <mc:Fallback>
             <w:pict>
-              <v:group w14:anchorId="60937B4A" id="Group 203" o:spid="_x0000_s1026" style="position:absolute;margin-left:254.05pt;margin-top:203.65pt;width:183.05pt;height:191.25pt;z-index:253275648" coordsize="23247,24288" o:gfxdata="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">
+              <v:group w14:anchorId="44D27156" id="Group 203" o:spid="_x0000_s1026" style="position:absolute;margin-left:254.05pt;margin-top:203.65pt;width:183.05pt;height:191.25pt;z-index:253275648" coordsize="23247,24288" o:gfxdata="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">
                 <v:group id="Group 204" o:spid="_x0000_s1027" style="position:absolute;width:23247;height:24288" coordsize="23247,24288" o:gfxdata="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">
                   <v:group id="Group 205" o:spid="_x0000_s1028" style="position:absolute;width:23247;height:24288" coordsize="23247,24288" o:gfxdata="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">
                     <v:group id="Group 206" o:spid="_x0000_s1029" style="position:absolute;width:23247;height:24288" coordsize="23247,24288" o:gfxdata="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">
@@ -4046,7 +4046,7 @@
           </mc:Choice>
           <mc:Fallback>
             <w:pict>
-              <v:line w14:anchorId="14CF390F" id="Straight Connector 196" o:spid="_x0000_s1026" style="position:absolute;z-index:252482048;visibility:visible;mso-wrap-style:square;mso-width-percent:0;mso-height-percent:0;mso-wrap-distance-left:9pt;mso-wrap-distance-top:0;mso-wrap-distance-right:9pt;mso-wrap-distance-bottom:0;mso-position-horizontal:absolute;mso-position-horizontal-relative:text;mso-position-vertical:absolute;mso-position-vertical-relative:text;mso-width-percent:0;mso-height-percent:0;mso-width-relative:margin;mso-height-relative:margin" from="38.9pt,231.6pt" to="80.35pt,231.6pt" o:gfxdata="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" strokecolor="#4579b8 [3044]" strokeweight="2.25pt"/>
+              <v:line w14:anchorId="3E4DB9A0" id="Straight Connector 196" o:spid="_x0000_s1026" style="position:absolute;z-index:252482048;visibility:visible;mso-wrap-style:square;mso-width-percent:0;mso-height-percent:0;mso-wrap-distance-left:9pt;mso-wrap-distance-top:0;mso-wrap-distance-right:9pt;mso-wrap-distance-bottom:0;mso-position-horizontal:absolute;mso-position-horizontal-relative:text;mso-position-vertical:absolute;mso-position-vertical-relative:text;mso-width-percent:0;mso-height-percent:0;mso-width-relative:margin;mso-height-relative:margin" from="38.9pt,231.6pt" to="80.35pt,231.6pt" o:gfxdata="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" strokecolor="#4579b8 [3044]" strokeweight="2.25pt"/>
             </w:pict>
           </mc:Fallback>
         </mc:AlternateContent>
@@ -4116,7 +4116,7 @@
           </mc:Choice>
           <mc:Fallback>
             <w:pict>
-              <v:oval w14:anchorId="64C969C4" id="Oval 180" o:spid="_x0000_s1026" style="position:absolute;margin-left:394pt;margin-top:11.45pt;width:25.6pt;height:26.05pt;z-index:252375552;visibility:visible;mso-wrap-style:square;mso-wrap-distance-left:9pt;mso-wrap-distance-top:0;mso-wrap-distance-right:9pt;mso-wrap-distance-bottom:0;mso-position-horizontal:absolute;mso-position-horizontal-relative:text;mso-position-vertical:absolute;mso-position-vertical-relative:text;v-text-anchor:middle" o:gfxdata="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" fillcolor="#002060" strokecolor="#243f60 [1604]" strokeweight="2pt">
+              <v:oval w14:anchorId="4EF1DEEC" id="Oval 180" o:spid="_x0000_s1026" style="position:absolute;margin-left:394pt;margin-top:11.45pt;width:25.6pt;height:26.05pt;z-index:252375552;visibility:visible;mso-wrap-style:square;mso-wrap-distance-left:9pt;mso-wrap-distance-top:0;mso-wrap-distance-right:9pt;mso-wrap-distance-bottom:0;mso-position-horizontal:absolute;mso-position-horizontal-relative:text;mso-position-vertical:absolute;mso-position-vertical-relative:text;v-text-anchor:middle" o:gfxdata="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" fillcolor="#002060" strokecolor="#243f60 [1604]" strokeweight="2pt">
                 <v:fill opacity="10537f"/>
               </v:oval>
             </w:pict>
@@ -4183,7 +4183,7 @@
           </mc:Choice>
           <mc:Fallback>
             <w:pict>
-              <v:line w14:anchorId="37751579" id="Straight Connector 179" o:spid="_x0000_s1026" style="position:absolute;z-index:252227072;visibility:visible;mso-wrap-style:square;mso-width-percent:0;mso-height-percent:0;mso-wrap-distance-left:9pt;mso-wrap-distance-top:0;mso-wrap-distance-right:9pt;mso-wrap-distance-bottom:0;mso-position-horizontal:absolute;mso-position-horizontal-relative:text;mso-position-vertical:absolute;mso-position-vertical-relative:text;mso-width-percent:0;mso-height-percent:0;mso-width-relative:margin;mso-height-relative:margin" from="351.6pt,26.45pt" to="393.05pt,26.45pt" o:gfxdata="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" strokecolor="#4579b8 [3044]" strokeweight="2.25pt"/>
+              <v:line w14:anchorId="20AE8661" id="Straight Connector 179" o:spid="_x0000_s1026" style="position:absolute;z-index:252227072;visibility:visible;mso-wrap-style:square;mso-width-percent:0;mso-height-percent:0;mso-wrap-distance-left:9pt;mso-wrap-distance-top:0;mso-wrap-distance-right:9pt;mso-wrap-distance-bottom:0;mso-position-horizontal:absolute;mso-position-horizontal-relative:text;mso-position-vertical:absolute;mso-position-vertical-relative:text;mso-width-percent:0;mso-height-percent:0;mso-width-relative:margin;mso-height-relative:margin" from="351.6pt,26.45pt" to="393.05pt,26.45pt" o:gfxdata="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" strokecolor="#4579b8 [3044]" strokeweight="2.25pt"/>
             </w:pict>
           </mc:Fallback>
         </mc:AlternateContent>
@@ -4747,7 +4747,7 @@
           </mc:Choice>
           <mc:Fallback>
             <w:pict>
-              <v:group w14:anchorId="7A35895C" id="Group 162" o:spid="_x0000_s1026" style="position:absolute;margin-left:244.7pt;margin-top:-1.75pt;width:183.05pt;height:191.25pt;z-index:251983360" coordsize="23247,24288" o:gfxdata="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">
+              <v:group w14:anchorId="34D15A6B" id="Group 162" o:spid="_x0000_s1026" style="position:absolute;margin-left:244.7pt;margin-top:-1.75pt;width:183.05pt;height:191.25pt;z-index:251983360" coordsize="23247,24288" o:gfxdata="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">
                 <v:group id="Group 126" o:spid="_x0000_s1027" style="position:absolute;width:23247;height:24288" coordsize="23247,24288" o:gfxdata="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">
                   <v:group id="Group 127" o:spid="_x0000_s1028" style="position:absolute;width:23247;height:24288" coordsize="23247,24288" o:gfxdata="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">
                     <v:group id="Group 128" o:spid="_x0000_s1029" style="position:absolute;width:23247;height:24288" coordsize="23247,24288" o:gfxdata="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">
@@ -4849,7 +4849,7 @@
           </mc:Choice>
           <mc:Fallback>
             <w:pict>
-              <v:line w14:anchorId="16906F77" id="Straight Connector 141" o:spid="_x0000_s1026" style="position:absolute;z-index:251819520;visibility:visible;mso-wrap-style:square;mso-width-percent:0;mso-height-percent:0;mso-wrap-distance-left:9pt;mso-wrap-distance-top:0;mso-wrap-distance-right:9pt;mso-wrap-distance-bottom:0;mso-position-horizontal:absolute;mso-position-horizontal-relative:text;mso-position-vertical:absolute;mso-position-vertical-relative:text;mso-width-percent:0;mso-height-percent:0;mso-width-relative:margin;mso-height-relative:margin" from="36.65pt,26.7pt" to="78.1pt,26.7pt" o:gfxdata="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" strokecolor="#4579b8 [3044]" strokeweight="2.25pt"/>
+              <v:line w14:anchorId="5BE9FD50" id="Straight Connector 141" o:spid="_x0000_s1026" style="position:absolute;z-index:251819520;visibility:visible;mso-wrap-style:square;mso-width-percent:0;mso-height-percent:0;mso-wrap-distance-left:9pt;mso-wrap-distance-top:0;mso-wrap-distance-right:9pt;mso-wrap-distance-bottom:0;mso-position-horizontal:absolute;mso-position-horizontal-relative:text;mso-position-vertical:absolute;mso-position-vertical-relative:text;mso-width-percent:0;mso-height-percent:0;mso-width-relative:margin;mso-height-relative:margin" from="36.65pt,26.7pt" to="78.1pt,26.7pt" o:gfxdata="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" strokecolor="#4579b8 [3044]" strokeweight="2.25pt"/>
             </w:pict>
           </mc:Fallback>
         </mc:AlternateContent>
@@ -4919,7 +4919,7 @@
           </mc:Choice>
           <mc:Fallback>
             <w:pict>
-              <v:oval w14:anchorId="45C1C816" id="Oval 142" o:spid="_x0000_s1026" style="position:absolute;margin-left:79.05pt;margin-top:13.25pt;width:25.6pt;height:26.05pt;z-index:251878912;visibility:visible;mso-wrap-style:square;mso-wrap-distance-left:9pt;mso-wrap-distance-top:0;mso-wrap-distance-right:9pt;mso-wrap-distance-bottom:0;mso-position-horizontal:absolute;mso-position-horizontal-relative:text;mso-position-vertical:absolute;mso-position-vertical-relative:text;v-text-anchor:middle" o:gfxdata="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" fillcolor="#002060" strokecolor="#243f60 [1604]" strokeweight="2pt">
+              <v:oval w14:anchorId="7AD9BE88" id="Oval 142" o:spid="_x0000_s1026" style="position:absolute;margin-left:79.05pt;margin-top:13.25pt;width:25.6pt;height:26.05pt;z-index:251878912;visibility:visible;mso-wrap-style:square;mso-wrap-distance-left:9pt;mso-wrap-distance-top:0;mso-wrap-distance-right:9pt;mso-wrap-distance-bottom:0;mso-position-horizontal:absolute;mso-position-horizontal-relative:text;mso-position-vertical:absolute;mso-position-vertical-relative:text;v-text-anchor:middle" o:gfxdata="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" fillcolor="#002060" strokecolor="#243f60 [1604]" strokeweight="2pt">
                 <v:fill opacity="10537f"/>
               </v:oval>
             </w:pict>
@@ -4991,7 +4991,7 @@
           </mc:Choice>
           <mc:Fallback>
             <w:pict>
-              <v:oval w14:anchorId="027E8873" id="Oval 123" o:spid="_x0000_s1026" style="position:absolute;margin-left:393.9pt;margin-top:11.55pt;width:25.6pt;height:26.05pt;z-index:251760128;visibility:visible;mso-wrap-style:square;mso-wrap-distance-left:9pt;mso-wrap-distance-top:0;mso-wrap-distance-right:9pt;mso-wrap-distance-bottom:0;mso-position-horizontal:absolute;mso-position-horizontal-relative:text;mso-position-vertical:absolute;mso-position-vertical-relative:text;v-text-anchor:middle" o:gfxdata="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" fillcolor="#002060" strokecolor="#243f60 [1604]" strokeweight="2pt">
+              <v:oval w14:anchorId="72C2BF0F" id="Oval 123" o:spid="_x0000_s1026" style="position:absolute;margin-left:393.9pt;margin-top:11.55pt;width:25.6pt;height:26.05pt;z-index:251760128;visibility:visible;mso-wrap-style:square;mso-wrap-distance-left:9pt;mso-wrap-distance-top:0;mso-wrap-distance-right:9pt;mso-wrap-distance-bottom:0;mso-position-horizontal:absolute;mso-position-horizontal-relative:text;mso-position-vertical:absolute;mso-position-vertical-relative:text;v-text-anchor:middle" o:gfxdata="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" fillcolor="#002060" strokecolor="#243f60 [1604]" strokeweight="2pt">
                 <v:fill opacity="10537f"/>
               </v:oval>
             </w:pict>
@@ -5058,7 +5058,7 @@
           </mc:Choice>
           <mc:Fallback>
             <w:pict>
-              <v:line w14:anchorId="6ABC5DA7" id="Straight Connector 122" o:spid="_x0000_s1026" style="position:absolute;flip:x;z-index:251449856;visibility:visible;mso-wrap-style:square;mso-width-percent:0;mso-height-percent:0;mso-wrap-distance-left:9pt;mso-wrap-distance-top:0;mso-wrap-distance-right:9pt;mso-wrap-distance-bottom:0;mso-position-horizontal:absolute;mso-position-horizontal-relative:text;mso-position-vertical:absolute;mso-position-vertical-relative:text;mso-width-percent:0;mso-height-percent:0;mso-width-relative:margin;mso-height-relative:margin" from="350.7pt,24.75pt" to="393.1pt,25.2pt" o:gfxdata="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" strokecolor="#4579b8 [3044]" strokeweight="2.25pt"/>
+              <v:line w14:anchorId="31039D27" id="Straight Connector 122" o:spid="_x0000_s1026" style="position:absolute;flip:x;z-index:251449856;visibility:visible;mso-wrap-style:square;mso-width-percent:0;mso-height-percent:0;mso-wrap-distance-left:9pt;mso-wrap-distance-top:0;mso-wrap-distance-right:9pt;mso-wrap-distance-bottom:0;mso-position-horizontal:absolute;mso-position-horizontal-relative:text;mso-position-vertical:absolute;mso-position-vertical-relative:text;mso-width-percent:0;mso-height-percent:0;mso-width-relative:margin;mso-height-relative:margin" from="350.7pt,24.75pt" to="393.1pt,25.2pt" o:gfxdata="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" strokecolor="#4579b8 [3044]" strokeweight="2.25pt"/>
             </w:pict>
           </mc:Fallback>
         </mc:AlternateContent>
@@ -5541,7 +5541,7 @@
           </mc:Choice>
           <mc:Fallback>
             <w:pict>
-              <v:group w14:anchorId="2D223CD1" id="Group 124" o:spid="_x0000_s1026" style="position:absolute;margin-left:0;margin-top:0;width:183.05pt;height:191.25pt;z-index:250924544" coordsize="23247,24288" o:gfxdata="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">
+              <v:group w14:anchorId="0C0B5894" id="Group 124" o:spid="_x0000_s1026" style="position:absolute;margin-left:0;margin-top:0;width:183.05pt;height:191.25pt;z-index:250924544" coordsize="23247,24288" o:gfxdata="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">
                 <v:group id="Group 108" o:spid="_x0000_s1027" style="position:absolute;width:23247;height:24288" coordsize="23247,24288" o:gfxdata="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">
                   <v:group id="Group 109" o:spid="_x0000_s1028" style="position:absolute;width:23247;height:24288" coordsize="23247,24288" o:gfxdata="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">
                     <v:shape id="Picture 110" o:spid="_x0000_s1029" type="#_x0000_t75" style="position:absolute;width:23247;height:24288;visibility:visible;mso-wrap-style:square" o:gfxdata="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">
@@ -6257,7 +6257,7 @@
           </mc:Choice>
           <mc:Fallback>
             <w:pict>
-              <v:line w14:anchorId="2A66669C" id="Straight Connector 239" o:spid="_x0000_s1026" style="position:absolute;flip:y;z-index:253941248;visibility:visible;mso-wrap-style:square;mso-width-percent:0;mso-height-percent:0;mso-wrap-distance-left:9pt;mso-wrap-distance-top:0;mso-wrap-distance-right:9pt;mso-wrap-distance-bottom:0;mso-position-horizontal:absolute;mso-position-horizontal-relative:margin;mso-position-vertical:absolute;mso-position-vertical-relative:text;mso-width-percent:0;mso-height-percent:0;mso-width-relative:margin;mso-height-relative:margin" from="18.55pt,19.85pt" to="31.3pt,42.8pt" o:gfxdata="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" strokecolor="#4579b8 [3044]" strokeweight="2.25pt">
+              <v:line w14:anchorId="27E3C7D5" id="Straight Connector 239" o:spid="_x0000_s1026" style="position:absolute;flip:y;z-index:253941248;visibility:visible;mso-wrap-style:square;mso-width-percent:0;mso-height-percent:0;mso-wrap-distance-left:9pt;mso-wrap-distance-top:0;mso-wrap-distance-right:9pt;mso-wrap-distance-bottom:0;mso-position-horizontal:absolute;mso-position-horizontal-relative:margin;mso-position-vertical:absolute;mso-position-vertical-relative:text;mso-width-percent:0;mso-height-percent:0;mso-width-relative:margin;mso-height-relative:margin" from="18.55pt,19.85pt" to="31.3pt,42.8pt" o:gfxdata="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" strokecolor="#4579b8 [3044]" strokeweight="2.25pt">
                 <w10:wrap anchorx="margin"/>
               </v:line>
             </w:pict>
@@ -6327,7 +6327,7 @@
           </mc:Choice>
           <mc:Fallback>
             <w:pict>
-              <v:line w14:anchorId="6C298025" id="Straight Connector 230" o:spid="_x0000_s1026" style="position:absolute;z-index:253931008;visibility:visible;mso-wrap-style:square;mso-width-percent:0;mso-height-percent:0;mso-wrap-distance-left:9pt;mso-wrap-distance-top:0;mso-wrap-distance-right:9pt;mso-wrap-distance-bottom:0;mso-position-horizontal:absolute;mso-position-horizontal-relative:text;mso-position-vertical:absolute;mso-position-vertical-relative:text;mso-width-percent:0;mso-height-percent:0;mso-width-relative:margin;mso-height-relative:margin" from="52.1pt,12.2pt" to="83.9pt,23.7pt" o:gfxdata="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" strokecolor="#4579b8 [3044]" strokeweight="2.25pt"/>
+              <v:line w14:anchorId="62E0D099" id="Straight Connector 230" o:spid="_x0000_s1026" style="position:absolute;z-index:253931008;visibility:visible;mso-wrap-style:square;mso-width-percent:0;mso-height-percent:0;mso-wrap-distance-left:9pt;mso-wrap-distance-top:0;mso-wrap-distance-right:9pt;mso-wrap-distance-bottom:0;mso-position-horizontal:absolute;mso-position-horizontal-relative:text;mso-position-vertical:absolute;mso-position-vertical-relative:text;mso-width-percent:0;mso-height-percent:0;mso-width-relative:margin;mso-height-relative:margin" from="52.1pt,12.2pt" to="83.9pt,23.7pt" o:gfxdata="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" strokecolor="#4579b8 [3044]" strokeweight="2.25pt"/>
             </w:pict>
           </mc:Fallback>
         </mc:AlternateContent>
@@ -6499,7 +6499,7 @@
           </mc:Choice>
           <mc:Fallback>
             <w:pict>
-              <v:line w14:anchorId="63A3D36E" id="Straight Connector 229" o:spid="_x0000_s1026" style="position:absolute;z-index:253929984;visibility:visible;mso-wrap-style:square;mso-width-percent:0;mso-height-percent:0;mso-wrap-distance-left:9pt;mso-wrap-distance-top:0;mso-wrap-distance-right:9pt;mso-wrap-distance-bottom:0;mso-position-horizontal:absolute;mso-position-horizontal-relative:text;mso-position-vertical:absolute;mso-position-vertical-relative:text;mso-width-percent:0;mso-height-percent:0;mso-width-relative:margin;mso-height-relative:margin" from="109.55pt,8.9pt" to="121.9pt,63.25pt" o:gfxdata="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" strokecolor="#4579b8 [3044]" strokeweight="2.25pt"/>
+              <v:line w14:anchorId="450C01E3" id="Straight Connector 229" o:spid="_x0000_s1026" style="position:absolute;z-index:253929984;visibility:visible;mso-wrap-style:square;mso-width-percent:0;mso-height-percent:0;mso-wrap-distance-left:9pt;mso-wrap-distance-top:0;mso-wrap-distance-right:9pt;mso-wrap-distance-bottom:0;mso-position-horizontal:absolute;mso-position-horizontal-relative:text;mso-position-vertical:absolute;mso-position-vertical-relative:text;mso-width-percent:0;mso-height-percent:0;mso-width-relative:margin;mso-height-relative:margin" from="109.55pt,8.9pt" to="121.9pt,63.25pt" o:gfxdata="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" strokecolor="#4579b8 [3044]" strokeweight="2.25pt"/>
             </w:pict>
           </mc:Fallback>
         </mc:AlternateContent>
@@ -6742,7 +6742,7 @@
           </mc:Choice>
           <mc:Fallback>
             <w:pict>
-              <v:line w14:anchorId="68ED121C" id="Straight Connector 235" o:spid="_x0000_s1026" style="position:absolute;rotation:3793556fd;z-index:253937152;visibility:visible;mso-wrap-style:square;mso-width-percent:0;mso-height-percent:0;mso-wrap-distance-left:9pt;mso-wrap-distance-top:0;mso-wrap-distance-right:9pt;mso-wrap-distance-bottom:0;mso-position-horizontal:absolute;mso-position-horizontal-relative:text;mso-position-vertical:absolute;mso-position-vertical-relative:text;mso-width-percent:0;mso-height-percent:0;mso-width-relative:margin;mso-height-relative:margin" from="4.95pt,25.6pt" to="29.4pt,39pt" o:gfxdata="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" strokecolor="#4579b8 [3044]" strokeweight="2.25pt"/>
+              <v:line w14:anchorId="6FD869B6" id="Straight Connector 235" o:spid="_x0000_s1026" style="position:absolute;rotation:3793556fd;z-index:253937152;visibility:visible;mso-wrap-style:square;mso-width-percent:0;mso-height-percent:0;mso-wrap-distance-left:9pt;mso-wrap-distance-top:0;mso-wrap-distance-right:9pt;mso-wrap-distance-bottom:0;mso-position-horizontal:absolute;mso-position-horizontal-relative:text;mso-position-vertical:absolute;mso-position-vertical-relative:text;mso-width-percent:0;mso-height-percent:0;mso-width-relative:margin;mso-height-relative:margin" from="4.95pt,25.6pt" to="29.4pt,39pt" o:gfxdata="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" strokecolor="#4579b8 [3044]" strokeweight="2.25pt"/>
             </w:pict>
           </mc:Fallback>
         </mc:AlternateContent>
@@ -7100,7 +7100,7 @@
           </mc:Choice>
           <mc:Fallback>
             <w:pict>
-              <v:line w14:anchorId="4E0F1628" id="Straight Connector 234" o:spid="_x0000_s1026" style="position:absolute;flip:y;z-index:253936128;visibility:visible;mso-wrap-style:square;mso-width-percent:0;mso-height-percent:0;mso-wrap-distance-left:9pt;mso-wrap-distance-top:0;mso-wrap-distance-right:9pt;mso-wrap-distance-bottom:0;mso-position-horizontal:absolute;mso-position-horizontal-relative:text;mso-position-vertical:absolute;mso-position-vertical-relative:text;mso-width-percent:0;mso-height-percent:0;mso-width-relative:margin;mso-height-relative:margin" from="32.7pt,1.55pt" to="105.55pt,9.05pt" o:gfxdata="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" strokecolor="#4579b8 [3044]" strokeweight="2.25pt"/>
+              <v:line w14:anchorId="7D80BAE4" id="Straight Connector 234" o:spid="_x0000_s1026" style="position:absolute;flip:y;z-index:253936128;visibility:visible;mso-wrap-style:square;mso-width-percent:0;mso-height-percent:0;mso-wrap-distance-left:9pt;mso-wrap-distance-top:0;mso-wrap-distance-right:9pt;mso-wrap-distance-bottom:0;mso-position-horizontal:absolute;mso-position-horizontal-relative:text;mso-position-vertical:absolute;mso-position-vertical-relative:text;mso-width-percent:0;mso-height-percent:0;mso-width-relative:margin;mso-height-relative:margin" from="32.7pt,1.55pt" to="105.55pt,9.05pt" o:gfxdata="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" strokecolor="#4579b8 [3044]" strokeweight="2.25pt"/>
             </w:pict>
           </mc:Fallback>
         </mc:AlternateContent>
@@ -7343,7 +7343,7 @@
           </mc:Choice>
           <mc:Fallback>
             <w:pict>
-              <v:line w14:anchorId="2A5EFE1B" id="Straight Connector 265" o:spid="_x0000_s1026" style="position:absolute;z-index:253953536;visibility:visible;mso-wrap-style:square;mso-width-percent:0;mso-height-percent:0;mso-wrap-distance-left:9pt;mso-wrap-distance-top:0;mso-wrap-distance-right:9pt;mso-wrap-distance-bottom:0;mso-position-horizontal:absolute;mso-position-horizontal-relative:text;mso-position-vertical:absolute;mso-position-vertical-relative:text;mso-width-percent:0;mso-height-percent:0;mso-width-relative:margin;mso-height-relative:margin" from="116.05pt,44.7pt" to="128.4pt,99.05pt" o:gfxdata="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" strokecolor="#4579b8 [3044]" strokeweight="2.25pt"/>
+              <v:line w14:anchorId="007FA4C1" id="Straight Connector 265" o:spid="_x0000_s1026" style="position:absolute;z-index:253953536;visibility:visible;mso-wrap-style:square;mso-width-percent:0;mso-height-percent:0;mso-wrap-distance-left:9pt;mso-wrap-distance-top:0;mso-wrap-distance-right:9pt;mso-wrap-distance-bottom:0;mso-position-horizontal:absolute;mso-position-horizontal-relative:text;mso-position-vertical:absolute;mso-position-vertical-relative:text;mso-width-percent:0;mso-height-percent:0;mso-width-relative:margin;mso-height-relative:margin" from="116.05pt,44.7pt" to="128.4pt,99.05pt" o:gfxdata="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" strokecolor="#4579b8 [3044]" strokeweight="2.25pt"/>
             </w:pict>
           </mc:Fallback>
         </mc:AlternateContent>
@@ -7408,7 +7408,7 @@
           </mc:Choice>
           <mc:Fallback>
             <w:pict>
-              <v:line w14:anchorId="6356FCF6" id="Straight Connector 266" o:spid="_x0000_s1026" style="position:absolute;z-index:253954560;visibility:visible;mso-wrap-style:square;mso-width-percent:0;mso-height-percent:0;mso-wrap-distance-left:9pt;mso-wrap-distance-top:0;mso-wrap-distance-right:9pt;mso-wrap-distance-bottom:0;mso-position-horizontal:absolute;mso-position-horizontal-relative:text;mso-position-vertical:absolute;mso-position-vertical-relative:text;mso-width-percent:0;mso-height-percent:0;mso-width-relative:margin;mso-height-relative:margin" from="58.65pt,22.55pt" to="90.45pt,34.05pt" o:gfxdata="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" strokecolor="#4579b8 [3044]" strokeweight="2.25pt"/>
+              <v:line w14:anchorId="6D069374" id="Straight Connector 266" o:spid="_x0000_s1026" style="position:absolute;z-index:253954560;visibility:visible;mso-wrap-style:square;mso-width-percent:0;mso-height-percent:0;mso-wrap-distance-left:9pt;mso-wrap-distance-top:0;mso-wrap-distance-right:9pt;mso-wrap-distance-bottom:0;mso-position-horizontal:absolute;mso-position-horizontal-relative:text;mso-position-vertical:absolute;mso-position-vertical-relative:text;mso-width-percent:0;mso-height-percent:0;mso-width-relative:margin;mso-height-relative:margin" from="58.65pt,22.55pt" to="90.45pt,34.05pt" o:gfxdata="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" strokecolor="#4579b8 [3044]" strokeweight="2.25pt"/>
             </w:pict>
           </mc:Fallback>
         </mc:AlternateContent>
@@ -7773,7 +7773,7 @@
           </mc:Choice>
           <mc:Fallback>
             <w:pict>
-              <v:line w14:anchorId="38165977" id="Straight Connector 270" o:spid="_x0000_s1026" style="position:absolute;flip:y;z-index:253958656;visibility:visible;mso-wrap-style:square;mso-width-percent:0;mso-height-percent:0;mso-wrap-distance-left:9pt;mso-wrap-distance-top:0;mso-wrap-distance-right:9pt;mso-wrap-distance-bottom:0;mso-position-horizontal:absolute;mso-position-horizontal-relative:text;mso-position-vertical:absolute;mso-position-vertical-relative:text;mso-width-percent:0;mso-height-percent:0;mso-width-relative:margin;mso-height-relative:margin" from="39.2pt,113.65pt" to="112.05pt,121.15pt" o:gfxdata="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" strokecolor="#4579b8 [3044]" strokeweight="2.25pt"/>
+              <v:line w14:anchorId="394F5186" id="Straight Connector 270" o:spid="_x0000_s1026" style="position:absolute;flip:y;z-index:253958656;visibility:visible;mso-wrap-style:square;mso-width-percent:0;mso-height-percent:0;mso-wrap-distance-left:9pt;mso-wrap-distance-top:0;mso-wrap-distance-right:9pt;mso-wrap-distance-bottom:0;mso-position-horizontal:absolute;mso-position-horizontal-relative:text;mso-position-vertical:absolute;mso-position-vertical-relative:text;mso-width-percent:0;mso-height-percent:0;mso-width-relative:margin;mso-height-relative:margin" from="39.2pt,113.65pt" to="112.05pt,121.15pt" o:gfxdata="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" strokecolor="#4579b8 [3044]" strokeweight="2.25pt"/>
             </w:pict>
           </mc:Fallback>
         </mc:AlternateContent>
@@ -8039,7 +8039,7 @@
           </mc:Choice>
           <mc:Fallback>
             <w:pict>
-              <v:line w14:anchorId="61A6728C" id="Straight Connector 274" o:spid="_x0000_s1026" style="position:absolute;flip:y;z-index:253962752;visibility:visible;mso-wrap-style:square;mso-width-percent:0;mso-height-percent:0;mso-wrap-distance-left:9pt;mso-wrap-distance-top:0;mso-wrap-distance-right:9pt;mso-wrap-distance-bottom:0;mso-position-horizontal:absolute;mso-position-horizontal-relative:margin;mso-position-vertical:absolute;mso-position-vertical-relative:text;mso-width-percent:0;mso-height-percent:0;mso-width-relative:margin;mso-height-relative:margin" from="25.1pt,30.15pt" to="37.85pt,53.1pt" o:gfxdata="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" strokecolor="#4579b8 [3044]" strokeweight="2.25pt">
+              <v:line w14:anchorId="393253FF" id="Straight Connector 274" o:spid="_x0000_s1026" style="position:absolute;flip:y;z-index:253962752;visibility:visible;mso-wrap-style:square;mso-width-percent:0;mso-height-percent:0;mso-wrap-distance-left:9pt;mso-wrap-distance-top:0;mso-wrap-distance-right:9pt;mso-wrap-distance-bottom:0;mso-position-horizontal:absolute;mso-position-horizontal-relative:margin;mso-position-vertical:absolute;mso-position-vertical-relative:text;mso-width-percent:0;mso-height-percent:0;mso-width-relative:margin;mso-height-relative:margin" from="25.1pt,30.15pt" to="37.85pt,53.1pt" o:gfxdata="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" strokecolor="#4579b8 [3044]" strokeweight="2.25pt">
                 <w10:wrap anchorx="margin"/>
               </v:line>
             </w:pict>
@@ -8196,7 +8196,7 @@
           </mc:Choice>
           <mc:Fallback>
             <w:pict>
-              <v:line w14:anchorId="5623AF59" id="Straight Connector 271" o:spid="_x0000_s1026" style="position:absolute;rotation:3793556fd;z-index:253959680;visibility:visible;mso-wrap-style:square;mso-width-percent:0;mso-height-percent:0;mso-wrap-distance-left:9pt;mso-wrap-distance-top:0;mso-wrap-distance-right:9pt;mso-wrap-distance-bottom:0;mso-position-horizontal:absolute;mso-position-horizontal-relative:text;mso-position-vertical:absolute;mso-position-vertical-relative:text;mso-width-percent:0;mso-height-percent:0;mso-width-relative:margin;mso-height-relative:margin" from="10.7pt,9.5pt" to="35.15pt,22.9pt" o:gfxdata="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" strokecolor="#4579b8 [3044]" strokeweight="2.25pt"/>
+              <v:line w14:anchorId="1E248592" id="Straight Connector 271" o:spid="_x0000_s1026" style="position:absolute;rotation:3793556fd;z-index:253959680;visibility:visible;mso-wrap-style:square;mso-width-percent:0;mso-height-percent:0;mso-wrap-distance-left:9pt;mso-wrap-distance-top:0;mso-wrap-distance-right:9pt;mso-wrap-distance-bottom:0;mso-position-horizontal:absolute;mso-position-horizontal-relative:text;mso-position-vertical:absolute;mso-position-vertical-relative:text;mso-width-percent:0;mso-height-percent:0;mso-width-relative:margin;mso-height-relative:margin" from="10.7pt,9.5pt" to="35.15pt,22.9pt" o:gfxdata="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" strokecolor="#4579b8 [3044]" strokeweight="2.25pt"/>
             </w:pict>
           </mc:Fallback>
         </mc:AlternateContent>
@@ -8385,8 +8385,6 @@
         <w:lastRenderedPageBreak/>
         <w:t xml:space="preserve">Now, the shortest path from S to E travels along vertices S, E. Therefore, it is possible for the shortest paths to change when each edge increases by 1. </w:t>
       </w:r>
-      <w:bookmarkStart w:id="0" w:name="_GoBack"/>
-      <w:bookmarkEnd w:id="0"/>
     </w:p>
     <w:p>
       <w:pPr>
@@ -8916,50 +8914,3067 @@
     </w:p>
     <w:p>
       <w:r>
-        <w:t>(</w:t>
-      </w:r>
-      <w:r>
-        <w:t xml:space="preserve">b) </w:t>
-      </w:r>
-      <w:r>
-        <w:t xml:space="preserve"> Give a topological sort of the graph.</w:t>
-      </w:r>
-      <w:r>
-        <w:t xml:space="preserve">  </w:t>
+        <w:t xml:space="preserve"> </w:t>
+      </w:r>
+    </w:p>
+    <w:p/>
+    <w:p>
+      <w:r>
+        <w:rPr>
+          <w:noProof/>
+        </w:rPr>
+        <w:lastRenderedPageBreak/>
+        <mc:AlternateContent>
+          <mc:Choice Requires="wps">
+            <w:drawing>
+              <wp:anchor distT="0" distB="0" distL="114300" distR="114300" simplePos="0" relativeHeight="253988352" behindDoc="0" locked="0" layoutInCell="1" allowOverlap="1">
+                <wp:simplePos x="0" y="0"/>
+                <wp:positionH relativeFrom="column">
+                  <wp:posOffset>1486601</wp:posOffset>
+                </wp:positionH>
+                <wp:positionV relativeFrom="paragraph">
+                  <wp:posOffset>-157075</wp:posOffset>
+                </wp:positionV>
+                <wp:extent cx="0" cy="516103"/>
+                <wp:effectExtent l="95250" t="0" r="57150" b="55880"/>
+                <wp:wrapNone/>
+                <wp:docPr id="291" name="Straight Arrow Connector 291"/>
+                <wp:cNvGraphicFramePr/>
+                <a:graphic xmlns:a="http://schemas.openxmlformats.org/drawingml/2006/main">
+                  <a:graphicData uri="http://schemas.microsoft.com/office/word/2010/wordprocessingShape">
+                    <wps:wsp>
+                      <wps:cNvCnPr/>
+                      <wps:spPr>
+                        <a:xfrm>
+                          <a:off x="0" y="0"/>
+                          <a:ext cx="0" cy="516103"/>
+                        </a:xfrm>
+                        <a:prstGeom prst="straightConnector1">
+                          <a:avLst/>
+                        </a:prstGeom>
+                        <a:ln w="28575">
+                          <a:tailEnd type="triangle"/>
+                        </a:ln>
+                      </wps:spPr>
+                      <wps:style>
+                        <a:lnRef idx="1">
+                          <a:schemeClr val="accent1"/>
+                        </a:lnRef>
+                        <a:fillRef idx="0">
+                          <a:schemeClr val="accent1"/>
+                        </a:fillRef>
+                        <a:effectRef idx="0">
+                          <a:schemeClr val="accent1"/>
+                        </a:effectRef>
+                        <a:fontRef idx="minor">
+                          <a:schemeClr val="tx1"/>
+                        </a:fontRef>
+                      </wps:style>
+                      <wps:bodyPr/>
+                    </wps:wsp>
+                  </a:graphicData>
+                </a:graphic>
+              </wp:anchor>
+            </w:drawing>
+          </mc:Choice>
+          <mc:Fallback>
+            <w:pict>
+              <v:shapetype w14:anchorId="02F4CD1F" id="_x0000_t32" coordsize="21600,21600" o:spt="32" o:oned="t" path="m,l21600,21600e" filled="f">
+                <v:path arrowok="t" fillok="f" o:connecttype="none"/>
+                <o:lock v:ext="edit" shapetype="t"/>
+              </v:shapetype>
+              <v:shape id="Straight Arrow Connector 291" o:spid="_x0000_s1026" type="#_x0000_t32" style="position:absolute;margin-left:117.05pt;margin-top:-12.35pt;width:0;height:40.65pt;z-index:253988352;visibility:visible;mso-wrap-style:square;mso-wrap-distance-left:9pt;mso-wrap-distance-top:0;mso-wrap-distance-right:9pt;mso-wrap-distance-bottom:0;mso-position-horizontal:absolute;mso-position-horizontal-relative:text;mso-position-vertical:absolute;mso-position-vertical-relative:text" o:gfxdata="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" strokecolor="#4579b8 [3044]" strokeweight="2.25pt">
+                <v:stroke endarrow="block"/>
+              </v:shape>
+            </w:pict>
+          </mc:Fallback>
+        </mc:AlternateContent>
+      </w:r>
+      <w:r>
+        <w:rPr>
+          <w:noProof/>
+        </w:rPr>
+        <mc:AlternateContent>
+          <mc:Choice Requires="wps">
+            <w:drawing>
+              <wp:anchor distT="0" distB="0" distL="114300" distR="114300" simplePos="0" relativeHeight="253968896" behindDoc="0" locked="0" layoutInCell="1" allowOverlap="1">
+                <wp:simplePos x="0" y="0"/>
+                <wp:positionH relativeFrom="column">
+                  <wp:posOffset>1064097</wp:posOffset>
+                </wp:positionH>
+                <wp:positionV relativeFrom="paragraph">
+                  <wp:posOffset>-555843</wp:posOffset>
+                </wp:positionV>
+                <wp:extent cx="790984" cy="387077"/>
+                <wp:effectExtent l="0" t="0" r="28575" b="13335"/>
+                <wp:wrapNone/>
+                <wp:docPr id="280" name="Oval 280"/>
+                <wp:cNvGraphicFramePr/>
+                <a:graphic xmlns:a="http://schemas.openxmlformats.org/drawingml/2006/main">
+                  <a:graphicData uri="http://schemas.microsoft.com/office/word/2010/wordprocessingShape">
+                    <wps:wsp>
+                      <wps:cNvSpPr/>
+                      <wps:spPr>
+                        <a:xfrm>
+                          <a:off x="0" y="0"/>
+                          <a:ext cx="790984" cy="387077"/>
+                        </a:xfrm>
+                        <a:prstGeom prst="ellipse">
+                          <a:avLst/>
+                        </a:prstGeom>
+                      </wps:spPr>
+                      <wps:style>
+                        <a:lnRef idx="2">
+                          <a:schemeClr val="dk1"/>
+                        </a:lnRef>
+                        <a:fillRef idx="1">
+                          <a:schemeClr val="lt1"/>
+                        </a:fillRef>
+                        <a:effectRef idx="0">
+                          <a:schemeClr val="dk1"/>
+                        </a:effectRef>
+                        <a:fontRef idx="minor">
+                          <a:schemeClr val="dk1"/>
+                        </a:fontRef>
+                      </wps:style>
+                      <wps:txbx>
+                        <w:txbxContent>
+                          <w:p>
+                            <w:pPr>
+                              <w:rPr>
+                                <w14:textOutline w14:w="9525" w14:cap="rnd" w14:cmpd="sng" w14:algn="ctr">
+                                  <w14:solidFill>
+                                    <w14:srgbClr w14:val="000000"/>
+                                  </w14:solidFill>
+                                  <w14:prstDash w14:val="solid"/>
+                                  <w14:bevel/>
+                                </w14:textOutline>
+                              </w:rPr>
+                            </w:pPr>
+                            <w:r>
+                              <w:rPr>
+                                <w14:textOutline w14:w="9525" w14:cap="rnd" w14:cmpd="sng" w14:algn="ctr">
+                                  <w14:solidFill>
+                                    <w14:srgbClr w14:val="000000"/>
+                                  </w14:solidFill>
+                                  <w14:prstDash w14:val="solid"/>
+                                  <w14:bevel/>
+                                </w14:textOutline>
+                              </w:rPr>
+                              <w:t>CS</w:t>
+                            </w:r>
+                            <w:r>
+                              <w:rPr>
+                                <w14:textOutline w14:w="9525" w14:cap="rnd" w14:cmpd="sng" w14:algn="ctr">
+                                  <w14:solidFill>
+                                    <w14:srgbClr w14:val="000000"/>
+                                  </w14:solidFill>
+                                  <w14:prstDash w14:val="solid"/>
+                                  <w14:bevel/>
+                                </w14:textOutline>
+                              </w:rPr>
+                              <w:t>150</w:t>
+                            </w:r>
+                          </w:p>
+                        </w:txbxContent>
+                      </wps:txbx>
+                      <wps:bodyPr rot="0" spcFirstLastPara="0" vertOverflow="overflow" horzOverflow="overflow" vert="horz" wrap="square" lIns="91440" tIns="45720" rIns="91440" bIns="45720" numCol="1" spcCol="0" rtlCol="0" fromWordArt="0" anchor="ctr" anchorCtr="0" forceAA="0" compatLnSpc="1">
+                        <a:prstTxWarp prst="textNoShape">
+                          <a:avLst/>
+                        </a:prstTxWarp>
+                        <a:noAutofit/>
+                      </wps:bodyPr>
+                    </wps:wsp>
+                  </a:graphicData>
+                </a:graphic>
+                <wp14:sizeRelH relativeFrom="margin">
+                  <wp14:pctWidth>0</wp14:pctWidth>
+                </wp14:sizeRelH>
+                <wp14:sizeRelV relativeFrom="margin">
+                  <wp14:pctHeight>0</wp14:pctHeight>
+                </wp14:sizeRelV>
+              </wp:anchor>
+            </w:drawing>
+          </mc:Choice>
+          <mc:Fallback>
+            <w:pict>
+              <v:oval id="Oval 280" o:spid="_x0000_s1046" style="position:absolute;margin-left:83.8pt;margin-top:-43.75pt;width:62.3pt;height:30.5pt;z-index:253968896;visibility:visible;mso-wrap-style:square;mso-width-percent:0;mso-height-percent:0;mso-wrap-distance-left:9pt;mso-wrap-distance-top:0;mso-wrap-distance-right:9pt;mso-wrap-distance-bottom:0;mso-position-horizontal:absolute;mso-position-horizontal-relative:text;mso-position-vertical:absolute;mso-position-vertical-relative:text;mso-width-percent:0;mso-height-percent:0;mso-width-relative:margin;mso-height-relative:margin;v-text-anchor:middle" o:gfxdata="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" fillcolor="white [3201]" strokecolor="black [3200]" strokeweight="2pt">
+                <v:textbox>
+                  <w:txbxContent>
+                    <w:p>
+                      <w:pPr>
+                        <w:rPr>
+                          <w14:textOutline w14:w="9525" w14:cap="rnd" w14:cmpd="sng" w14:algn="ctr">
+                            <w14:solidFill>
+                              <w14:srgbClr w14:val="000000"/>
+                            </w14:solidFill>
+                            <w14:prstDash w14:val="solid"/>
+                            <w14:bevel/>
+                          </w14:textOutline>
+                        </w:rPr>
+                      </w:pPr>
+                      <w:r>
+                        <w:rPr>
+                          <w14:textOutline w14:w="9525" w14:cap="rnd" w14:cmpd="sng" w14:algn="ctr">
+                            <w14:solidFill>
+                              <w14:srgbClr w14:val="000000"/>
+                            </w14:solidFill>
+                            <w14:prstDash w14:val="solid"/>
+                            <w14:bevel/>
+                          </w14:textOutline>
+                        </w:rPr>
+                        <w:t>CS</w:t>
+                      </w:r>
+                      <w:r>
+                        <w:rPr>
+                          <w14:textOutline w14:w="9525" w14:cap="rnd" w14:cmpd="sng" w14:algn="ctr">
+                            <w14:solidFill>
+                              <w14:srgbClr w14:val="000000"/>
+                            </w14:solidFill>
+                            <w14:prstDash w14:val="solid"/>
+                            <w14:bevel/>
+                          </w14:textOutline>
+                        </w:rPr>
+                        <w:t>150</w:t>
+                      </w:r>
+                    </w:p>
+                  </w:txbxContent>
+                </v:textbox>
+              </v:oval>
+            </w:pict>
+          </mc:Fallback>
+        </mc:AlternateContent>
       </w:r>
     </w:p>
     <w:p>
       <w:r>
-        <w:lastRenderedPageBreak/>
-        <w:t>(c)</w:t>
-      </w:r>
-      <w:r>
-        <w:t xml:space="preserve"> </w:t>
-      </w:r>
-      <w:r>
-        <w:t xml:space="preserve"> </w:t>
-      </w:r>
-      <w:r>
-        <w:t>If you are allowed to take multiple courses at one time as long as there is no prerequisite conflict, f</w:t>
-      </w:r>
-      <w:r>
-        <w:t>ind an order in which all the classes can be taken</w:t>
-      </w:r>
-      <w:r>
-        <w:t xml:space="preserve"> in the fewest number of terms</w:t>
-      </w:r>
-      <w:r>
-        <w:t>.</w:t>
-      </w:r>
-      <w:r>
-        <w:t xml:space="preserve"> </w:t>
+        <w:rPr>
+          <w:noProof/>
+        </w:rPr>
+        <mc:AlternateContent>
+          <mc:Choice Requires="wps">
+            <w:drawing>
+              <wp:anchor distT="0" distB="0" distL="114300" distR="114300" simplePos="0" relativeHeight="254016000" behindDoc="0" locked="0" layoutInCell="1" allowOverlap="1" wp14:anchorId="14B35BA4" wp14:editId="3FCF5C0C">
+                <wp:simplePos x="0" y="0"/>
+                <wp:positionH relativeFrom="column">
+                  <wp:posOffset>4805916</wp:posOffset>
+                </wp:positionH>
+                <wp:positionV relativeFrom="paragraph">
+                  <wp:posOffset>6394</wp:posOffset>
+                </wp:positionV>
+                <wp:extent cx="1254642" cy="387077"/>
+                <wp:effectExtent l="0" t="0" r="22225" b="13335"/>
+                <wp:wrapNone/>
+                <wp:docPr id="307" name="Oval 307"/>
+                <wp:cNvGraphicFramePr/>
+                <a:graphic xmlns:a="http://schemas.openxmlformats.org/drawingml/2006/main">
+                  <a:graphicData uri="http://schemas.microsoft.com/office/word/2010/wordprocessingShape">
+                    <wps:wsp>
+                      <wps:cNvSpPr/>
+                      <wps:spPr>
+                        <a:xfrm>
+                          <a:off x="0" y="0"/>
+                          <a:ext cx="1254642" cy="387077"/>
+                        </a:xfrm>
+                        <a:prstGeom prst="ellipse">
+                          <a:avLst/>
+                        </a:prstGeom>
+                      </wps:spPr>
+                      <wps:style>
+                        <a:lnRef idx="2">
+                          <a:schemeClr val="dk1"/>
+                        </a:lnRef>
+                        <a:fillRef idx="1">
+                          <a:schemeClr val="lt1"/>
+                        </a:fillRef>
+                        <a:effectRef idx="0">
+                          <a:schemeClr val="dk1"/>
+                        </a:effectRef>
+                        <a:fontRef idx="minor">
+                          <a:schemeClr val="dk1"/>
+                        </a:fontRef>
+                      </wps:style>
+                      <wps:txbx>
+                        <w:txbxContent>
+                          <w:p>
+                            <w:pPr>
+                              <w:rPr>
+                                <w14:textOutline w14:w="9525" w14:cap="rnd" w14:cmpd="sng" w14:algn="ctr">
+                                  <w14:solidFill>
+                                    <w14:srgbClr w14:val="000000"/>
+                                  </w14:solidFill>
+                                  <w14:prstDash w14:val="solid"/>
+                                  <w14:bevel/>
+                                </w14:textOutline>
+                              </w:rPr>
+                            </w:pPr>
+                            <w:r>
+                              <w:rPr>
+                                <w14:textOutline w14:w="9525" w14:cap="rnd" w14:cmpd="sng" w14:algn="ctr">
+                                  <w14:solidFill>
+                                    <w14:srgbClr w14:val="000000"/>
+                                  </w14:solidFill>
+                                  <w14:prstDash w14:val="solid"/>
+                                  <w14:bevel/>
+                                </w14:textOutline>
+                              </w:rPr>
+                              <w:t>MATH200</w:t>
+                            </w:r>
+                          </w:p>
+                        </w:txbxContent>
+                      </wps:txbx>
+                      <wps:bodyPr rot="0" spcFirstLastPara="0" vertOverflow="overflow" horzOverflow="overflow" vert="horz" wrap="square" lIns="91440" tIns="45720" rIns="91440" bIns="45720" numCol="1" spcCol="0" rtlCol="0" fromWordArt="0" anchor="ctr" anchorCtr="0" forceAA="0" compatLnSpc="1">
+                        <a:prstTxWarp prst="textNoShape">
+                          <a:avLst/>
+                        </a:prstTxWarp>
+                        <a:noAutofit/>
+                      </wps:bodyPr>
+                    </wps:wsp>
+                  </a:graphicData>
+                </a:graphic>
+                <wp14:sizeRelH relativeFrom="margin">
+                  <wp14:pctWidth>0</wp14:pctWidth>
+                </wp14:sizeRelH>
+                <wp14:sizeRelV relativeFrom="margin">
+                  <wp14:pctHeight>0</wp14:pctHeight>
+                </wp14:sizeRelV>
+              </wp:anchor>
+            </w:drawing>
+          </mc:Choice>
+          <mc:Fallback>
+            <w:pict>
+              <v:oval w14:anchorId="14B35BA4" id="Oval 307" o:spid="_x0000_s1047" style="position:absolute;margin-left:378.4pt;margin-top:.5pt;width:98.8pt;height:30.5pt;z-index:254016000;visibility:visible;mso-wrap-style:square;mso-width-percent:0;mso-height-percent:0;mso-wrap-distance-left:9pt;mso-wrap-distance-top:0;mso-wrap-distance-right:9pt;mso-wrap-distance-bottom:0;mso-position-horizontal:absolute;mso-position-horizontal-relative:text;mso-position-vertical:absolute;mso-position-vertical-relative:text;mso-width-percent:0;mso-height-percent:0;mso-width-relative:margin;mso-height-relative:margin;v-text-anchor:middle" o:gfxdata="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" fillcolor="white [3201]" strokecolor="black [3200]" strokeweight="2pt">
+                <v:textbox>
+                  <w:txbxContent>
+                    <w:p>
+                      <w:pPr>
+                        <w:rPr>
+                          <w14:textOutline w14:w="9525" w14:cap="rnd" w14:cmpd="sng" w14:algn="ctr">
+                            <w14:solidFill>
+                              <w14:srgbClr w14:val="000000"/>
+                            </w14:solidFill>
+                            <w14:prstDash w14:val="solid"/>
+                            <w14:bevel/>
+                          </w14:textOutline>
+                        </w:rPr>
+                      </w:pPr>
+                      <w:r>
+                        <w:rPr>
+                          <w14:textOutline w14:w="9525" w14:cap="rnd" w14:cmpd="sng" w14:algn="ctr">
+                            <w14:solidFill>
+                              <w14:srgbClr w14:val="000000"/>
+                            </w14:solidFill>
+                            <w14:prstDash w14:val="solid"/>
+                            <w14:bevel/>
+                          </w14:textOutline>
+                        </w:rPr>
+                        <w:t>MATH200</w:t>
+                      </w:r>
+                    </w:p>
+                  </w:txbxContent>
+                </v:textbox>
+              </v:oval>
+            </w:pict>
+          </mc:Fallback>
+        </mc:AlternateContent>
+      </w:r>
+      <w:r>
+        <w:rPr>
+          <w:noProof/>
+        </w:rPr>
+        <mc:AlternateContent>
+          <mc:Choice Requires="wps">
+            <w:drawing>
+              <wp:anchor distT="0" distB="0" distL="114300" distR="114300" simplePos="0" relativeHeight="254001664" behindDoc="0" locked="0" layoutInCell="1" allowOverlap="1">
+                <wp:simplePos x="0" y="0"/>
+                <wp:positionH relativeFrom="column">
+                  <wp:posOffset>-375314</wp:posOffset>
+                </wp:positionH>
+                <wp:positionV relativeFrom="paragraph">
+                  <wp:posOffset>249991</wp:posOffset>
+                </wp:positionV>
+                <wp:extent cx="1438445" cy="2995684"/>
+                <wp:effectExtent l="323850" t="19050" r="9525" b="109855"/>
+                <wp:wrapNone/>
+                <wp:docPr id="300" name="Connector: Elbow 300"/>
+                <wp:cNvGraphicFramePr/>
+                <a:graphic xmlns:a="http://schemas.openxmlformats.org/drawingml/2006/main">
+                  <a:graphicData uri="http://schemas.microsoft.com/office/word/2010/wordprocessingShape">
+                    <wps:wsp>
+                      <wps:cNvCnPr/>
+                      <wps:spPr>
+                        <a:xfrm flipH="1">
+                          <a:off x="0" y="0"/>
+                          <a:ext cx="1438445" cy="2995684"/>
+                        </a:xfrm>
+                        <a:prstGeom prst="bentConnector3">
+                          <a:avLst>
+                            <a:gd name="adj1" fmla="val 120556"/>
+                          </a:avLst>
+                        </a:prstGeom>
+                        <a:ln w="28575">
+                          <a:tailEnd type="triangle"/>
+                        </a:ln>
+                      </wps:spPr>
+                      <wps:style>
+                        <a:lnRef idx="1">
+                          <a:schemeClr val="accent1"/>
+                        </a:lnRef>
+                        <a:fillRef idx="0">
+                          <a:schemeClr val="accent1"/>
+                        </a:fillRef>
+                        <a:effectRef idx="0">
+                          <a:schemeClr val="accent1"/>
+                        </a:effectRef>
+                        <a:fontRef idx="minor">
+                          <a:schemeClr val="tx1"/>
+                        </a:fontRef>
+                      </wps:style>
+                      <wps:bodyPr/>
+                    </wps:wsp>
+                  </a:graphicData>
+                </a:graphic>
+                <wp14:sizeRelH relativeFrom="margin">
+                  <wp14:pctWidth>0</wp14:pctWidth>
+                </wp14:sizeRelH>
+                <wp14:sizeRelV relativeFrom="margin">
+                  <wp14:pctHeight>0</wp14:pctHeight>
+                </wp14:sizeRelV>
+              </wp:anchor>
+            </w:drawing>
+          </mc:Choice>
+          <mc:Fallback>
+            <w:pict>
+              <v:shapetype w14:anchorId="7B28E6B8" id="_x0000_t34" coordsize="21600,21600" o:spt="34" o:oned="t" adj="10800" path="m,l@0,0@0,21600,21600,21600e" filled="f">
+                <v:stroke joinstyle="miter"/>
+                <v:formulas>
+                  <v:f eqn="val #0"/>
+                </v:formulas>
+                <v:path arrowok="t" fillok="f" o:connecttype="none"/>
+                <v:handles>
+                  <v:h position="#0,center"/>
+                </v:handles>
+                <o:lock v:ext="edit" shapetype="t"/>
+              </v:shapetype>
+              <v:shape id="Connector: Elbow 300" o:spid="_x0000_s1026" type="#_x0000_t34" style="position:absolute;margin-left:-29.55pt;margin-top:19.7pt;width:113.25pt;height:235.9pt;flip:x;z-index:254001664;visibility:visible;mso-wrap-style:square;mso-width-percent:0;mso-height-percent:0;mso-wrap-distance-left:9pt;mso-wrap-distance-top:0;mso-wrap-distance-right:9pt;mso-wrap-distance-bottom:0;mso-position-horizontal:absolute;mso-position-horizontal-relative:text;mso-position-vertical:absolute;mso-position-vertical-relative:text;mso-width-percent:0;mso-height-percent:0;mso-width-relative:margin;mso-height-relative:margin" o:gfxdata="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" adj="26040" strokecolor="#4579b8 [3044]" strokeweight="2.25pt">
+                <v:stroke endarrow="block"/>
+              </v:shape>
+            </w:pict>
+          </mc:Fallback>
+        </mc:AlternateContent>
+      </w:r>
+      <w:r>
+        <w:rPr>
+          <w:noProof/>
+        </w:rPr>
+        <mc:AlternateContent>
+          <mc:Choice Requires="wps">
+            <w:drawing>
+              <wp:anchor distT="0" distB="0" distL="114300" distR="114300" simplePos="0" relativeHeight="253970944" behindDoc="0" locked="0" layoutInCell="1" allowOverlap="1" wp14:anchorId="5926387B" wp14:editId="2A51AFE2">
+                <wp:simplePos x="0" y="0"/>
+                <wp:positionH relativeFrom="column">
+                  <wp:posOffset>1088904</wp:posOffset>
+                </wp:positionH>
+                <wp:positionV relativeFrom="paragraph">
+                  <wp:posOffset>37130</wp:posOffset>
+                </wp:positionV>
+                <wp:extent cx="790984" cy="387077"/>
+                <wp:effectExtent l="0" t="0" r="28575" b="13335"/>
+                <wp:wrapNone/>
+                <wp:docPr id="281" name="Oval 281"/>
+                <wp:cNvGraphicFramePr/>
+                <a:graphic xmlns:a="http://schemas.openxmlformats.org/drawingml/2006/main">
+                  <a:graphicData uri="http://schemas.microsoft.com/office/word/2010/wordprocessingShape">
+                    <wps:wsp>
+                      <wps:cNvSpPr/>
+                      <wps:spPr>
+                        <a:xfrm>
+                          <a:off x="0" y="0"/>
+                          <a:ext cx="790984" cy="387077"/>
+                        </a:xfrm>
+                        <a:prstGeom prst="ellipse">
+                          <a:avLst/>
+                        </a:prstGeom>
+                      </wps:spPr>
+                      <wps:style>
+                        <a:lnRef idx="2">
+                          <a:schemeClr val="dk1"/>
+                        </a:lnRef>
+                        <a:fillRef idx="1">
+                          <a:schemeClr val="lt1"/>
+                        </a:fillRef>
+                        <a:effectRef idx="0">
+                          <a:schemeClr val="dk1"/>
+                        </a:effectRef>
+                        <a:fontRef idx="minor">
+                          <a:schemeClr val="dk1"/>
+                        </a:fontRef>
+                      </wps:style>
+                      <wps:txbx>
+                        <w:txbxContent>
+                          <w:p>
+                            <w:pPr>
+                              <w:rPr>
+                                <w14:textOutline w14:w="9525" w14:cap="rnd" w14:cmpd="sng" w14:algn="ctr">
+                                  <w14:solidFill>
+                                    <w14:srgbClr w14:val="000000"/>
+                                  </w14:solidFill>
+                                  <w14:prstDash w14:val="solid"/>
+                                  <w14:bevel/>
+                                </w14:textOutline>
+                              </w:rPr>
+                            </w:pPr>
+                            <w:r>
+                              <w:rPr>
+                                <w14:textOutline w14:w="9525" w14:cap="rnd" w14:cmpd="sng" w14:algn="ctr">
+                                  <w14:solidFill>
+                                    <w14:srgbClr w14:val="000000"/>
+                                  </w14:solidFill>
+                                  <w14:prstDash w14:val="solid"/>
+                                  <w14:bevel/>
+                                </w14:textOutline>
+                              </w:rPr>
+                              <w:t>CS</w:t>
+                            </w:r>
+                            <w:r>
+                              <w:rPr>
+                                <w14:textOutline w14:w="9525" w14:cap="rnd" w14:cmpd="sng" w14:algn="ctr">
+                                  <w14:solidFill>
+                                    <w14:srgbClr w14:val="000000"/>
+                                  </w14:solidFill>
+                                  <w14:prstDash w14:val="solid"/>
+                                  <w14:bevel/>
+                                </w14:textOutline>
+                              </w:rPr>
+                              <w:t>15</w:t>
+                            </w:r>
+                            <w:r>
+                              <w:rPr>
+                                <w14:textOutline w14:w="9525" w14:cap="rnd" w14:cmpd="sng" w14:algn="ctr">
+                                  <w14:solidFill>
+                                    <w14:srgbClr w14:val="000000"/>
+                                  </w14:solidFill>
+                                  <w14:prstDash w14:val="solid"/>
+                                  <w14:bevel/>
+                                </w14:textOutline>
+                              </w:rPr>
+                              <w:t>1</w:t>
+                            </w:r>
+                          </w:p>
+                        </w:txbxContent>
+                      </wps:txbx>
+                      <wps:bodyPr rot="0" spcFirstLastPara="0" vertOverflow="overflow" horzOverflow="overflow" vert="horz" wrap="square" lIns="91440" tIns="45720" rIns="91440" bIns="45720" numCol="1" spcCol="0" rtlCol="0" fromWordArt="0" anchor="ctr" anchorCtr="0" forceAA="0" compatLnSpc="1">
+                        <a:prstTxWarp prst="textNoShape">
+                          <a:avLst/>
+                        </a:prstTxWarp>
+                        <a:noAutofit/>
+                      </wps:bodyPr>
+                    </wps:wsp>
+                  </a:graphicData>
+                </a:graphic>
+                <wp14:sizeRelH relativeFrom="margin">
+                  <wp14:pctWidth>0</wp14:pctWidth>
+                </wp14:sizeRelH>
+                <wp14:sizeRelV relativeFrom="margin">
+                  <wp14:pctHeight>0</wp14:pctHeight>
+                </wp14:sizeRelV>
+              </wp:anchor>
+            </w:drawing>
+          </mc:Choice>
+          <mc:Fallback>
+            <w:pict>
+              <v:oval w14:anchorId="5926387B" id="Oval 281" o:spid="_x0000_s1048" style="position:absolute;margin-left:85.75pt;margin-top:2.9pt;width:62.3pt;height:30.5pt;z-index:253970944;visibility:visible;mso-wrap-style:square;mso-width-percent:0;mso-height-percent:0;mso-wrap-distance-left:9pt;mso-wrap-distance-top:0;mso-wrap-distance-right:9pt;mso-wrap-distance-bottom:0;mso-position-horizontal:absolute;mso-position-horizontal-relative:text;mso-position-vertical:absolute;mso-position-vertical-relative:text;mso-width-percent:0;mso-height-percent:0;mso-width-relative:margin;mso-height-relative:margin;v-text-anchor:middle" o:gfxdata="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" fillcolor="white [3201]" strokecolor="black [3200]" strokeweight="2pt">
+                <v:textbox>
+                  <w:txbxContent>
+                    <w:p>
+                      <w:pPr>
+                        <w:rPr>
+                          <w14:textOutline w14:w="9525" w14:cap="rnd" w14:cmpd="sng" w14:algn="ctr">
+                            <w14:solidFill>
+                              <w14:srgbClr w14:val="000000"/>
+                            </w14:solidFill>
+                            <w14:prstDash w14:val="solid"/>
+                            <w14:bevel/>
+                          </w14:textOutline>
+                        </w:rPr>
+                      </w:pPr>
+                      <w:r>
+                        <w:rPr>
+                          <w14:textOutline w14:w="9525" w14:cap="rnd" w14:cmpd="sng" w14:algn="ctr">
+                            <w14:solidFill>
+                              <w14:srgbClr w14:val="000000"/>
+                            </w14:solidFill>
+                            <w14:prstDash w14:val="solid"/>
+                            <w14:bevel/>
+                          </w14:textOutline>
+                        </w:rPr>
+                        <w:t>CS</w:t>
+                      </w:r>
+                      <w:r>
+                        <w:rPr>
+                          <w14:textOutline w14:w="9525" w14:cap="rnd" w14:cmpd="sng" w14:algn="ctr">
+                            <w14:solidFill>
+                              <w14:srgbClr w14:val="000000"/>
+                            </w14:solidFill>
+                            <w14:prstDash w14:val="solid"/>
+                            <w14:bevel/>
+                          </w14:textOutline>
+                        </w:rPr>
+                        <w:t>15</w:t>
+                      </w:r>
+                      <w:r>
+                        <w:rPr>
+                          <w14:textOutline w14:w="9525" w14:cap="rnd" w14:cmpd="sng" w14:algn="ctr">
+                            <w14:solidFill>
+                              <w14:srgbClr w14:val="000000"/>
+                            </w14:solidFill>
+                            <w14:prstDash w14:val="solid"/>
+                            <w14:bevel/>
+                          </w14:textOutline>
+                        </w:rPr>
+                        <w:t>1</w:t>
+                      </w:r>
+                    </w:p>
+                  </w:txbxContent>
+                </v:textbox>
+              </v:oval>
+            </w:pict>
+          </mc:Fallback>
+        </mc:AlternateContent>
       </w:r>
     </w:p>
     <w:p>
       <w:r>
+        <w:rPr>
+          <w:noProof/>
+        </w:rPr>
+        <mc:AlternateContent>
+          <mc:Choice Requires="wps">
+            <w:drawing>
+              <wp:anchor distT="0" distB="0" distL="114300" distR="114300" simplePos="0" relativeHeight="254020096" behindDoc="0" locked="0" layoutInCell="1" allowOverlap="1" wp14:anchorId="6B69F628" wp14:editId="5B1559F6">
+                <wp:simplePos x="0" y="0"/>
+                <wp:positionH relativeFrom="column">
+                  <wp:posOffset>5387518</wp:posOffset>
+                </wp:positionH>
+                <wp:positionV relativeFrom="paragraph">
+                  <wp:posOffset>108481</wp:posOffset>
+                </wp:positionV>
+                <wp:extent cx="45719" cy="563525"/>
+                <wp:effectExtent l="95250" t="19050" r="69215" b="46355"/>
+                <wp:wrapNone/>
+                <wp:docPr id="309" name="Straight Arrow Connector 309"/>
+                <wp:cNvGraphicFramePr/>
+                <a:graphic xmlns:a="http://schemas.openxmlformats.org/drawingml/2006/main">
+                  <a:graphicData uri="http://schemas.microsoft.com/office/word/2010/wordprocessingShape">
+                    <wps:wsp>
+                      <wps:cNvCnPr/>
+                      <wps:spPr>
+                        <a:xfrm flipH="1">
+                          <a:off x="0" y="0"/>
+                          <a:ext cx="45719" cy="563525"/>
+                        </a:xfrm>
+                        <a:prstGeom prst="straightConnector1">
+                          <a:avLst/>
+                        </a:prstGeom>
+                        <a:ln w="28575">
+                          <a:tailEnd type="triangle"/>
+                        </a:ln>
+                      </wps:spPr>
+                      <wps:style>
+                        <a:lnRef idx="1">
+                          <a:schemeClr val="accent1"/>
+                        </a:lnRef>
+                        <a:fillRef idx="0">
+                          <a:schemeClr val="accent1"/>
+                        </a:fillRef>
+                        <a:effectRef idx="0">
+                          <a:schemeClr val="accent1"/>
+                        </a:effectRef>
+                        <a:fontRef idx="minor">
+                          <a:schemeClr val="tx1"/>
+                        </a:fontRef>
+                      </wps:style>
+                      <wps:bodyPr/>
+                    </wps:wsp>
+                  </a:graphicData>
+                </a:graphic>
+                <wp14:sizeRelH relativeFrom="margin">
+                  <wp14:pctWidth>0</wp14:pctWidth>
+                </wp14:sizeRelH>
+                <wp14:sizeRelV relativeFrom="margin">
+                  <wp14:pctHeight>0</wp14:pctHeight>
+                </wp14:sizeRelV>
+              </wp:anchor>
+            </w:drawing>
+          </mc:Choice>
+          <mc:Fallback>
+            <w:pict>
+              <v:shape w14:anchorId="61F860FE" id="Straight Arrow Connector 309" o:spid="_x0000_s1026" type="#_x0000_t32" style="position:absolute;margin-left:424.2pt;margin-top:8.55pt;width:3.6pt;height:44.35pt;flip:x;z-index:254020096;visibility:visible;mso-wrap-style:square;mso-width-percent:0;mso-height-percent:0;mso-wrap-distance-left:9pt;mso-wrap-distance-top:0;mso-wrap-distance-right:9pt;mso-wrap-distance-bottom:0;mso-position-horizontal:absolute;mso-position-horizontal-relative:text;mso-position-vertical:absolute;mso-position-vertical-relative:text;mso-width-percent:0;mso-height-percent:0;mso-width-relative:margin;mso-height-relative:margin" o:gfxdata="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" strokecolor="#4579b8 [3044]" strokeweight="2.25pt">
+                <v:stroke endarrow="block"/>
+              </v:shape>
+            </w:pict>
+          </mc:Fallback>
+        </mc:AlternateContent>
+      </w:r>
+      <w:r>
+        <w:rPr>
+          <w:noProof/>
+        </w:rPr>
+        <mc:AlternateContent>
+          <mc:Choice Requires="wps">
+            <w:drawing>
+              <wp:anchor distT="0" distB="0" distL="114300" distR="114300" simplePos="0" relativeHeight="253996544" behindDoc="0" locked="0" layoutInCell="1" allowOverlap="1" wp14:anchorId="7F770330" wp14:editId="13C24F16">
+                <wp:simplePos x="0" y="0"/>
+                <wp:positionH relativeFrom="column">
+                  <wp:posOffset>1719618</wp:posOffset>
+                </wp:positionH>
+                <wp:positionV relativeFrom="paragraph">
+                  <wp:posOffset>104197</wp:posOffset>
+                </wp:positionV>
+                <wp:extent cx="184245" cy="702499"/>
+                <wp:effectExtent l="19050" t="19050" r="63500" b="40640"/>
+                <wp:wrapNone/>
+                <wp:docPr id="296" name="Straight Arrow Connector 296"/>
+                <wp:cNvGraphicFramePr/>
+                <a:graphic xmlns:a="http://schemas.openxmlformats.org/drawingml/2006/main">
+                  <a:graphicData uri="http://schemas.microsoft.com/office/word/2010/wordprocessingShape">
+                    <wps:wsp>
+                      <wps:cNvCnPr/>
+                      <wps:spPr>
+                        <a:xfrm>
+                          <a:off x="0" y="0"/>
+                          <a:ext cx="184245" cy="702499"/>
+                        </a:xfrm>
+                 